<commit_message>
[MOR] Add notes from session 3
</commit_message>
<xml_diff>
--- a/RealmOfMortana/The Realm of Mortana Notes.docx
+++ b/RealmOfMortana/The Realm of Mortana Notes.docx
@@ -8311,6 +8311,3839 @@
       </w:r>
     </w:p>
     <w:p/>
+    <w:p>
+      <w:r>
+        <w:br w:type="page"/>
+      </w:r>
+    </w:p>
+    <w:p>
+      <w:pPr>
+        <w:pStyle w:val="Heading1"/>
+      </w:pPr>
+      <w:r>
+        <w:lastRenderedPageBreak/>
+        <w:t>Session 3</w:t>
+      </w:r>
+    </w:p>
+    <w:p>
+      <w:r>
+        <w:t xml:space="preserve">realm of </w:t>
+      </w:r>
+      <w:proofErr w:type="spellStart"/>
+      <w:r>
+        <w:t>mortana</w:t>
+      </w:r>
+      <w:proofErr w:type="spellEnd"/>
+      <w:r>
+        <w:t xml:space="preserve"> </w:t>
+      </w:r>
+    </w:p>
+    <w:p>
+      <w:r>
+        <w:t>=== session 3 ===</w:t>
+      </w:r>
+    </w:p>
+    <w:p>
+      <w:r>
+        <w:t xml:space="preserve">party is on boat for 4 </w:t>
+      </w:r>
+      <w:proofErr w:type="gramStart"/>
+      <w:r>
+        <w:t>weeks</w:t>
+      </w:r>
+      <w:proofErr w:type="gramEnd"/>
+    </w:p>
+    <w:p/>
+    <w:p>
+      <w:proofErr w:type="spellStart"/>
+      <w:r>
+        <w:t>miyu</w:t>
+      </w:r>
+      <w:proofErr w:type="spellEnd"/>
+      <w:r>
+        <w:t xml:space="preserve"> talks to </w:t>
+      </w:r>
+      <w:proofErr w:type="gramStart"/>
+      <w:r>
+        <w:t>johnny</w:t>
+      </w:r>
+      <w:proofErr w:type="gramEnd"/>
+    </w:p>
+    <w:p/>
+    <w:p>
+      <w:r>
+        <w:t xml:space="preserve">johnny goes to get </w:t>
+      </w:r>
+      <w:proofErr w:type="spellStart"/>
+      <w:r>
+        <w:t>armstig</w:t>
+      </w:r>
+      <w:proofErr w:type="spellEnd"/>
+      <w:r>
+        <w:t xml:space="preserve">, </w:t>
+      </w:r>
+      <w:proofErr w:type="spellStart"/>
+      <w:r>
+        <w:t>armstig</w:t>
+      </w:r>
+      <w:proofErr w:type="spellEnd"/>
+      <w:r>
+        <w:t xml:space="preserve"> asks johnny to watch his </w:t>
+      </w:r>
+      <w:proofErr w:type="gramStart"/>
+      <w:r>
+        <w:t>oranges</w:t>
+      </w:r>
+      <w:proofErr w:type="gramEnd"/>
+    </w:p>
+    <w:p/>
+    <w:p>
+      <w:proofErr w:type="spellStart"/>
+      <w:r>
+        <w:t>miyu</w:t>
+      </w:r>
+      <w:proofErr w:type="spellEnd"/>
+      <w:r>
+        <w:t xml:space="preserve"> talks to </w:t>
+      </w:r>
+      <w:proofErr w:type="spellStart"/>
+      <w:proofErr w:type="gramStart"/>
+      <w:r>
+        <w:t>armstig</w:t>
+      </w:r>
+      <w:proofErr w:type="spellEnd"/>
+      <w:proofErr w:type="gramEnd"/>
+    </w:p>
+    <w:p>
+      <w:r>
+        <w:t xml:space="preserve">brushes his </w:t>
+      </w:r>
+      <w:proofErr w:type="gramStart"/>
+      <w:r>
+        <w:t>fur</w:t>
+      </w:r>
+      <w:proofErr w:type="gramEnd"/>
+    </w:p>
+    <w:p>
+      <w:proofErr w:type="spellStart"/>
+      <w:r>
+        <w:t>miyu</w:t>
+      </w:r>
+      <w:proofErr w:type="spellEnd"/>
+      <w:r>
+        <w:t>: "any plans?"</w:t>
+      </w:r>
+    </w:p>
+    <w:p>
+      <w:proofErr w:type="spellStart"/>
+      <w:r>
+        <w:t>armstig</w:t>
+      </w:r>
+      <w:proofErr w:type="spellEnd"/>
+      <w:r>
+        <w:t xml:space="preserve">:"just </w:t>
+      </w:r>
+      <w:proofErr w:type="spellStart"/>
+      <w:r>
+        <w:t>followingjohnny</w:t>
+      </w:r>
+      <w:proofErr w:type="spellEnd"/>
+      <w:r>
+        <w:t>"</w:t>
+      </w:r>
+    </w:p>
+    <w:p>
+      <w:proofErr w:type="spellStart"/>
+      <w:r>
+        <w:t>armstig</w:t>
+      </w:r>
+      <w:proofErr w:type="spellEnd"/>
+      <w:r>
+        <w:t xml:space="preserve"> talks about how he likes traveling with </w:t>
+      </w:r>
+      <w:proofErr w:type="gramStart"/>
+      <w:r>
+        <w:t>johnny</w:t>
+      </w:r>
+      <w:proofErr w:type="gramEnd"/>
+    </w:p>
+    <w:p>
+      <w:r>
+        <w:t>"</w:t>
+      </w:r>
+      <w:proofErr w:type="gramStart"/>
+      <w:r>
+        <w:t>what</w:t>
+      </w:r>
+      <w:proofErr w:type="gramEnd"/>
+      <w:r>
+        <w:t xml:space="preserve"> about when johnny completes his mission?"</w:t>
+      </w:r>
+    </w:p>
+    <w:p>
+      <w:r>
+        <w:t>"</w:t>
+      </w:r>
+      <w:proofErr w:type="spellStart"/>
+      <w:r>
+        <w:t>dunno</w:t>
+      </w:r>
+      <w:proofErr w:type="spellEnd"/>
+      <w:r>
+        <w:t>"</w:t>
+      </w:r>
+    </w:p>
+    <w:p>
+      <w:proofErr w:type="spellStart"/>
+      <w:r>
+        <w:t>armstig</w:t>
+      </w:r>
+      <w:proofErr w:type="spellEnd"/>
+      <w:r>
+        <w:t xml:space="preserve"> and </w:t>
+      </w:r>
+      <w:proofErr w:type="spellStart"/>
+      <w:r>
+        <w:t>miyu</w:t>
+      </w:r>
+      <w:proofErr w:type="spellEnd"/>
+      <w:r>
+        <w:t xml:space="preserve"> talk about </w:t>
+      </w:r>
+      <w:proofErr w:type="spellStart"/>
+      <w:r>
+        <w:t>push ups</w:t>
+      </w:r>
+      <w:proofErr w:type="spellEnd"/>
+      <w:r>
+        <w:t xml:space="preserve"> and "</w:t>
+      </w:r>
+      <w:proofErr w:type="spellStart"/>
+      <w:proofErr w:type="gramStart"/>
+      <w:r>
+        <w:t>pinkieups</w:t>
+      </w:r>
+      <w:proofErr w:type="spellEnd"/>
+      <w:proofErr w:type="gramEnd"/>
+      <w:r>
+        <w:t>"</w:t>
+      </w:r>
+    </w:p>
+    <w:p/>
+    <w:p>
+      <w:r>
+        <w:t>as they sail:</w:t>
+      </w:r>
+    </w:p>
+    <w:p>
+      <w:proofErr w:type="spellStart"/>
+      <w:r>
+        <w:t>armstig</w:t>
+      </w:r>
+      <w:proofErr w:type="spellEnd"/>
+      <w:r>
+        <w:t xml:space="preserve"> watches from </w:t>
+      </w:r>
+      <w:proofErr w:type="spellStart"/>
+      <w:proofErr w:type="gramStart"/>
+      <w:r>
+        <w:t>crowsnest</w:t>
+      </w:r>
+      <w:proofErr w:type="spellEnd"/>
+      <w:proofErr w:type="gramEnd"/>
+    </w:p>
+    <w:p>
+      <w:r>
+        <w:t xml:space="preserve">johnny and </w:t>
+      </w:r>
+      <w:proofErr w:type="spellStart"/>
+      <w:r>
+        <w:t>roth</w:t>
+      </w:r>
+      <w:proofErr w:type="spellEnd"/>
+      <w:r>
+        <w:t xml:space="preserve"> stand on </w:t>
+      </w:r>
+      <w:proofErr w:type="gramStart"/>
+      <w:r>
+        <w:t>deck</w:t>
+      </w:r>
+      <w:proofErr w:type="gramEnd"/>
+    </w:p>
+    <w:p>
+      <w:r>
+        <w:t>slick steers the ship</w:t>
+      </w:r>
+    </w:p>
+    <w:p>
+      <w:proofErr w:type="spellStart"/>
+      <w:r>
+        <w:t>miyu</w:t>
+      </w:r>
+      <w:proofErr w:type="spellEnd"/>
+      <w:r>
+        <w:t xml:space="preserve"> tends to </w:t>
+      </w:r>
+      <w:proofErr w:type="spellStart"/>
+      <w:proofErr w:type="gramStart"/>
+      <w:r>
+        <w:t>gary</w:t>
+      </w:r>
+      <w:proofErr w:type="spellEnd"/>
+      <w:proofErr w:type="gramEnd"/>
+    </w:p>
+    <w:p>
+      <w:proofErr w:type="spellStart"/>
+      <w:r>
+        <w:t>titus</w:t>
+      </w:r>
+      <w:proofErr w:type="spellEnd"/>
+      <w:r>
+        <w:t xml:space="preserve"> drinks below deck</w:t>
+      </w:r>
+    </w:p>
+    <w:p/>
+    <w:p>
+      <w:proofErr w:type="gramStart"/>
+      <w:r>
+        <w:t>those</w:t>
+      </w:r>
+      <w:proofErr w:type="gramEnd"/>
+      <w:r>
+        <w:t xml:space="preserve"> on main deck see a ship rising out of the water. skeletons are on the deck, skeleton </w:t>
+      </w:r>
+      <w:proofErr w:type="gramStart"/>
+      <w:r>
+        <w:t>pirates</w:t>
+      </w:r>
+      <w:proofErr w:type="gramEnd"/>
+    </w:p>
+    <w:p/>
+    <w:p>
+      <w:r>
+        <w:t>pirates board the ship</w:t>
+      </w:r>
+    </w:p>
+    <w:p/>
+    <w:p>
+      <w:proofErr w:type="spellStart"/>
+      <w:r>
+        <w:lastRenderedPageBreak/>
+        <w:t>roth</w:t>
+      </w:r>
+      <w:proofErr w:type="spellEnd"/>
+      <w:r>
+        <w:t xml:space="preserve">: "why </w:t>
+      </w:r>
+      <w:proofErr w:type="gramStart"/>
+      <w:r>
+        <w:t>is</w:t>
+      </w:r>
+      <w:proofErr w:type="gramEnd"/>
+      <w:r>
+        <w:t xml:space="preserve"> there so many bones?"</w:t>
+      </w:r>
+    </w:p>
+    <w:p/>
+    <w:p>
+      <w:proofErr w:type="spellStart"/>
+      <w:r>
+        <w:t>armstig</w:t>
+      </w:r>
+      <w:proofErr w:type="spellEnd"/>
+      <w:r>
+        <w:t xml:space="preserve"> howls to alert everyone, </w:t>
+      </w:r>
+      <w:proofErr w:type="spellStart"/>
+      <w:r>
+        <w:t>miyu</w:t>
+      </w:r>
+      <w:proofErr w:type="spellEnd"/>
+      <w:r>
+        <w:t xml:space="preserve"> and </w:t>
+      </w:r>
+      <w:proofErr w:type="spellStart"/>
+      <w:r>
+        <w:t>titus</w:t>
+      </w:r>
+      <w:proofErr w:type="spellEnd"/>
+      <w:r>
+        <w:t xml:space="preserve"> </w:t>
+      </w:r>
+      <w:proofErr w:type="gramStart"/>
+      <w:r>
+        <w:t>hears</w:t>
+      </w:r>
+      <w:proofErr w:type="gramEnd"/>
+    </w:p>
+    <w:p/>
+    <w:p>
+      <w:r>
+        <w:t>=== combat begins ===</w:t>
+      </w:r>
+    </w:p>
+    <w:p/>
+    <w:p/>
+    <w:p>
+      <w:proofErr w:type="spellStart"/>
+      <w:r>
+        <w:t>miyu</w:t>
+      </w:r>
+      <w:proofErr w:type="spellEnd"/>
+      <w:r>
+        <w:t xml:space="preserve"> comes up the stairs, casts web 20ft cube, hitting 4 skeletons and the skeleton captain, </w:t>
+      </w:r>
+      <w:proofErr w:type="spellStart"/>
+      <w:r>
+        <w:t>miyu</w:t>
+      </w:r>
+      <w:proofErr w:type="spellEnd"/>
+      <w:r>
+        <w:t xml:space="preserve"> walks back </w:t>
+      </w:r>
+      <w:proofErr w:type="gramStart"/>
+      <w:r>
+        <w:t>down</w:t>
+      </w:r>
+      <w:proofErr w:type="gramEnd"/>
+    </w:p>
+    <w:p>
+      <w:r>
+        <w:t>"</w:t>
+      </w:r>
+      <w:proofErr w:type="spellStart"/>
+      <w:proofErr w:type="gramStart"/>
+      <w:r>
+        <w:t>theres</w:t>
+      </w:r>
+      <w:proofErr w:type="spellEnd"/>
+      <w:proofErr w:type="gramEnd"/>
+      <w:r>
+        <w:t xml:space="preserve"> a lot of skeletons up there"</w:t>
+      </w:r>
+    </w:p>
+    <w:p/>
+    <w:p>
+      <w:proofErr w:type="spellStart"/>
+      <w:r>
+        <w:t>titus</w:t>
+      </w:r>
+      <w:proofErr w:type="spellEnd"/>
+      <w:r>
+        <w:t xml:space="preserve"> runs up the stairs and sees the skeletons, gets ready to </w:t>
+      </w:r>
+      <w:proofErr w:type="gramStart"/>
+      <w:r>
+        <w:t>fight</w:t>
+      </w:r>
+      <w:proofErr w:type="gramEnd"/>
+    </w:p>
+    <w:p/>
+    <w:p>
+      <w:proofErr w:type="spellStart"/>
+      <w:r>
+        <w:t>roth</w:t>
+      </w:r>
+      <w:proofErr w:type="spellEnd"/>
+      <w:r>
+        <w:t xml:space="preserve"> rages, turns from small to large (bigger than most ppl)</w:t>
+      </w:r>
+    </w:p>
+    <w:p>
+      <w:proofErr w:type="spellStart"/>
+      <w:r>
+        <w:t>roth</w:t>
+      </w:r>
+      <w:proofErr w:type="spellEnd"/>
+      <w:r>
+        <w:t xml:space="preserve"> runs into the web, gets stuck in the web, but still longswords the pirate captain, but he </w:t>
+      </w:r>
+      <w:proofErr w:type="gramStart"/>
+      <w:r>
+        <w:t>dodges</w:t>
+      </w:r>
+      <w:proofErr w:type="gramEnd"/>
+    </w:p>
+    <w:p/>
+    <w:p>
+      <w:r>
+        <w:t>skeletons are 5'-</w:t>
+      </w:r>
+      <w:proofErr w:type="gramStart"/>
+      <w:r>
+        <w:t>6</w:t>
+      </w:r>
+      <w:proofErr w:type="gramEnd"/>
+      <w:r>
+        <w:t>'</w:t>
+      </w:r>
+    </w:p>
+    <w:p/>
+    <w:p>
+      <w:proofErr w:type="spellStart"/>
+      <w:r>
+        <w:t>armstig</w:t>
+      </w:r>
+      <w:proofErr w:type="spellEnd"/>
+      <w:r>
+        <w:t xml:space="preserve"> jumps off </w:t>
+      </w:r>
+      <w:proofErr w:type="spellStart"/>
+      <w:r>
+        <w:t>crowsnest</w:t>
+      </w:r>
+      <w:proofErr w:type="spellEnd"/>
+      <w:r>
+        <w:t xml:space="preserve"> onto skeleton, landing on its skull: 4dmg to it, 2dmg to </w:t>
+      </w:r>
+      <w:proofErr w:type="gramStart"/>
+      <w:r>
+        <w:t>himself</w:t>
+      </w:r>
+      <w:proofErr w:type="gramEnd"/>
+    </w:p>
+    <w:p>
+      <w:r>
+        <w:t xml:space="preserve">knocks both down, </w:t>
+      </w:r>
+      <w:proofErr w:type="spellStart"/>
+      <w:r>
+        <w:t>armstig</w:t>
+      </w:r>
+      <w:proofErr w:type="spellEnd"/>
+      <w:r>
+        <w:t xml:space="preserve"> gets up and slashes skeleton: 6dmg, kills it "</w:t>
+      </w:r>
+      <w:proofErr w:type="spellStart"/>
+      <w:proofErr w:type="gramStart"/>
+      <w:r>
+        <w:t>derek</w:t>
+      </w:r>
+      <w:proofErr w:type="spellEnd"/>
+      <w:proofErr w:type="gramEnd"/>
+      <w:r>
+        <w:t>"</w:t>
+      </w:r>
+    </w:p>
+    <w:p>
+      <w:proofErr w:type="spellStart"/>
+      <w:r>
+        <w:t>armstig</w:t>
+      </w:r>
+      <w:proofErr w:type="spellEnd"/>
+      <w:r>
+        <w:t xml:space="preserve"> slashes other skeleton, kills it "</w:t>
+      </w:r>
+      <w:proofErr w:type="spellStart"/>
+      <w:r>
+        <w:t>dave</w:t>
+      </w:r>
+      <w:proofErr w:type="spellEnd"/>
+      <w:r>
+        <w:t xml:space="preserve"> </w:t>
+      </w:r>
+      <w:proofErr w:type="spellStart"/>
+      <w:r>
+        <w:t>leanrs</w:t>
+      </w:r>
+      <w:proofErr w:type="spellEnd"/>
+      <w:r>
+        <w:t xml:space="preserve"> cards </w:t>
+      </w:r>
+      <w:proofErr w:type="gramStart"/>
+      <w:r>
+        <w:t>tricks</w:t>
+      </w:r>
+      <w:proofErr w:type="gramEnd"/>
+      <w:r>
+        <w:t>"</w:t>
+      </w:r>
+    </w:p>
+    <w:p/>
+    <w:p>
+      <w:r>
+        <w:t>johnny cutlasses skeleton in web, 5dmg, kills it "</w:t>
+      </w:r>
+      <w:proofErr w:type="spellStart"/>
+      <w:proofErr w:type="gramStart"/>
+      <w:r>
+        <w:t>barry</w:t>
+      </w:r>
+      <w:proofErr w:type="spellEnd"/>
+      <w:proofErr w:type="gramEnd"/>
+      <w:r>
+        <w:t>"</w:t>
+      </w:r>
+    </w:p>
+    <w:p>
+      <w:r>
+        <w:t xml:space="preserve">johnny moves thru </w:t>
+      </w:r>
+      <w:proofErr w:type="spellStart"/>
+      <w:r>
+        <w:t>roth's</w:t>
+      </w:r>
+      <w:proofErr w:type="spellEnd"/>
+      <w:r>
+        <w:t xml:space="preserve"> space, attacks skeleton in front of </w:t>
+      </w:r>
+      <w:proofErr w:type="spellStart"/>
+      <w:r>
+        <w:t>titus</w:t>
+      </w:r>
+      <w:proofErr w:type="spellEnd"/>
+      <w:r>
+        <w:t xml:space="preserve"> in web, </w:t>
+      </w:r>
+      <w:proofErr w:type="gramStart"/>
+      <w:r>
+        <w:t>5dmg</w:t>
+      </w:r>
+      <w:proofErr w:type="gramEnd"/>
+    </w:p>
+    <w:p>
+      <w:r>
+        <w:t xml:space="preserve">johnny moves </w:t>
+      </w:r>
+      <w:proofErr w:type="gramStart"/>
+      <w:r>
+        <w:t>back</w:t>
+      </w:r>
+      <w:proofErr w:type="gramEnd"/>
+    </w:p>
+    <w:p/>
+    <w:p>
+      <w:r>
+        <w:t xml:space="preserve">two skeletons ignore web, one gets </w:t>
+      </w:r>
+      <w:proofErr w:type="gramStart"/>
+      <w:r>
+        <w:t>stuck</w:t>
+      </w:r>
+      <w:proofErr w:type="gramEnd"/>
+    </w:p>
+    <w:p/>
+    <w:p>
+      <w:r>
+        <w:t xml:space="preserve">skeleton 1 "swordsman" attacks </w:t>
+      </w:r>
+      <w:proofErr w:type="spellStart"/>
+      <w:r>
+        <w:t>titus</w:t>
+      </w:r>
+      <w:proofErr w:type="spellEnd"/>
+      <w:r>
+        <w:t xml:space="preserve"> w/ </w:t>
+      </w:r>
+      <w:proofErr w:type="spellStart"/>
+      <w:r>
+        <w:t>shortsword</w:t>
+      </w:r>
+      <w:proofErr w:type="spellEnd"/>
+      <w:r>
+        <w:t>: 3dmg</w:t>
+      </w:r>
+    </w:p>
+    <w:p/>
+    <w:p>
+      <w:r>
+        <w:t xml:space="preserve">skeleton 2 tries to break from web, </w:t>
+      </w:r>
+      <w:proofErr w:type="gramStart"/>
+      <w:r>
+        <w:t>fails</w:t>
+      </w:r>
+      <w:proofErr w:type="gramEnd"/>
+    </w:p>
+    <w:p/>
+    <w:p>
+      <w:r>
+        <w:t xml:space="preserve">skeleton 3 moves through web, attacks </w:t>
+      </w:r>
+      <w:proofErr w:type="spellStart"/>
+      <w:r>
+        <w:t>roth</w:t>
+      </w:r>
+      <w:proofErr w:type="spellEnd"/>
+      <w:r>
+        <w:t xml:space="preserve">: </w:t>
+      </w:r>
+      <w:proofErr w:type="gramStart"/>
+      <w:r>
+        <w:t>3dmg</w:t>
+      </w:r>
+      <w:proofErr w:type="gramEnd"/>
+    </w:p>
+    <w:p/>
+    <w:p>
+      <w:r>
+        <w:t xml:space="preserve">skeleton 4 hops onto boat and attacks </w:t>
+      </w:r>
+      <w:proofErr w:type="spellStart"/>
+      <w:r>
+        <w:t>armstig</w:t>
+      </w:r>
+      <w:proofErr w:type="spellEnd"/>
+      <w:r>
+        <w:t>: misses</w:t>
+      </w:r>
+    </w:p>
+    <w:p/>
+    <w:p>
+      <w:r>
+        <w:t xml:space="preserve">skeleton 5 hops onto boat and attacks </w:t>
+      </w:r>
+      <w:proofErr w:type="spellStart"/>
+      <w:r>
+        <w:t>armstig</w:t>
+      </w:r>
+      <w:proofErr w:type="spellEnd"/>
+      <w:r>
+        <w:t>: misses</w:t>
+      </w:r>
+    </w:p>
+    <w:p>
+      <w:r>
+        <w:t>"</w:t>
+      </w:r>
+      <w:proofErr w:type="spellStart"/>
+      <w:proofErr w:type="gramStart"/>
+      <w:r>
+        <w:t>its</w:t>
+      </w:r>
+      <w:proofErr w:type="spellEnd"/>
+      <w:proofErr w:type="gramEnd"/>
+      <w:r>
+        <w:t xml:space="preserve"> time for you to get rattled and boned!"</w:t>
+      </w:r>
+    </w:p>
+    <w:p/>
+    <w:p>
+      <w:r>
+        <w:t xml:space="preserve">skeleton captain is restrained by the </w:t>
+      </w:r>
+      <w:proofErr w:type="gramStart"/>
+      <w:r>
+        <w:t>web</w:t>
+      </w:r>
+      <w:proofErr w:type="gramEnd"/>
+    </w:p>
+    <w:p/>
+    <w:p>
+      <w:r>
+        <w:t xml:space="preserve">three flaming skeletons appear on pirate ship, getting ready to </w:t>
+      </w:r>
+      <w:proofErr w:type="gramStart"/>
+      <w:r>
+        <w:t>board</w:t>
+      </w:r>
+      <w:proofErr w:type="gramEnd"/>
+    </w:p>
+    <w:p/>
+    <w:p>
+      <w:proofErr w:type="spellStart"/>
+      <w:r>
+        <w:t>miyu</w:t>
+      </w:r>
+      <w:proofErr w:type="spellEnd"/>
+      <w:r>
+        <w:t xml:space="preserve"> comes back up the stairs, casts turn </w:t>
+      </w:r>
+      <w:proofErr w:type="gramStart"/>
+      <w:r>
+        <w:t>undead</w:t>
+      </w:r>
+      <w:proofErr w:type="gramEnd"/>
+    </w:p>
+    <w:p>
+      <w:r>
+        <w:t xml:space="preserve">1 burning skeleton </w:t>
+      </w:r>
+      <w:proofErr w:type="gramStart"/>
+      <w:r>
+        <w:t>succeeded ,</w:t>
+      </w:r>
+      <w:proofErr w:type="gramEnd"/>
+      <w:r>
+        <w:t xml:space="preserve"> 2 burning skeletons are scared,</w:t>
+      </w:r>
+    </w:p>
+    <w:p>
+      <w:r>
+        <w:t xml:space="preserve">5 skeletons are </w:t>
+      </w:r>
+      <w:proofErr w:type="gramStart"/>
+      <w:r>
+        <w:t>scared</w:t>
+      </w:r>
+      <w:proofErr w:type="gramEnd"/>
+    </w:p>
+    <w:p>
+      <w:r>
+        <w:t xml:space="preserve">pirate captain is not </w:t>
+      </w:r>
+      <w:proofErr w:type="gramStart"/>
+      <w:r>
+        <w:t>scared</w:t>
+      </w:r>
+      <w:proofErr w:type="gramEnd"/>
+    </w:p>
+    <w:p>
+      <w:proofErr w:type="spellStart"/>
+      <w:r>
+        <w:t>miyu</w:t>
+      </w:r>
+      <w:proofErr w:type="spellEnd"/>
+      <w:r>
+        <w:t xml:space="preserve"> moves back, skeleton whiffs </w:t>
+      </w:r>
+      <w:proofErr w:type="spellStart"/>
+      <w:r>
+        <w:t>opprtunity</w:t>
+      </w:r>
+      <w:proofErr w:type="spellEnd"/>
+      <w:r>
+        <w:t xml:space="preserve"> of </w:t>
+      </w:r>
+      <w:proofErr w:type="spellStart"/>
+      <w:r>
+        <w:t>attck</w:t>
+      </w:r>
+      <w:proofErr w:type="spellEnd"/>
+      <w:r>
+        <w:t xml:space="preserve"> on </w:t>
+      </w:r>
+      <w:proofErr w:type="gramStart"/>
+      <w:r>
+        <w:t>her</w:t>
+      </w:r>
+      <w:proofErr w:type="gramEnd"/>
+    </w:p>
+    <w:p/>
+    <w:p>
+      <w:proofErr w:type="spellStart"/>
+      <w:r>
+        <w:t>titus</w:t>
+      </w:r>
+      <w:proofErr w:type="spellEnd"/>
+      <w:r>
+        <w:t xml:space="preserve"> grapples the skeleton in front of him, spins it, and throws it at captain 5ft away: 14dmg to skeleton, kills it, body goes overboard; 14dmg to skeleton </w:t>
+      </w:r>
+      <w:proofErr w:type="gramStart"/>
+      <w:r>
+        <w:t>captain</w:t>
+      </w:r>
+      <w:proofErr w:type="gramEnd"/>
+    </w:p>
+    <w:p>
+      <w:proofErr w:type="spellStart"/>
+      <w:r>
+        <w:t>titus</w:t>
+      </w:r>
+      <w:proofErr w:type="spellEnd"/>
+      <w:r>
+        <w:t xml:space="preserve"> moves into web, shoves skeleton (in web, but not stuck), and the skeleton falls off the </w:t>
+      </w:r>
+      <w:proofErr w:type="gramStart"/>
+      <w:r>
+        <w:t>boat</w:t>
+      </w:r>
+      <w:proofErr w:type="gramEnd"/>
+    </w:p>
+    <w:p/>
+    <w:p>
+      <w:proofErr w:type="spellStart"/>
+      <w:r>
+        <w:t>roth</w:t>
+      </w:r>
+      <w:proofErr w:type="spellEnd"/>
+      <w:r>
+        <w:t xml:space="preserve"> is stuck in web, longswords the skeleton captain: </w:t>
+      </w:r>
+      <w:proofErr w:type="gramStart"/>
+      <w:r>
+        <w:t>16dmg</w:t>
+      </w:r>
+      <w:proofErr w:type="gramEnd"/>
+    </w:p>
+    <w:p>
+      <w:r>
+        <w:t xml:space="preserve">slashes middle down </w:t>
+      </w:r>
+      <w:proofErr w:type="spellStart"/>
+      <w:r>
+        <w:t>hsi</w:t>
+      </w:r>
+      <w:proofErr w:type="spellEnd"/>
+      <w:r>
+        <w:t xml:space="preserve"> face</w:t>
+      </w:r>
+    </w:p>
+    <w:p/>
+    <w:p>
+      <w:r>
+        <w:t>"</w:t>
+      </w:r>
+      <w:proofErr w:type="spellStart"/>
+      <w:proofErr w:type="gramStart"/>
+      <w:r>
+        <w:t>no</w:t>
+      </w:r>
+      <w:proofErr w:type="spellEnd"/>
+      <w:proofErr w:type="gramEnd"/>
+      <w:r>
+        <w:t xml:space="preserve"> not my femur!"</w:t>
+      </w:r>
+    </w:p>
+    <w:p>
+      <w:r>
+        <w:t>"</w:t>
+      </w:r>
+      <w:proofErr w:type="gramStart"/>
+      <w:r>
+        <w:t>were</w:t>
+      </w:r>
+      <w:proofErr w:type="gramEnd"/>
+      <w:r>
+        <w:t xml:space="preserve"> quite in the sticky situation </w:t>
+      </w:r>
+      <w:proofErr w:type="spellStart"/>
+      <w:r>
+        <w:t>notw</w:t>
+      </w:r>
+      <w:proofErr w:type="spellEnd"/>
+      <w:r>
+        <w:t xml:space="preserve"> </w:t>
+      </w:r>
+      <w:proofErr w:type="spellStart"/>
+      <w:r>
+        <w:t>arent</w:t>
+      </w:r>
+      <w:proofErr w:type="spellEnd"/>
+      <w:r>
+        <w:t xml:space="preserve"> we"</w:t>
+      </w:r>
+    </w:p>
+    <w:p/>
+    <w:p>
+      <w:r>
+        <w:t>"IM AN ANGRY KOBOLD"</w:t>
+      </w:r>
+    </w:p>
+    <w:p>
+      <w:r>
+        <w:t>"</w:t>
+      </w:r>
+      <w:proofErr w:type="gramStart"/>
+      <w:r>
+        <w:t>yeah</w:t>
+      </w:r>
+      <w:proofErr w:type="gramEnd"/>
+      <w:r>
+        <w:t xml:space="preserve"> </w:t>
+      </w:r>
+      <w:proofErr w:type="spellStart"/>
+      <w:r>
+        <w:t>i</w:t>
+      </w:r>
+      <w:proofErr w:type="spellEnd"/>
+      <w:r>
+        <w:t xml:space="preserve"> can see that"</w:t>
+      </w:r>
+    </w:p>
+    <w:p/>
+    <w:p>
+      <w:r>
+        <w:t xml:space="preserve">giant </w:t>
+      </w:r>
+      <w:proofErr w:type="spellStart"/>
+      <w:r>
+        <w:t>roth</w:t>
+      </w:r>
+      <w:proofErr w:type="spellEnd"/>
+      <w:r>
+        <w:t xml:space="preserve"> just sits down in the web. </w:t>
+      </w:r>
+    </w:p>
+    <w:p/>
+    <w:p>
+      <w:proofErr w:type="spellStart"/>
+      <w:r>
+        <w:t>armstig</w:t>
+      </w:r>
+      <w:proofErr w:type="spellEnd"/>
+      <w:r>
+        <w:t xml:space="preserve"> grabs the two skeletons that just boarded and smash their skulls together, crushing them into </w:t>
+      </w:r>
+      <w:proofErr w:type="gramStart"/>
+      <w:r>
+        <w:t>pieces</w:t>
+      </w:r>
+      <w:proofErr w:type="gramEnd"/>
+    </w:p>
+    <w:p/>
+    <w:p>
+      <w:r>
+        <w:t xml:space="preserve">johnny moves </w:t>
+      </w:r>
+      <w:proofErr w:type="spellStart"/>
+      <w:r>
+        <w:t>agily</w:t>
+      </w:r>
+      <w:proofErr w:type="spellEnd"/>
+      <w:r>
+        <w:t xml:space="preserve"> into web, cutlasses pirate captain: 15dmg, kills </w:t>
+      </w:r>
+      <w:proofErr w:type="gramStart"/>
+      <w:r>
+        <w:t>it</w:t>
+      </w:r>
+      <w:proofErr w:type="gramEnd"/>
+    </w:p>
+    <w:p>
+      <w:r>
+        <w:t xml:space="preserve">slice and dice the captain to pieces, like </w:t>
+      </w:r>
+      <w:proofErr w:type="gramStart"/>
+      <w:r>
+        <w:t>zorro</w:t>
+      </w:r>
+      <w:proofErr w:type="gramEnd"/>
+    </w:p>
+    <w:p>
+      <w:r>
+        <w:t>"no one is going to take down this ship!"</w:t>
+      </w:r>
+    </w:p>
+    <w:p>
+      <w:proofErr w:type="spellStart"/>
+      <w:r>
+        <w:t>armstig</w:t>
+      </w:r>
+      <w:proofErr w:type="spellEnd"/>
+      <w:r>
+        <w:t>: (in sylvan) "</w:t>
+      </w:r>
+      <w:proofErr w:type="spellStart"/>
+      <w:r>
+        <w:t>i</w:t>
+      </w:r>
+      <w:proofErr w:type="spellEnd"/>
+      <w:r>
+        <w:t xml:space="preserve"> got you </w:t>
+      </w:r>
+      <w:proofErr w:type="gramStart"/>
+      <w:r>
+        <w:t>brother</w:t>
+      </w:r>
+      <w:proofErr w:type="gramEnd"/>
+      <w:r>
+        <w:t>"</w:t>
+      </w:r>
+    </w:p>
+    <w:p>
+      <w:proofErr w:type="spellStart"/>
+      <w:r>
+        <w:t>johhny</w:t>
+      </w:r>
+      <w:proofErr w:type="spellEnd"/>
+      <w:r>
+        <w:t xml:space="preserve"> moves to edge of </w:t>
+      </w:r>
+      <w:proofErr w:type="gramStart"/>
+      <w:r>
+        <w:t>ship</w:t>
+      </w:r>
+      <w:proofErr w:type="gramEnd"/>
+    </w:p>
+    <w:p/>
+    <w:p>
+      <w:r>
+        <w:t xml:space="preserve">normal skeleton is stuck in web, trying to get </w:t>
+      </w:r>
+      <w:proofErr w:type="gramStart"/>
+      <w:r>
+        <w:t>away</w:t>
+      </w:r>
+      <w:proofErr w:type="gramEnd"/>
+    </w:p>
+    <w:p/>
+    <w:p>
+      <w:r>
+        <w:t xml:space="preserve">flaming skeletons 2 and 3 run away back onto their </w:t>
+      </w:r>
+      <w:proofErr w:type="gramStart"/>
+      <w:r>
+        <w:t>ship</w:t>
+      </w:r>
+      <w:proofErr w:type="gramEnd"/>
+    </w:p>
+    <w:p/>
+    <w:p>
+      <w:r>
+        <w:t xml:space="preserve">flaming skeleton 1 throws flaming liquid onto web, web ignites into flames, damaging normal skeleton, johnny, </w:t>
+      </w:r>
+      <w:proofErr w:type="spellStart"/>
+      <w:r>
+        <w:t>titus</w:t>
+      </w:r>
+      <w:proofErr w:type="spellEnd"/>
+      <w:r>
+        <w:t xml:space="preserve">, </w:t>
+      </w:r>
+      <w:proofErr w:type="spellStart"/>
+      <w:proofErr w:type="gramStart"/>
+      <w:r>
+        <w:t>roth</w:t>
+      </w:r>
+      <w:proofErr w:type="spellEnd"/>
+      <w:proofErr w:type="gramEnd"/>
+    </w:p>
+    <w:p>
+      <w:r>
+        <w:t>flaming skeleton 1 jumps onto boat</w:t>
+      </w:r>
+    </w:p>
+    <w:p>
+      <w:r>
+        <w:t xml:space="preserve">flaming web no longer sticks </w:t>
+      </w:r>
+      <w:proofErr w:type="gramStart"/>
+      <w:r>
+        <w:t>ppl</w:t>
+      </w:r>
+      <w:proofErr w:type="gramEnd"/>
+    </w:p>
+    <w:p/>
+    <w:p>
+      <w:r>
+        <w:t xml:space="preserve">normal skeleton dies to fire </w:t>
+      </w:r>
+      <w:proofErr w:type="gramStart"/>
+      <w:r>
+        <w:t>damage</w:t>
+      </w:r>
+      <w:proofErr w:type="gramEnd"/>
+    </w:p>
+    <w:p/>
+    <w:p>
+      <w:r>
+        <w:t xml:space="preserve">2 </w:t>
+      </w:r>
+      <w:proofErr w:type="spellStart"/>
+      <w:r>
+        <w:t>armorerd</w:t>
+      </w:r>
+      <w:proofErr w:type="spellEnd"/>
+      <w:r>
+        <w:t xml:space="preserve"> skeletons appear on skeleton </w:t>
+      </w:r>
+      <w:proofErr w:type="gramStart"/>
+      <w:r>
+        <w:t>ship</w:t>
+      </w:r>
+      <w:proofErr w:type="gramEnd"/>
+    </w:p>
+    <w:p/>
+    <w:p>
+      <w:r>
+        <w:t>the 2 armored skeletons chant, casts magic missile:</w:t>
+      </w:r>
+    </w:p>
+    <w:p>
+      <w:proofErr w:type="spellStart"/>
+      <w:r>
+        <w:lastRenderedPageBreak/>
+        <w:t>titsu</w:t>
+      </w:r>
+      <w:proofErr w:type="spellEnd"/>
+      <w:r>
+        <w:t xml:space="preserve"> 2dmg</w:t>
+      </w:r>
+    </w:p>
+    <w:p>
+      <w:proofErr w:type="spellStart"/>
+      <w:r>
+        <w:t>roth</w:t>
+      </w:r>
+      <w:proofErr w:type="spellEnd"/>
+      <w:r>
+        <w:t xml:space="preserve"> 5dmg</w:t>
+      </w:r>
+    </w:p>
+    <w:p>
+      <w:proofErr w:type="spellStart"/>
+      <w:r>
+        <w:t>miyu</w:t>
+      </w:r>
+      <w:proofErr w:type="spellEnd"/>
+      <w:r>
+        <w:t xml:space="preserve"> 4dmg</w:t>
+      </w:r>
+    </w:p>
+    <w:p>
+      <w:proofErr w:type="spellStart"/>
+      <w:r>
+        <w:t>armstig</w:t>
+      </w:r>
+      <w:proofErr w:type="spellEnd"/>
+      <w:r>
+        <w:t xml:space="preserve"> 2dmg</w:t>
+      </w:r>
+    </w:p>
+    <w:p/>
+    <w:p>
+      <w:proofErr w:type="spellStart"/>
+      <w:r>
+        <w:t>miyu</w:t>
+      </w:r>
+      <w:proofErr w:type="spellEnd"/>
+      <w:r>
+        <w:t>: "</w:t>
+      </w:r>
+      <w:proofErr w:type="spellStart"/>
+      <w:r>
+        <w:t>i</w:t>
+      </w:r>
+      <w:proofErr w:type="spellEnd"/>
+      <w:r>
+        <w:t xml:space="preserve"> </w:t>
+      </w:r>
+      <w:proofErr w:type="spellStart"/>
+      <w:r>
+        <w:t>dont</w:t>
+      </w:r>
+      <w:proofErr w:type="spellEnd"/>
+      <w:r>
+        <w:t xml:space="preserve"> like mages"</w:t>
+      </w:r>
+    </w:p>
+    <w:p>
+      <w:proofErr w:type="spellStart"/>
+      <w:r>
+        <w:t>titus</w:t>
+      </w:r>
+      <w:proofErr w:type="spellEnd"/>
+      <w:r>
+        <w:t>: "</w:t>
+      </w:r>
+      <w:proofErr w:type="spellStart"/>
+      <w:r>
+        <w:t>dont</w:t>
+      </w:r>
+      <w:proofErr w:type="spellEnd"/>
+      <w:r>
+        <w:t xml:space="preserve"> worry </w:t>
+      </w:r>
+      <w:proofErr w:type="spellStart"/>
+      <w:r>
+        <w:t>i</w:t>
+      </w:r>
+      <w:proofErr w:type="spellEnd"/>
+      <w:r>
+        <w:t xml:space="preserve"> got </w:t>
+      </w:r>
+      <w:proofErr w:type="spellStart"/>
+      <w:proofErr w:type="gramStart"/>
+      <w:r>
+        <w:t>em</w:t>
+      </w:r>
+      <w:proofErr w:type="spellEnd"/>
+      <w:proofErr w:type="gramEnd"/>
+      <w:r>
+        <w:t>"</w:t>
+      </w:r>
+    </w:p>
+    <w:p>
+      <w:proofErr w:type="spellStart"/>
+      <w:r>
+        <w:t>miyu</w:t>
+      </w:r>
+      <w:proofErr w:type="spellEnd"/>
+      <w:r>
+        <w:t xml:space="preserve"> cast guided bolt at </w:t>
+      </w:r>
+      <w:proofErr w:type="spellStart"/>
+      <w:r>
+        <w:t>armoered</w:t>
+      </w:r>
+      <w:proofErr w:type="spellEnd"/>
+      <w:r>
+        <w:t xml:space="preserve"> skeleton 2: 22dmg radiant, but now </w:t>
+      </w:r>
+      <w:proofErr w:type="spellStart"/>
+      <w:r>
+        <w:t>hes</w:t>
+      </w:r>
+      <w:proofErr w:type="spellEnd"/>
+      <w:r>
+        <w:t xml:space="preserve"> easier to </w:t>
+      </w:r>
+      <w:proofErr w:type="gramStart"/>
+      <w:r>
+        <w:t>hit</w:t>
+      </w:r>
+      <w:proofErr w:type="gramEnd"/>
+    </w:p>
+    <w:p>
+      <w:proofErr w:type="spellStart"/>
+      <w:r>
+        <w:t>miyu</w:t>
+      </w:r>
+      <w:proofErr w:type="spellEnd"/>
+      <w:r>
+        <w:t xml:space="preserve"> goes down </w:t>
+      </w:r>
+      <w:proofErr w:type="gramStart"/>
+      <w:r>
+        <w:t>stairs</w:t>
+      </w:r>
+      <w:proofErr w:type="gramEnd"/>
+    </w:p>
+    <w:p/>
+    <w:p>
+      <w:proofErr w:type="spellStart"/>
+      <w:r>
+        <w:t>titus</w:t>
+      </w:r>
+      <w:proofErr w:type="spellEnd"/>
+      <w:r>
+        <w:t xml:space="preserve"> takes fire dmg from flaming web: 6dmg </w:t>
+      </w:r>
+      <w:proofErr w:type="gramStart"/>
+      <w:r>
+        <w:t>fire</w:t>
+      </w:r>
+      <w:proofErr w:type="gramEnd"/>
+    </w:p>
+    <w:p>
+      <w:proofErr w:type="spellStart"/>
+      <w:r>
+        <w:t>titus</w:t>
+      </w:r>
+      <w:proofErr w:type="spellEnd"/>
+      <w:r>
+        <w:t xml:space="preserve"> climbs onto pirate ship through the web, grapples </w:t>
+      </w:r>
+      <w:proofErr w:type="spellStart"/>
+      <w:r>
+        <w:t>armorerd</w:t>
+      </w:r>
+      <w:proofErr w:type="spellEnd"/>
+      <w:r>
+        <w:t xml:space="preserve"> skeleton 1, shuffles him forward to armored skeleton </w:t>
+      </w:r>
+      <w:proofErr w:type="gramStart"/>
+      <w:r>
+        <w:t>2</w:t>
+      </w:r>
+      <w:proofErr w:type="gramEnd"/>
+    </w:p>
+    <w:p>
+      <w:proofErr w:type="spellStart"/>
+      <w:r>
+        <w:t>titus</w:t>
+      </w:r>
+      <w:proofErr w:type="spellEnd"/>
+      <w:r>
+        <w:t xml:space="preserve"> throws armored skeleton 1 10ft into armored skeleton 2:</w:t>
+      </w:r>
+    </w:p>
+    <w:p>
+      <w:proofErr w:type="spellStart"/>
+      <w:r>
+        <w:t>killls</w:t>
+      </w:r>
+      <w:proofErr w:type="spellEnd"/>
+      <w:r>
+        <w:t xml:space="preserve"> amrskltn2; 12dmg to armrdskltn1</w:t>
+      </w:r>
+    </w:p>
+    <w:p/>
+    <w:p>
+      <w:proofErr w:type="spellStart"/>
+      <w:r>
+        <w:t>roth</w:t>
+      </w:r>
+      <w:proofErr w:type="spellEnd"/>
+      <w:r>
+        <w:t xml:space="preserve"> takes fire damage from flaming web: </w:t>
+      </w:r>
+      <w:proofErr w:type="gramStart"/>
+      <w:r>
+        <w:t>2dmg</w:t>
+      </w:r>
+      <w:proofErr w:type="gramEnd"/>
+    </w:p>
+    <w:p>
+      <w:r>
+        <w:t xml:space="preserve">giant </w:t>
+      </w:r>
+      <w:proofErr w:type="spellStart"/>
+      <w:r>
+        <w:t>roth</w:t>
+      </w:r>
+      <w:proofErr w:type="spellEnd"/>
+      <w:r>
+        <w:t xml:space="preserve"> picks up flaming </w:t>
+      </w:r>
+      <w:proofErr w:type="gramStart"/>
+      <w:r>
+        <w:t>skeleton:</w:t>
+      </w:r>
+      <w:proofErr w:type="gramEnd"/>
+      <w:r>
+        <w:t xml:space="preserve"> takes 10dmg fire</w:t>
+      </w:r>
+    </w:p>
+    <w:p>
+      <w:proofErr w:type="spellStart"/>
+      <w:r>
+        <w:t>roth</w:t>
+      </w:r>
+      <w:proofErr w:type="spellEnd"/>
+      <w:r>
+        <w:t xml:space="preserve"> throws flaming skeleton into armrdskltn1:</w:t>
+      </w:r>
+    </w:p>
+    <w:p>
+      <w:r>
+        <w:t xml:space="preserve">5dmg to armrskltn1, 5dmg to flaming </w:t>
+      </w:r>
+      <w:proofErr w:type="gramStart"/>
+      <w:r>
+        <w:t>skeleton</w:t>
+      </w:r>
+      <w:proofErr w:type="gramEnd"/>
+    </w:p>
+    <w:p>
+      <w:proofErr w:type="spellStart"/>
+      <w:r>
+        <w:t>roth</w:t>
+      </w:r>
+      <w:proofErr w:type="spellEnd"/>
+      <w:r>
+        <w:t xml:space="preserve"> </w:t>
+      </w:r>
+      <w:proofErr w:type="spellStart"/>
+      <w:r>
+        <w:t>unrages</w:t>
+      </w:r>
+      <w:proofErr w:type="spellEnd"/>
+      <w:r>
+        <w:t xml:space="preserve"> and shrinks back to </w:t>
+      </w:r>
+      <w:proofErr w:type="gramStart"/>
+      <w:r>
+        <w:t>small</w:t>
+      </w:r>
+      <w:proofErr w:type="gramEnd"/>
+    </w:p>
+    <w:p>
+      <w:proofErr w:type="spellStart"/>
+      <w:r>
+        <w:t>roth</w:t>
+      </w:r>
+      <w:proofErr w:type="spellEnd"/>
+      <w:r>
+        <w:t xml:space="preserve"> passes out, naps?</w:t>
+      </w:r>
+    </w:p>
+    <w:p/>
+    <w:p>
+      <w:proofErr w:type="spellStart"/>
+      <w:r>
+        <w:t>armstig</w:t>
+      </w:r>
+      <w:proofErr w:type="spellEnd"/>
+      <w:r>
+        <w:t xml:space="preserve"> sees that </w:t>
+      </w:r>
+      <w:proofErr w:type="spellStart"/>
+      <w:r>
+        <w:t>theres</w:t>
+      </w:r>
+      <w:proofErr w:type="spellEnd"/>
+      <w:r>
+        <w:t xml:space="preserve"> no more </w:t>
+      </w:r>
+      <w:proofErr w:type="spellStart"/>
+      <w:r>
+        <w:t>sktlns</w:t>
+      </w:r>
+      <w:proofErr w:type="spellEnd"/>
+      <w:r>
+        <w:t xml:space="preserve"> on the boat, shoves plank 4 off so </w:t>
+      </w:r>
+      <w:proofErr w:type="spellStart"/>
+      <w:r>
+        <w:t>theres</w:t>
+      </w:r>
+      <w:proofErr w:type="spellEnd"/>
+      <w:r>
+        <w:t xml:space="preserve"> one less </w:t>
+      </w:r>
+      <w:proofErr w:type="gramStart"/>
+      <w:r>
+        <w:t>bridge</w:t>
+      </w:r>
+      <w:proofErr w:type="gramEnd"/>
+    </w:p>
+    <w:p>
+      <w:proofErr w:type="spellStart"/>
+      <w:r>
+        <w:t>armstig</w:t>
+      </w:r>
+      <w:proofErr w:type="spellEnd"/>
+      <w:r>
+        <w:t xml:space="preserve"> shoves plank 3 off, flaming skeleton gets off it before it </w:t>
+      </w:r>
+      <w:proofErr w:type="gramStart"/>
+      <w:r>
+        <w:t>falls</w:t>
+      </w:r>
+      <w:proofErr w:type="gramEnd"/>
+    </w:p>
+    <w:p/>
+    <w:p>
+      <w:r>
+        <w:t xml:space="preserve">johnny takes 5dmg fire from flaming </w:t>
+      </w:r>
+      <w:proofErr w:type="gramStart"/>
+      <w:r>
+        <w:t>web</w:t>
+      </w:r>
+      <w:proofErr w:type="gramEnd"/>
+    </w:p>
+    <w:p>
+      <w:r>
+        <w:t xml:space="preserve">johnny looks for barrels of water to put out the </w:t>
+      </w:r>
+      <w:proofErr w:type="gramStart"/>
+      <w:r>
+        <w:t>fire</w:t>
+      </w:r>
+      <w:proofErr w:type="gramEnd"/>
+    </w:p>
+    <w:p>
+      <w:r>
+        <w:t xml:space="preserve">tips a water barrel over to douse the </w:t>
+      </w:r>
+      <w:proofErr w:type="gramStart"/>
+      <w:r>
+        <w:t>flames</w:t>
+      </w:r>
+      <w:proofErr w:type="gramEnd"/>
+    </w:p>
+    <w:p/>
+    <w:p>
+      <w:proofErr w:type="spellStart"/>
+      <w:r>
+        <w:t>selena</w:t>
+      </w:r>
+      <w:proofErr w:type="spellEnd"/>
+      <w:r>
+        <w:t xml:space="preserve"> comes up onto the </w:t>
+      </w:r>
+      <w:proofErr w:type="gramStart"/>
+      <w:r>
+        <w:t>deck</w:t>
+      </w:r>
+      <w:proofErr w:type="gramEnd"/>
+    </w:p>
+    <w:p/>
+    <w:p>
+      <w:r>
+        <w:t xml:space="preserve">flaming </w:t>
+      </w:r>
+      <w:proofErr w:type="spellStart"/>
+      <w:r>
+        <w:t>skeletong</w:t>
+      </w:r>
+      <w:proofErr w:type="spellEnd"/>
+      <w:r>
+        <w:t xml:space="preserve"> attacks </w:t>
+      </w:r>
+      <w:proofErr w:type="spellStart"/>
+      <w:r>
+        <w:t>titus</w:t>
+      </w:r>
+      <w:proofErr w:type="spellEnd"/>
+      <w:r>
+        <w:t xml:space="preserve"> (aboard pirate ship): 6dmg </w:t>
+      </w:r>
+      <w:proofErr w:type="spellStart"/>
+      <w:r>
+        <w:t>slshing</w:t>
+      </w:r>
+      <w:proofErr w:type="spellEnd"/>
+      <w:r>
+        <w:t>, 4dmg fire</w:t>
+      </w:r>
+    </w:p>
+    <w:p/>
+    <w:p>
+      <w:r>
+        <w:t>armrdskltn1 casts magic missile:</w:t>
+      </w:r>
+    </w:p>
+    <w:p>
+      <w:proofErr w:type="spellStart"/>
+      <w:r>
+        <w:t>titus</w:t>
+      </w:r>
+      <w:proofErr w:type="spellEnd"/>
+      <w:r>
+        <w:t xml:space="preserve"> 5dmg force</w:t>
+      </w:r>
+    </w:p>
+    <w:p>
+      <w:r>
+        <w:t>johnny 3dmg force</w:t>
+      </w:r>
+    </w:p>
+    <w:p>
+      <w:r>
+        <w:t xml:space="preserve">armrdskltn1 moves away from </w:t>
+      </w:r>
+      <w:proofErr w:type="spellStart"/>
+      <w:r>
+        <w:t>titus</w:t>
+      </w:r>
+      <w:proofErr w:type="spellEnd"/>
+      <w:r>
+        <w:t xml:space="preserve"> further onto pirate </w:t>
+      </w:r>
+      <w:proofErr w:type="gramStart"/>
+      <w:r>
+        <w:t>ship</w:t>
+      </w:r>
+      <w:proofErr w:type="gramEnd"/>
+    </w:p>
+    <w:p/>
+    <w:p>
+      <w:proofErr w:type="spellStart"/>
+      <w:r>
+        <w:t>selena</w:t>
+      </w:r>
+      <w:proofErr w:type="spellEnd"/>
+      <w:r>
+        <w:t>: "drop the planks!"</w:t>
+      </w:r>
+    </w:p>
+    <w:p>
+      <w:proofErr w:type="spellStart"/>
+      <w:r>
+        <w:t>selena</w:t>
+      </w:r>
+      <w:proofErr w:type="spellEnd"/>
+      <w:r>
+        <w:t xml:space="preserve"> runs across planks onto pirate ship: </w:t>
+      </w:r>
+      <w:proofErr w:type="spellStart"/>
+      <w:r>
+        <w:t>greatswords</w:t>
+      </w:r>
+      <w:proofErr w:type="spellEnd"/>
+      <w:r>
+        <w:t xml:space="preserve"> flaming skeleton: 11dmg </w:t>
+      </w:r>
+      <w:proofErr w:type="gramStart"/>
+      <w:r>
+        <w:t>slashing</w:t>
+      </w:r>
+      <w:proofErr w:type="gramEnd"/>
+    </w:p>
+    <w:p>
+      <w:r>
+        <w:t xml:space="preserve">thunderous smites it: </w:t>
+      </w:r>
+      <w:proofErr w:type="gramStart"/>
+      <w:r>
+        <w:t>20dmg</w:t>
+      </w:r>
+      <w:proofErr w:type="gramEnd"/>
+    </w:p>
+    <w:p>
+      <w:proofErr w:type="spellStart"/>
+      <w:r>
+        <w:t>selena</w:t>
+      </w:r>
+      <w:proofErr w:type="spellEnd"/>
+      <w:r>
+        <w:t xml:space="preserve"> takes 4dmg fire from </w:t>
+      </w:r>
+      <w:proofErr w:type="gramStart"/>
+      <w:r>
+        <w:t>attacking</w:t>
+      </w:r>
+      <w:proofErr w:type="gramEnd"/>
+    </w:p>
+    <w:p/>
+    <w:p>
+      <w:r>
+        <w:t>flaming skeleton erupts into flames as it dies:</w:t>
+      </w:r>
+    </w:p>
+    <w:p>
+      <w:proofErr w:type="spellStart"/>
+      <w:r>
+        <w:t>titus</w:t>
+      </w:r>
+      <w:proofErr w:type="spellEnd"/>
+      <w:r>
+        <w:t xml:space="preserve"> dodges, </w:t>
+      </w:r>
+      <w:proofErr w:type="spellStart"/>
+      <w:r>
+        <w:t>selena</w:t>
+      </w:r>
+      <w:proofErr w:type="spellEnd"/>
+      <w:r>
+        <w:t xml:space="preserve"> dodges, taking no </w:t>
+      </w:r>
+      <w:proofErr w:type="gramStart"/>
+      <w:r>
+        <w:t>damage</w:t>
+      </w:r>
+      <w:proofErr w:type="gramEnd"/>
+    </w:p>
+    <w:p/>
+    <w:p>
+      <w:proofErr w:type="spellStart"/>
+      <w:r>
+        <w:t>miyu</w:t>
+      </w:r>
+      <w:proofErr w:type="spellEnd"/>
+      <w:r>
+        <w:t xml:space="preserve"> is </w:t>
+      </w:r>
+      <w:proofErr w:type="gramStart"/>
+      <w:r>
+        <w:t>down stairs</w:t>
+      </w:r>
+      <w:proofErr w:type="gramEnd"/>
+      <w:r>
+        <w:t xml:space="preserve">, goes back upstairs, guided bolt the armored </w:t>
+      </w:r>
+      <w:proofErr w:type="spellStart"/>
+      <w:r>
+        <w:t>skltn</w:t>
+      </w:r>
+      <w:proofErr w:type="spellEnd"/>
+      <w:r>
+        <w:t xml:space="preserve"> 1, kills it</w:t>
+      </w:r>
+    </w:p>
+    <w:p/>
+    <w:p>
+      <w:proofErr w:type="gramStart"/>
+      <w:r>
+        <w:t>the</w:t>
+      </w:r>
+      <w:proofErr w:type="gramEnd"/>
+      <w:r>
+        <w:t xml:space="preserve"> pirate ship bell rings and the ship sinks into the ocean. </w:t>
+      </w:r>
+      <w:proofErr w:type="spellStart"/>
+      <w:r>
+        <w:t>titus</w:t>
+      </w:r>
+      <w:proofErr w:type="spellEnd"/>
+      <w:r>
+        <w:t xml:space="preserve"> and </w:t>
+      </w:r>
+      <w:proofErr w:type="spellStart"/>
+      <w:r>
+        <w:t>selena</w:t>
+      </w:r>
+      <w:proofErr w:type="spellEnd"/>
+      <w:r>
+        <w:t xml:space="preserve"> have to get back on </w:t>
+      </w:r>
+      <w:proofErr w:type="gramStart"/>
+      <w:r>
+        <w:t>board</w:t>
+      </w:r>
+      <w:proofErr w:type="gramEnd"/>
+    </w:p>
+    <w:p/>
+    <w:p>
+      <w:proofErr w:type="spellStart"/>
+      <w:r>
+        <w:t>titus</w:t>
+      </w:r>
+      <w:proofErr w:type="spellEnd"/>
+      <w:r>
+        <w:t xml:space="preserve"> jumps across back to </w:t>
+      </w:r>
+      <w:proofErr w:type="gramStart"/>
+      <w:r>
+        <w:t>boat</w:t>
+      </w:r>
+      <w:proofErr w:type="gramEnd"/>
+    </w:p>
+    <w:p/>
+    <w:p>
+      <w:proofErr w:type="spellStart"/>
+      <w:r>
+        <w:t>amrstig</w:t>
+      </w:r>
+      <w:proofErr w:type="spellEnd"/>
+      <w:r>
+        <w:t xml:space="preserve"> holds a plank so </w:t>
+      </w:r>
+      <w:proofErr w:type="spellStart"/>
+      <w:r>
+        <w:t>selena</w:t>
+      </w:r>
+      <w:proofErr w:type="spellEnd"/>
+      <w:r>
+        <w:t xml:space="preserve"> can get </w:t>
+      </w:r>
+      <w:proofErr w:type="spellStart"/>
+      <w:r>
+        <w:t>bck</w:t>
+      </w:r>
+      <w:proofErr w:type="spellEnd"/>
+      <w:r>
+        <w:t xml:space="preserve"> on</w:t>
+      </w:r>
+    </w:p>
+    <w:p/>
+    <w:p>
+      <w:proofErr w:type="spellStart"/>
+      <w:r>
+        <w:t>selena</w:t>
+      </w:r>
+      <w:proofErr w:type="spellEnd"/>
+      <w:r>
+        <w:t xml:space="preserve"> goes down, but swims along the ship </w:t>
+      </w:r>
+      <w:proofErr w:type="spellStart"/>
+      <w:r>
+        <w:t>bc</w:t>
+      </w:r>
+      <w:proofErr w:type="spellEnd"/>
+      <w:r>
+        <w:t xml:space="preserve"> </w:t>
+      </w:r>
+      <w:proofErr w:type="spellStart"/>
+      <w:r>
+        <w:t>shes</w:t>
+      </w:r>
+      <w:proofErr w:type="spellEnd"/>
+      <w:r>
+        <w:t xml:space="preserve"> </w:t>
+      </w:r>
+      <w:proofErr w:type="gramStart"/>
+      <w:r>
+        <w:t>aquatic</w:t>
+      </w:r>
+      <w:proofErr w:type="gramEnd"/>
+    </w:p>
+    <w:p/>
+    <w:p>
+      <w:r>
+        <w:t>=== combat ends ===</w:t>
+      </w:r>
+    </w:p>
+    <w:p/>
+    <w:p>
+      <w:proofErr w:type="spellStart"/>
+      <w:r>
+        <w:t>miyu</w:t>
+      </w:r>
+      <w:proofErr w:type="spellEnd"/>
+      <w:r>
+        <w:t xml:space="preserve"> casts destroy water to get water off </w:t>
+      </w:r>
+      <w:proofErr w:type="gramStart"/>
+      <w:r>
+        <w:t>deck</w:t>
+      </w:r>
+      <w:proofErr w:type="gramEnd"/>
+    </w:p>
+    <w:p/>
+    <w:p>
+      <w:r>
+        <w:t>slick: "</w:t>
+      </w:r>
+      <w:proofErr w:type="spellStart"/>
+      <w:r>
+        <w:t>ive</w:t>
+      </w:r>
+      <w:proofErr w:type="spellEnd"/>
+      <w:r>
+        <w:t xml:space="preserve"> never seen such a fine battle </w:t>
+      </w:r>
+      <w:proofErr w:type="gramStart"/>
+      <w:r>
+        <w:t>before</w:t>
+      </w:r>
+      <w:proofErr w:type="gramEnd"/>
+      <w:r>
+        <w:t>"</w:t>
+      </w:r>
+    </w:p>
+    <w:p/>
+    <w:p>
+      <w:proofErr w:type="spellStart"/>
+      <w:r>
+        <w:t>miyu</w:t>
+      </w:r>
+      <w:proofErr w:type="spellEnd"/>
+      <w:r>
+        <w:t xml:space="preserve"> heals </w:t>
+      </w:r>
+      <w:proofErr w:type="spellStart"/>
+      <w:r>
+        <w:t>roth</w:t>
+      </w:r>
+      <w:proofErr w:type="spellEnd"/>
+      <w:r>
+        <w:t xml:space="preserve">, </w:t>
+      </w:r>
+      <w:proofErr w:type="spellStart"/>
+      <w:proofErr w:type="gramStart"/>
+      <w:r>
+        <w:t>titus</w:t>
+      </w:r>
+      <w:proofErr w:type="spellEnd"/>
+      <w:proofErr w:type="gramEnd"/>
+    </w:p>
+    <w:p>
+      <w:proofErr w:type="spellStart"/>
+      <w:r>
+        <w:t>selena</w:t>
+      </w:r>
+      <w:proofErr w:type="spellEnd"/>
+      <w:r>
+        <w:t xml:space="preserve"> lays on hands </w:t>
+      </w:r>
+      <w:proofErr w:type="spellStart"/>
+      <w:r>
+        <w:t>armstig</w:t>
+      </w:r>
+      <w:proofErr w:type="spellEnd"/>
+      <w:r>
+        <w:t xml:space="preserve">, johnny, heal to </w:t>
+      </w:r>
+      <w:proofErr w:type="gramStart"/>
+      <w:r>
+        <w:t>full</w:t>
+      </w:r>
+      <w:proofErr w:type="gramEnd"/>
+    </w:p>
+    <w:p/>
+    <w:p>
+      <w:r>
+        <w:t xml:space="preserve">party has nice meal </w:t>
+      </w:r>
+      <w:proofErr w:type="gramStart"/>
+      <w:r>
+        <w:t>afterwards</w:t>
+      </w:r>
+      <w:proofErr w:type="gramEnd"/>
+    </w:p>
+    <w:p/>
+    <w:p>
+      <w:proofErr w:type="spellStart"/>
+      <w:r>
+        <w:t>miyu</w:t>
+      </w:r>
+      <w:proofErr w:type="spellEnd"/>
+      <w:r>
+        <w:t xml:space="preserve"> fixes her </w:t>
+      </w:r>
+      <w:proofErr w:type="gramStart"/>
+      <w:r>
+        <w:t>clothes</w:t>
+      </w:r>
+      <w:proofErr w:type="gramEnd"/>
+    </w:p>
+    <w:p/>
+    <w:p>
+      <w:r>
+        <w:t>slick puts boat on "autopilot" (just steer straight)</w:t>
+      </w:r>
+    </w:p>
+    <w:p/>
+    <w:p>
+      <w:r>
+        <w:t>slick: "</w:t>
+      </w:r>
+      <w:proofErr w:type="spellStart"/>
+      <w:r>
+        <w:t>i</w:t>
+      </w:r>
+      <w:proofErr w:type="spellEnd"/>
+      <w:r>
+        <w:t xml:space="preserve"> consider </w:t>
+      </w:r>
+      <w:proofErr w:type="spellStart"/>
+      <w:r>
+        <w:t>myelf</w:t>
+      </w:r>
+      <w:proofErr w:type="spellEnd"/>
+      <w:r>
+        <w:t xml:space="preserve"> somewhat of </w:t>
+      </w:r>
+      <w:proofErr w:type="spellStart"/>
+      <w:proofErr w:type="gramStart"/>
+      <w:r>
+        <w:t>acook</w:t>
+      </w:r>
+      <w:proofErr w:type="spellEnd"/>
+      <w:proofErr w:type="gramEnd"/>
+      <w:r>
+        <w:t>"</w:t>
+      </w:r>
+    </w:p>
+    <w:p>
+      <w:proofErr w:type="spellStart"/>
+      <w:r>
+        <w:t>miyu</w:t>
+      </w:r>
+      <w:proofErr w:type="spellEnd"/>
+      <w:r>
+        <w:t xml:space="preserve">: "last person </w:t>
+      </w:r>
+      <w:proofErr w:type="spellStart"/>
+      <w:r>
+        <w:t>i</w:t>
+      </w:r>
+      <w:proofErr w:type="spellEnd"/>
+      <w:r>
+        <w:t xml:space="preserve"> met who said that </w:t>
+      </w:r>
+      <w:proofErr w:type="spellStart"/>
+      <w:r>
+        <w:t>didnt</w:t>
+      </w:r>
+      <w:proofErr w:type="spellEnd"/>
+      <w:r>
+        <w:t xml:space="preserve"> do so well at </w:t>
+      </w:r>
+      <w:proofErr w:type="gramStart"/>
+      <w:r>
+        <w:t>cooking</w:t>
+      </w:r>
+      <w:proofErr w:type="gramEnd"/>
+      <w:r>
+        <w:t>"</w:t>
+      </w:r>
+    </w:p>
+    <w:p/>
+    <w:p>
+      <w:r>
+        <w:t xml:space="preserve">slick is size small </w:t>
+      </w:r>
+      <w:proofErr w:type="gramStart"/>
+      <w:r>
+        <w:t>too</w:t>
+      </w:r>
+      <w:proofErr w:type="gramEnd"/>
+    </w:p>
+    <w:p/>
+    <w:p>
+      <w:proofErr w:type="spellStart"/>
+      <w:r>
+        <w:t>miyu</w:t>
+      </w:r>
+      <w:proofErr w:type="spellEnd"/>
+      <w:r>
+        <w:t xml:space="preserve"> makes the </w:t>
+      </w:r>
+      <w:proofErr w:type="gramStart"/>
+      <w:r>
+        <w:t>meal</w:t>
+      </w:r>
+      <w:proofErr w:type="gramEnd"/>
+    </w:p>
+    <w:p/>
+    <w:p>
+      <w:r>
+        <w:t xml:space="preserve">slick to </w:t>
+      </w:r>
+      <w:proofErr w:type="spellStart"/>
+      <w:r>
+        <w:t>selena</w:t>
+      </w:r>
+      <w:proofErr w:type="spellEnd"/>
+      <w:r>
+        <w:t xml:space="preserve">: "you can be the first mate on The Soggy </w:t>
+      </w:r>
+      <w:proofErr w:type="gramStart"/>
+      <w:r>
+        <w:t>Toad</w:t>
+      </w:r>
+      <w:proofErr w:type="gramEnd"/>
+      <w:r>
+        <w:t>"</w:t>
+      </w:r>
+    </w:p>
+    <w:p/>
+    <w:p>
+      <w:r>
+        <w:t xml:space="preserve">johnny says something about "fish lady" about </w:t>
+      </w:r>
+      <w:proofErr w:type="spellStart"/>
+      <w:proofErr w:type="gramStart"/>
+      <w:r>
+        <w:t>selena</w:t>
+      </w:r>
+      <w:proofErr w:type="spellEnd"/>
+      <w:proofErr w:type="gramEnd"/>
+    </w:p>
+    <w:p/>
+    <w:p>
+      <w:r>
+        <w:t xml:space="preserve">party gets up in arms about </w:t>
+      </w:r>
+      <w:proofErr w:type="gramStart"/>
+      <w:r>
+        <w:t>it</w:t>
+      </w:r>
+      <w:proofErr w:type="gramEnd"/>
+    </w:p>
+    <w:p/>
+    <w:p>
+      <w:proofErr w:type="spellStart"/>
+      <w:r>
+        <w:t>titus</w:t>
+      </w:r>
+      <w:proofErr w:type="spellEnd"/>
+      <w:r>
+        <w:t xml:space="preserve"> throws a bottle at johnny, but </w:t>
+      </w:r>
+      <w:proofErr w:type="gramStart"/>
+      <w:r>
+        <w:t>misses</w:t>
+      </w:r>
+      <w:proofErr w:type="gramEnd"/>
+    </w:p>
+    <w:p/>
+    <w:p>
+      <w:proofErr w:type="spellStart"/>
+      <w:r>
+        <w:lastRenderedPageBreak/>
+        <w:t>roth</w:t>
+      </w:r>
+      <w:proofErr w:type="spellEnd"/>
+      <w:r>
+        <w:t xml:space="preserve"> takes a break and leaves the </w:t>
+      </w:r>
+      <w:proofErr w:type="gramStart"/>
+      <w:r>
+        <w:t>table</w:t>
+      </w:r>
+      <w:proofErr w:type="gramEnd"/>
+    </w:p>
+    <w:p/>
+    <w:p>
+      <w:proofErr w:type="spellStart"/>
+      <w:r>
+        <w:t>miyu</w:t>
+      </w:r>
+      <w:proofErr w:type="spellEnd"/>
+      <w:r>
+        <w:t xml:space="preserve"> comes back with the food, very well </w:t>
+      </w:r>
+      <w:proofErr w:type="gramStart"/>
+      <w:r>
+        <w:t>done:</w:t>
+      </w:r>
+      <w:proofErr w:type="gramEnd"/>
+      <w:r>
+        <w:t xml:space="preserve"> meat, stirred fried vegetables, side of fruits as decoration</w:t>
+      </w:r>
+    </w:p>
+    <w:p/>
+    <w:p>
+      <w:proofErr w:type="spellStart"/>
+      <w:r>
+        <w:t>armstig</w:t>
+      </w:r>
+      <w:proofErr w:type="spellEnd"/>
+      <w:r>
+        <w:t xml:space="preserve"> sneaks a piece of meat off the plate before it gets to the </w:t>
+      </w:r>
+      <w:proofErr w:type="gramStart"/>
+      <w:r>
+        <w:t>table</w:t>
+      </w:r>
+      <w:proofErr w:type="gramEnd"/>
+    </w:p>
+    <w:p/>
+    <w:p>
+      <w:proofErr w:type="spellStart"/>
+      <w:r>
+        <w:t>miyu</w:t>
+      </w:r>
+      <w:proofErr w:type="spellEnd"/>
+      <w:r>
+        <w:t xml:space="preserve"> tells him he </w:t>
+      </w:r>
+      <w:proofErr w:type="spellStart"/>
+      <w:proofErr w:type="gramStart"/>
+      <w:r>
+        <w:t>cant</w:t>
+      </w:r>
+      <w:proofErr w:type="spellEnd"/>
+      <w:proofErr w:type="gramEnd"/>
+      <w:r>
+        <w:t xml:space="preserve"> eat the meat until all the plates are down</w:t>
+      </w:r>
+    </w:p>
+    <w:p/>
+    <w:p>
+      <w:r>
+        <w:t xml:space="preserve">johnny tells </w:t>
+      </w:r>
+      <w:proofErr w:type="spellStart"/>
+      <w:r>
+        <w:t>armstig</w:t>
+      </w:r>
+      <w:proofErr w:type="spellEnd"/>
+      <w:r>
+        <w:t xml:space="preserve"> in sylvan to mind his </w:t>
+      </w:r>
+      <w:proofErr w:type="gramStart"/>
+      <w:r>
+        <w:t>manners</w:t>
+      </w:r>
+      <w:proofErr w:type="gramEnd"/>
+    </w:p>
+    <w:p/>
+    <w:p>
+      <w:proofErr w:type="spellStart"/>
+      <w:r>
+        <w:t>armstig</w:t>
+      </w:r>
+      <w:proofErr w:type="spellEnd"/>
+      <w:r>
+        <w:t xml:space="preserve"> wags his tail as he </w:t>
+      </w:r>
+      <w:proofErr w:type="gramStart"/>
+      <w:r>
+        <w:t>eats</w:t>
+      </w:r>
+      <w:proofErr w:type="gramEnd"/>
+    </w:p>
+    <w:p/>
+    <w:p>
+      <w:proofErr w:type="spellStart"/>
+      <w:r>
+        <w:t>titus</w:t>
+      </w:r>
+      <w:proofErr w:type="spellEnd"/>
+      <w:r>
+        <w:t xml:space="preserve"> is drinking lots of </w:t>
+      </w:r>
+      <w:proofErr w:type="gramStart"/>
+      <w:r>
+        <w:t>ale</w:t>
+      </w:r>
+      <w:proofErr w:type="gramEnd"/>
+    </w:p>
+    <w:p>
+      <w:proofErr w:type="spellStart"/>
+      <w:r>
+        <w:t>miyu</w:t>
+      </w:r>
+      <w:proofErr w:type="spellEnd"/>
+      <w:r>
+        <w:t xml:space="preserve">: " slow down on the </w:t>
+      </w:r>
+      <w:proofErr w:type="spellStart"/>
+      <w:r>
+        <w:t>lquor</w:t>
+      </w:r>
+      <w:proofErr w:type="spellEnd"/>
+      <w:r>
+        <w:t xml:space="preserve"> pls"</w:t>
+      </w:r>
+    </w:p>
+    <w:p/>
+    <w:p>
+      <w:proofErr w:type="spellStart"/>
+      <w:r>
+        <w:t>selena</w:t>
+      </w:r>
+      <w:proofErr w:type="spellEnd"/>
+      <w:r>
+        <w:t xml:space="preserve"> flings stir fry at </w:t>
+      </w:r>
+      <w:proofErr w:type="spellStart"/>
+      <w:r>
+        <w:t>titus</w:t>
+      </w:r>
+      <w:proofErr w:type="spellEnd"/>
+      <w:r>
+        <w:t xml:space="preserve"> to knock the ale out of his </w:t>
+      </w:r>
+      <w:proofErr w:type="gramStart"/>
+      <w:r>
+        <w:t>hand</w:t>
+      </w:r>
+      <w:proofErr w:type="gramEnd"/>
+    </w:p>
+    <w:p>
+      <w:proofErr w:type="spellStart"/>
+      <w:r>
+        <w:t>titus</w:t>
+      </w:r>
+      <w:proofErr w:type="spellEnd"/>
+      <w:r>
+        <w:t xml:space="preserve"> gets splashed with this </w:t>
+      </w:r>
+      <w:proofErr w:type="spellStart"/>
+      <w:r>
+        <w:t>sitr</w:t>
+      </w:r>
+      <w:proofErr w:type="spellEnd"/>
+      <w:r>
+        <w:t xml:space="preserve"> fry, makes his mug slippery, and his hands are </w:t>
+      </w:r>
+      <w:proofErr w:type="gramStart"/>
+      <w:r>
+        <w:t>slippery</w:t>
+      </w:r>
+      <w:proofErr w:type="gramEnd"/>
+    </w:p>
+    <w:p/>
+    <w:p>
+      <w:proofErr w:type="spellStart"/>
+      <w:r>
+        <w:t>armstig</w:t>
+      </w:r>
+      <w:proofErr w:type="spellEnd"/>
+      <w:r>
+        <w:t xml:space="preserve"> yells "</w:t>
+      </w:r>
+      <w:proofErr w:type="spellStart"/>
+      <w:r>
+        <w:t>foodfight</w:t>
+      </w:r>
+      <w:proofErr w:type="spellEnd"/>
+      <w:r>
+        <w:t xml:space="preserve">!" and howls </w:t>
+      </w:r>
+    </w:p>
+    <w:p/>
+    <w:p>
+      <w:proofErr w:type="spellStart"/>
+      <w:r>
+        <w:t>roth</w:t>
+      </w:r>
+      <w:proofErr w:type="spellEnd"/>
+      <w:r>
+        <w:t xml:space="preserve"> gets </w:t>
+      </w:r>
+      <w:proofErr w:type="gramStart"/>
+      <w:r>
+        <w:t>out</w:t>
+      </w:r>
+      <w:proofErr w:type="gramEnd"/>
+    </w:p>
+    <w:p/>
+    <w:p>
+      <w:proofErr w:type="spellStart"/>
+      <w:r>
+        <w:t>roth</w:t>
+      </w:r>
+      <w:proofErr w:type="spellEnd"/>
+      <w:r>
+        <w:t>: "</w:t>
+      </w:r>
+      <w:proofErr w:type="spellStart"/>
+      <w:r>
+        <w:t>miyu</w:t>
+      </w:r>
+      <w:proofErr w:type="spellEnd"/>
+      <w:r>
+        <w:t xml:space="preserve"> should we get out before they start this food fight?"</w:t>
+      </w:r>
+    </w:p>
+    <w:p>
+      <w:proofErr w:type="spellStart"/>
+      <w:r>
+        <w:t>miyu</w:t>
+      </w:r>
+      <w:proofErr w:type="spellEnd"/>
+      <w:r>
+        <w:t xml:space="preserve">: "and bring </w:t>
+      </w:r>
+      <w:proofErr w:type="spellStart"/>
+      <w:r>
+        <w:t>titus</w:t>
+      </w:r>
+      <w:proofErr w:type="spellEnd"/>
+      <w:r>
+        <w:t xml:space="preserve"> too </w:t>
+      </w:r>
+      <w:proofErr w:type="gramStart"/>
+      <w:r>
+        <w:t>yeah</w:t>
+      </w:r>
+      <w:proofErr w:type="gramEnd"/>
+      <w:r>
+        <w:t>"</w:t>
+      </w:r>
+    </w:p>
+    <w:p>
+      <w:proofErr w:type="spellStart"/>
+      <w:r>
+        <w:t>roth</w:t>
+      </w:r>
+      <w:proofErr w:type="spellEnd"/>
+      <w:r>
+        <w:t xml:space="preserve"> climbs on her back and rides </w:t>
+      </w:r>
+      <w:proofErr w:type="gramStart"/>
+      <w:r>
+        <w:t>her</w:t>
+      </w:r>
+      <w:proofErr w:type="gramEnd"/>
+    </w:p>
+    <w:p>
+      <w:proofErr w:type="spellStart"/>
+      <w:r>
+        <w:t>miyu</w:t>
+      </w:r>
+      <w:proofErr w:type="spellEnd"/>
+      <w:r>
+        <w:t xml:space="preserve"> drags </w:t>
+      </w:r>
+      <w:proofErr w:type="spellStart"/>
+      <w:r>
+        <w:t>titus</w:t>
+      </w:r>
+      <w:proofErr w:type="spellEnd"/>
+      <w:r>
+        <w:t xml:space="preserve"> away from the </w:t>
+      </w:r>
+      <w:proofErr w:type="gramStart"/>
+      <w:r>
+        <w:t>table</w:t>
+      </w:r>
+      <w:proofErr w:type="gramEnd"/>
+    </w:p>
+    <w:p/>
+    <w:p>
+      <w:r>
+        <w:t xml:space="preserve">slick also </w:t>
+      </w:r>
+      <w:proofErr w:type="gramStart"/>
+      <w:r>
+        <w:t>leaves</w:t>
+      </w:r>
+      <w:proofErr w:type="gramEnd"/>
+    </w:p>
+    <w:p/>
+    <w:p>
+      <w:proofErr w:type="spellStart"/>
+      <w:r>
+        <w:t>armstig</w:t>
+      </w:r>
+      <w:proofErr w:type="spellEnd"/>
+      <w:r>
+        <w:t xml:space="preserve"> throws </w:t>
+      </w:r>
+      <w:proofErr w:type="spellStart"/>
+      <w:r>
+        <w:t>stirfry</w:t>
+      </w:r>
+      <w:proofErr w:type="spellEnd"/>
+      <w:r>
+        <w:t xml:space="preserve"> at </w:t>
+      </w:r>
+      <w:proofErr w:type="spellStart"/>
+      <w:proofErr w:type="gramStart"/>
+      <w:r>
+        <w:t>selena</w:t>
+      </w:r>
+      <w:proofErr w:type="spellEnd"/>
+      <w:proofErr w:type="gramEnd"/>
+    </w:p>
+    <w:p/>
+    <w:p>
+      <w:proofErr w:type="spellStart"/>
+      <w:r>
+        <w:t>foodfight</w:t>
+      </w:r>
+      <w:proofErr w:type="spellEnd"/>
+      <w:r>
+        <w:t xml:space="preserve"> </w:t>
+      </w:r>
+      <w:proofErr w:type="gramStart"/>
+      <w:r>
+        <w:t>ensues</w:t>
+      </w:r>
+      <w:proofErr w:type="gramEnd"/>
+    </w:p>
+    <w:p>
+      <w:proofErr w:type="spellStart"/>
+      <w:r>
+        <w:t>selena</w:t>
+      </w:r>
+      <w:proofErr w:type="spellEnd"/>
+      <w:r>
+        <w:t xml:space="preserve"> gets messed up, </w:t>
+      </w:r>
+      <w:proofErr w:type="spellStart"/>
+      <w:r>
+        <w:t>armstig</w:t>
+      </w:r>
+      <w:proofErr w:type="spellEnd"/>
+      <w:r>
+        <w:t xml:space="preserve"> gets dirty, johnny </w:t>
+      </w:r>
+      <w:proofErr w:type="gramStart"/>
+      <w:r>
+        <w:t>wins</w:t>
+      </w:r>
+      <w:proofErr w:type="gramEnd"/>
+    </w:p>
+    <w:p/>
+    <w:p>
+      <w:proofErr w:type="spellStart"/>
+      <w:r>
+        <w:t>selena</w:t>
+      </w:r>
+      <w:proofErr w:type="spellEnd"/>
+      <w:r>
+        <w:t xml:space="preserve"> bear hugs johnny and bear hugs him "</w:t>
+      </w:r>
+      <w:proofErr w:type="spellStart"/>
+      <w:r>
+        <w:t>goodgame</w:t>
+      </w:r>
+      <w:proofErr w:type="spellEnd"/>
+      <w:r>
+        <w:t xml:space="preserve"> </w:t>
+      </w:r>
+      <w:proofErr w:type="gramStart"/>
+      <w:r>
+        <w:t>buddy</w:t>
+      </w:r>
+      <w:proofErr w:type="gramEnd"/>
+      <w:r>
+        <w:t>"</w:t>
+      </w:r>
+    </w:p>
+    <w:p>
+      <w:r>
+        <w:t>gets him all dirty</w:t>
+      </w:r>
+    </w:p>
+    <w:p>
+      <w:proofErr w:type="spellStart"/>
+      <w:r>
+        <w:t>armstig</w:t>
+      </w:r>
+      <w:proofErr w:type="spellEnd"/>
+      <w:r>
+        <w:t xml:space="preserve"> hugs johnny too, getting him all dirty as </w:t>
+      </w:r>
+      <w:proofErr w:type="gramStart"/>
+      <w:r>
+        <w:t>well</w:t>
+      </w:r>
+      <w:proofErr w:type="gramEnd"/>
+    </w:p>
+    <w:p/>
+    <w:p>
+      <w:proofErr w:type="spellStart"/>
+      <w:r>
+        <w:t>selena</w:t>
+      </w:r>
+      <w:proofErr w:type="spellEnd"/>
+      <w:r>
+        <w:t xml:space="preserve"> flicks johnny on the nose for calling her a </w:t>
+      </w:r>
+      <w:proofErr w:type="gramStart"/>
+      <w:r>
+        <w:t>bitch</w:t>
+      </w:r>
+      <w:proofErr w:type="gramEnd"/>
+    </w:p>
+    <w:p/>
+    <w:p>
+      <w:proofErr w:type="spellStart"/>
+      <w:r>
+        <w:t>amrstig</w:t>
+      </w:r>
+      <w:proofErr w:type="spellEnd"/>
+      <w:r>
+        <w:t xml:space="preserve"> licks chicken off </w:t>
+      </w:r>
+      <w:proofErr w:type="spellStart"/>
+      <w:proofErr w:type="gramStart"/>
+      <w:r>
+        <w:t>selena</w:t>
+      </w:r>
+      <w:proofErr w:type="spellEnd"/>
+      <w:proofErr w:type="gramEnd"/>
+    </w:p>
+    <w:p>
+      <w:r>
+        <w:t>"</w:t>
+      </w:r>
+      <w:proofErr w:type="gramStart"/>
+      <w:r>
+        <w:t>ooh</w:t>
+      </w:r>
+      <w:proofErr w:type="gramEnd"/>
+      <w:r>
+        <w:t xml:space="preserve"> stop that!"</w:t>
+      </w:r>
+    </w:p>
+    <w:p>
+      <w:r>
+        <w:t>"</w:t>
+      </w:r>
+      <w:proofErr w:type="gramStart"/>
+      <w:r>
+        <w:t>mm</w:t>
+      </w:r>
+      <w:proofErr w:type="gramEnd"/>
+      <w:r>
+        <w:t xml:space="preserve"> tasty"</w:t>
+      </w:r>
+    </w:p>
+    <w:p>
+      <w:proofErr w:type="spellStart"/>
+      <w:r>
+        <w:t>selena</w:t>
+      </w:r>
+      <w:proofErr w:type="spellEnd"/>
+      <w:r>
+        <w:t xml:space="preserve"> leaves, dives in ocean to get the food off </w:t>
+      </w:r>
+      <w:proofErr w:type="gramStart"/>
+      <w:r>
+        <w:t>her</w:t>
+      </w:r>
+      <w:proofErr w:type="gramEnd"/>
+    </w:p>
+    <w:p/>
+    <w:p>
+      <w:proofErr w:type="spellStart"/>
+      <w:r>
+        <w:t>armstig</w:t>
+      </w:r>
+      <w:proofErr w:type="spellEnd"/>
+      <w:r>
+        <w:t xml:space="preserve"> brings </w:t>
+      </w:r>
+      <w:proofErr w:type="spellStart"/>
+      <w:r>
+        <w:t>gary</w:t>
+      </w:r>
+      <w:proofErr w:type="spellEnd"/>
+      <w:r>
+        <w:t xml:space="preserve"> to the table, </w:t>
+      </w:r>
+      <w:proofErr w:type="spellStart"/>
+      <w:r>
+        <w:t>gary</w:t>
+      </w:r>
+      <w:proofErr w:type="spellEnd"/>
+      <w:r>
+        <w:t xml:space="preserve"> eats up all the food on the </w:t>
+      </w:r>
+      <w:proofErr w:type="gramStart"/>
+      <w:r>
+        <w:t>table</w:t>
+      </w:r>
+      <w:proofErr w:type="gramEnd"/>
+    </w:p>
+    <w:p>
+      <w:proofErr w:type="spellStart"/>
+      <w:r>
+        <w:t>gary</w:t>
+      </w:r>
+      <w:proofErr w:type="spellEnd"/>
+      <w:r>
+        <w:t xml:space="preserve"> eats 94% of the food splashed </w:t>
+      </w:r>
+      <w:proofErr w:type="gramStart"/>
+      <w:r>
+        <w:t>around</w:t>
+      </w:r>
+      <w:proofErr w:type="gramEnd"/>
+    </w:p>
+    <w:p/>
+    <w:p>
+      <w:proofErr w:type="spellStart"/>
+      <w:r>
+        <w:t>amrstig</w:t>
+      </w:r>
+      <w:proofErr w:type="spellEnd"/>
+      <w:r>
+        <w:t xml:space="preserve"> goes up to the </w:t>
+      </w:r>
+      <w:proofErr w:type="gramStart"/>
+      <w:r>
+        <w:t>deck</w:t>
+      </w:r>
+      <w:proofErr w:type="gramEnd"/>
+    </w:p>
+    <w:p/>
+    <w:p>
+      <w:proofErr w:type="spellStart"/>
+      <w:r>
+        <w:t>miyu</w:t>
+      </w:r>
+      <w:proofErr w:type="spellEnd"/>
+      <w:r>
+        <w:t xml:space="preserve"> washes </w:t>
+      </w:r>
+      <w:proofErr w:type="spellStart"/>
+      <w:r>
+        <w:t>jhnny</w:t>
+      </w:r>
+      <w:proofErr w:type="spellEnd"/>
+      <w:r>
+        <w:t xml:space="preserve"> and </w:t>
+      </w:r>
+      <w:proofErr w:type="spellStart"/>
+      <w:r>
+        <w:t>armstig</w:t>
+      </w:r>
+      <w:proofErr w:type="spellEnd"/>
+      <w:r>
+        <w:t xml:space="preserve"> with create </w:t>
+      </w:r>
+      <w:proofErr w:type="gramStart"/>
+      <w:r>
+        <w:t>water</w:t>
+      </w:r>
+      <w:proofErr w:type="gramEnd"/>
+    </w:p>
+    <w:p>
+      <w:r>
+        <w:t>(</w:t>
+      </w:r>
+      <w:proofErr w:type="spellStart"/>
+      <w:proofErr w:type="gramStart"/>
+      <w:r>
+        <w:t>armstig</w:t>
+      </w:r>
+      <w:proofErr w:type="spellEnd"/>
+      <w:proofErr w:type="gramEnd"/>
+      <w:r>
+        <w:t xml:space="preserve"> tries to escape to </w:t>
+      </w:r>
+      <w:proofErr w:type="spellStart"/>
+      <w:r>
+        <w:t>crowsnest</w:t>
+      </w:r>
+      <w:proofErr w:type="spellEnd"/>
+      <w:r>
+        <w:t xml:space="preserve"> but </w:t>
+      </w:r>
+      <w:proofErr w:type="spellStart"/>
+      <w:r>
+        <w:t>miyu</w:t>
+      </w:r>
+      <w:proofErr w:type="spellEnd"/>
+      <w:r>
+        <w:t xml:space="preserve"> stops him)</w:t>
+      </w:r>
+    </w:p>
+    <w:p/>
+    <w:p>
+      <w:proofErr w:type="spellStart"/>
+      <w:r>
+        <w:t>selena</w:t>
+      </w:r>
+      <w:proofErr w:type="spellEnd"/>
+      <w:r>
+        <w:t xml:space="preserve"> gets back on board, goes below deck, pets </w:t>
+      </w:r>
+      <w:proofErr w:type="spellStart"/>
+      <w:r>
+        <w:t>gary</w:t>
+      </w:r>
+      <w:proofErr w:type="spellEnd"/>
+      <w:r>
+        <w:t xml:space="preserve"> as he eats food scraps (pets tentacles)</w:t>
+      </w:r>
+    </w:p>
+    <w:p/>
+    <w:p>
+      <w:proofErr w:type="spellStart"/>
+      <w:r>
+        <w:t>miyu</w:t>
+      </w:r>
+      <w:proofErr w:type="spellEnd"/>
+      <w:r>
+        <w:t xml:space="preserve"> goes below </w:t>
+      </w:r>
+      <w:proofErr w:type="spellStart"/>
+      <w:r>
+        <w:t>dek</w:t>
+      </w:r>
+      <w:proofErr w:type="spellEnd"/>
+      <w:r>
+        <w:t xml:space="preserve">, to see no food splashed anywhere, and </w:t>
+      </w:r>
+      <w:proofErr w:type="spellStart"/>
+      <w:r>
+        <w:t>gary</w:t>
+      </w:r>
+      <w:proofErr w:type="spellEnd"/>
+      <w:r>
+        <w:t xml:space="preserve"> on the </w:t>
+      </w:r>
+      <w:proofErr w:type="gramStart"/>
+      <w:r>
+        <w:t>table</w:t>
+      </w:r>
+      <w:proofErr w:type="gramEnd"/>
+    </w:p>
+    <w:p>
+      <w:r>
+        <w:t>"</w:t>
+      </w:r>
+      <w:proofErr w:type="gramStart"/>
+      <w:r>
+        <w:t>were</w:t>
+      </w:r>
+      <w:proofErr w:type="gramEnd"/>
+      <w:r>
+        <w:t xml:space="preserve"> not supposed to overfeed </w:t>
+      </w:r>
+      <w:proofErr w:type="spellStart"/>
+      <w:r>
+        <w:t>gary</w:t>
+      </w:r>
+      <w:proofErr w:type="spellEnd"/>
+      <w:r>
+        <w:t>"</w:t>
+      </w:r>
+    </w:p>
+    <w:p/>
+    <w:p>
+      <w:proofErr w:type="spellStart"/>
+      <w:r>
+        <w:t>selena</w:t>
+      </w:r>
+      <w:proofErr w:type="spellEnd"/>
+      <w:r>
+        <w:t xml:space="preserve"> takes him back to the bedroom. </w:t>
+      </w:r>
+      <w:proofErr w:type="spellStart"/>
+      <w:r>
+        <w:t>gary</w:t>
+      </w:r>
+      <w:proofErr w:type="spellEnd"/>
+      <w:r>
+        <w:t xml:space="preserve"> is double in </w:t>
+      </w:r>
+      <w:proofErr w:type="gramStart"/>
+      <w:r>
+        <w:t>size</w:t>
+      </w:r>
+      <w:proofErr w:type="gramEnd"/>
+    </w:p>
+    <w:p/>
+    <w:p>
+      <w:proofErr w:type="spellStart"/>
+      <w:r>
+        <w:t>miyu</w:t>
+      </w:r>
+      <w:proofErr w:type="spellEnd"/>
+      <w:r>
+        <w:t xml:space="preserve"> moves </w:t>
+      </w:r>
+      <w:proofErr w:type="spellStart"/>
+      <w:r>
+        <w:t>gary</w:t>
+      </w:r>
+      <w:proofErr w:type="spellEnd"/>
+      <w:r>
+        <w:t xml:space="preserve"> to the kitchen (which is </w:t>
+      </w:r>
+      <w:proofErr w:type="spellStart"/>
+      <w:r>
+        <w:t>miyu's</w:t>
+      </w:r>
+      <w:proofErr w:type="spellEnd"/>
+      <w:r>
+        <w:t xml:space="preserve"> room) </w:t>
+      </w:r>
+    </w:p>
+    <w:p>
+      <w:r>
+        <w:t>(</w:t>
+      </w:r>
+      <w:proofErr w:type="spellStart"/>
+      <w:proofErr w:type="gramStart"/>
+      <w:r>
+        <w:t>miyu</w:t>
+      </w:r>
+      <w:proofErr w:type="spellEnd"/>
+      <w:r>
+        <w:t xml:space="preserve">  claimed</w:t>
+      </w:r>
+      <w:proofErr w:type="gramEnd"/>
+      <w:r>
+        <w:t xml:space="preserve"> the kitchen as her room)</w:t>
+      </w:r>
+    </w:p>
+    <w:p/>
+    <w:p>
+      <w:proofErr w:type="spellStart"/>
+      <w:r>
+        <w:t>roth</w:t>
+      </w:r>
+      <w:proofErr w:type="spellEnd"/>
+      <w:r>
+        <w:t xml:space="preserve"> goes into </w:t>
+      </w:r>
+      <w:proofErr w:type="spellStart"/>
+      <w:r>
+        <w:t>miyus</w:t>
+      </w:r>
+      <w:proofErr w:type="spellEnd"/>
+      <w:r>
+        <w:t xml:space="preserve"> bedroom to check on </w:t>
+      </w:r>
+      <w:proofErr w:type="gramStart"/>
+      <w:r>
+        <w:t>her</w:t>
+      </w:r>
+      <w:proofErr w:type="gramEnd"/>
+    </w:p>
+    <w:p>
+      <w:r>
+        <w:t>"</w:t>
+      </w:r>
+      <w:proofErr w:type="gramStart"/>
+      <w:r>
+        <w:t>yes</w:t>
+      </w:r>
+      <w:proofErr w:type="gramEnd"/>
+      <w:r>
+        <w:t xml:space="preserve"> </w:t>
+      </w:r>
+      <w:proofErr w:type="spellStart"/>
+      <w:r>
+        <w:t>im</w:t>
+      </w:r>
+      <w:proofErr w:type="spellEnd"/>
+      <w:r>
+        <w:t xml:space="preserve"> fine </w:t>
+      </w:r>
+      <w:proofErr w:type="spellStart"/>
+      <w:r>
+        <w:t>im</w:t>
+      </w:r>
+      <w:proofErr w:type="spellEnd"/>
+      <w:r>
+        <w:t xml:space="preserve"> </w:t>
+      </w:r>
+      <w:proofErr w:type="spellStart"/>
+      <w:r>
+        <w:t>gonna</w:t>
+      </w:r>
+      <w:proofErr w:type="spellEnd"/>
+      <w:r>
+        <w:t xml:space="preserve"> sleep"</w:t>
+      </w:r>
+    </w:p>
+    <w:p>
+      <w:r>
+        <w:t>"</w:t>
+      </w:r>
+      <w:proofErr w:type="gramStart"/>
+      <w:r>
+        <w:t>is</w:t>
+      </w:r>
+      <w:proofErr w:type="gramEnd"/>
+      <w:r>
+        <w:t xml:space="preserve"> it ok if </w:t>
+      </w:r>
+      <w:proofErr w:type="spellStart"/>
+      <w:r>
+        <w:t>i</w:t>
+      </w:r>
+      <w:proofErr w:type="spellEnd"/>
+      <w:r>
+        <w:t xml:space="preserve"> keep you company"</w:t>
+      </w:r>
+    </w:p>
+    <w:p>
+      <w:r>
+        <w:t>"</w:t>
+      </w:r>
+      <w:proofErr w:type="gramStart"/>
+      <w:r>
+        <w:t>not</w:t>
+      </w:r>
+      <w:proofErr w:type="gramEnd"/>
+      <w:r>
+        <w:t xml:space="preserve"> </w:t>
+      </w:r>
+      <w:proofErr w:type="spellStart"/>
+      <w:r>
+        <w:t>necesary</w:t>
+      </w:r>
+      <w:proofErr w:type="spellEnd"/>
+      <w:r>
+        <w:t xml:space="preserve"> but </w:t>
+      </w:r>
+      <w:proofErr w:type="spellStart"/>
+      <w:r>
+        <w:t>i</w:t>
+      </w:r>
+      <w:proofErr w:type="spellEnd"/>
+      <w:r>
+        <w:t xml:space="preserve"> </w:t>
+      </w:r>
+      <w:proofErr w:type="spellStart"/>
+      <w:r>
+        <w:t>apprciate</w:t>
+      </w:r>
+      <w:proofErr w:type="spellEnd"/>
+      <w:r>
+        <w:t xml:space="preserve"> it"</w:t>
+      </w:r>
+    </w:p>
+    <w:p>
+      <w:proofErr w:type="spellStart"/>
+      <w:r>
+        <w:t>miyu</w:t>
+      </w:r>
+      <w:proofErr w:type="spellEnd"/>
+      <w:r>
+        <w:t xml:space="preserve"> climbs onto ceiling to </w:t>
+      </w:r>
+      <w:proofErr w:type="gramStart"/>
+      <w:r>
+        <w:t>sleep</w:t>
+      </w:r>
+      <w:proofErr w:type="gramEnd"/>
+    </w:p>
+    <w:p>
+      <w:proofErr w:type="spellStart"/>
+      <w:r>
+        <w:t>miyu</w:t>
+      </w:r>
+      <w:proofErr w:type="spellEnd"/>
+      <w:r>
+        <w:t xml:space="preserve"> can tell </w:t>
+      </w:r>
+      <w:proofErr w:type="spellStart"/>
+      <w:r>
+        <w:t>gary</w:t>
+      </w:r>
+      <w:proofErr w:type="spellEnd"/>
+      <w:r>
+        <w:t xml:space="preserve"> is happy </w:t>
+      </w:r>
+      <w:proofErr w:type="spellStart"/>
+      <w:r>
+        <w:t>bc</w:t>
+      </w:r>
+      <w:proofErr w:type="spellEnd"/>
+      <w:r>
+        <w:t xml:space="preserve"> of his recent </w:t>
+      </w:r>
+      <w:proofErr w:type="gramStart"/>
+      <w:r>
+        <w:t>meal</w:t>
+      </w:r>
+      <w:proofErr w:type="gramEnd"/>
+    </w:p>
+    <w:p/>
+    <w:p>
+      <w:proofErr w:type="spellStart"/>
+      <w:r>
+        <w:t>armstig</w:t>
+      </w:r>
+      <w:proofErr w:type="spellEnd"/>
+      <w:r>
+        <w:t xml:space="preserve"> trains up to eventually do </w:t>
+      </w:r>
+      <w:proofErr w:type="spellStart"/>
+      <w:proofErr w:type="gramStart"/>
+      <w:r>
+        <w:t>pinkieups</w:t>
+      </w:r>
+      <w:proofErr w:type="spellEnd"/>
+      <w:proofErr w:type="gramEnd"/>
+    </w:p>
+    <w:p/>
+    <w:p>
+      <w:proofErr w:type="spellStart"/>
+      <w:r>
+        <w:t>selena</w:t>
+      </w:r>
+      <w:proofErr w:type="spellEnd"/>
+      <w:r>
+        <w:t xml:space="preserve"> trains with </w:t>
+      </w:r>
+      <w:proofErr w:type="spellStart"/>
+      <w:r>
+        <w:t>titus</w:t>
+      </w:r>
+      <w:proofErr w:type="spellEnd"/>
+      <w:r>
+        <w:t xml:space="preserve"> and </w:t>
+      </w:r>
+      <w:proofErr w:type="spellStart"/>
+      <w:r>
+        <w:t>miyu</w:t>
+      </w:r>
+      <w:proofErr w:type="spellEnd"/>
+      <w:r>
+        <w:t xml:space="preserve"> to get his acrobatics up, trains on the </w:t>
+      </w:r>
+      <w:proofErr w:type="spellStart"/>
+      <w:r>
+        <w:t>poiny</w:t>
+      </w:r>
+      <w:proofErr w:type="spellEnd"/>
+      <w:r>
+        <w:t xml:space="preserve"> stick on the bow of the boat.</w:t>
+      </w:r>
+    </w:p>
+    <w:p>
+      <w:proofErr w:type="spellStart"/>
+      <w:r>
+        <w:t>miyu</w:t>
+      </w:r>
+      <w:proofErr w:type="spellEnd"/>
+      <w:r>
+        <w:t xml:space="preserve"> holds a string onto </w:t>
+      </w:r>
+      <w:proofErr w:type="spellStart"/>
+      <w:r>
+        <w:t>selena</w:t>
+      </w:r>
+      <w:proofErr w:type="spellEnd"/>
+      <w:r>
+        <w:t xml:space="preserve"> to help her </w:t>
+      </w:r>
+      <w:proofErr w:type="gramStart"/>
+      <w:r>
+        <w:t>focus</w:t>
+      </w:r>
+      <w:proofErr w:type="gramEnd"/>
+    </w:p>
+    <w:p/>
+    <w:p>
+      <w:proofErr w:type="spellStart"/>
+      <w:r>
+        <w:t>everymorning</w:t>
+      </w:r>
+      <w:proofErr w:type="spellEnd"/>
+      <w:r>
+        <w:t xml:space="preserve">, johnny and </w:t>
+      </w:r>
+      <w:proofErr w:type="spellStart"/>
+      <w:r>
+        <w:t>amrstig</w:t>
+      </w:r>
+      <w:proofErr w:type="spellEnd"/>
+      <w:r>
+        <w:t xml:space="preserve"> meditate on the pole on the bow, balancing </w:t>
+      </w:r>
+      <w:proofErr w:type="gramStart"/>
+      <w:r>
+        <w:t>perfectly</w:t>
+      </w:r>
+      <w:proofErr w:type="gramEnd"/>
+    </w:p>
+    <w:p>
+      <w:r>
+        <w:t xml:space="preserve">johnny meditate upside down </w:t>
+      </w:r>
+      <w:proofErr w:type="gramStart"/>
+      <w:r>
+        <w:t>too</w:t>
+      </w:r>
+      <w:proofErr w:type="gramEnd"/>
+    </w:p>
+    <w:p/>
+    <w:p>
+      <w:proofErr w:type="spellStart"/>
+      <w:r>
+        <w:t>selena</w:t>
+      </w:r>
+      <w:proofErr w:type="spellEnd"/>
+      <w:r>
+        <w:t xml:space="preserve"> asks someone to teach her how to read. </w:t>
+      </w:r>
+      <w:proofErr w:type="spellStart"/>
+      <w:r>
+        <w:t>miyu</w:t>
+      </w:r>
+      <w:proofErr w:type="spellEnd"/>
+      <w:r>
+        <w:t xml:space="preserve"> helps her with that too, teaches her how to read in </w:t>
+      </w:r>
+      <w:proofErr w:type="gramStart"/>
+      <w:r>
+        <w:t>common</w:t>
+      </w:r>
+      <w:proofErr w:type="gramEnd"/>
+    </w:p>
+    <w:p/>
+    <w:p>
+      <w:r>
+        <w:t xml:space="preserve">johnny teaches </w:t>
+      </w:r>
+      <w:proofErr w:type="spellStart"/>
+      <w:r>
+        <w:t>armstig</w:t>
+      </w:r>
+      <w:proofErr w:type="spellEnd"/>
+      <w:r>
+        <w:t xml:space="preserve"> sleight of hand: 7 weeks out of 12 </w:t>
+      </w:r>
+      <w:proofErr w:type="gramStart"/>
+      <w:r>
+        <w:t>weeks</w:t>
+      </w:r>
+      <w:proofErr w:type="gramEnd"/>
+    </w:p>
+    <w:p/>
+    <w:p>
+      <w:proofErr w:type="spellStart"/>
+      <w:r>
+        <w:t>miyu</w:t>
+      </w:r>
+      <w:proofErr w:type="spellEnd"/>
+      <w:r>
+        <w:t xml:space="preserve"> makes another outfit: wetsuit for </w:t>
+      </w:r>
+      <w:proofErr w:type="spellStart"/>
+      <w:r>
+        <w:t>selena</w:t>
+      </w:r>
+      <w:proofErr w:type="spellEnd"/>
+      <w:r>
+        <w:t xml:space="preserve">, 10 </w:t>
+      </w:r>
+      <w:proofErr w:type="gramStart"/>
+      <w:r>
+        <w:t>days</w:t>
+      </w:r>
+      <w:proofErr w:type="gramEnd"/>
+    </w:p>
+    <w:p/>
+    <w:p>
+      <w:r>
+        <w:lastRenderedPageBreak/>
+        <w:t>party levels up to level 4</w:t>
+      </w:r>
+    </w:p>
+    <w:p/>
+    <w:p>
+      <w:proofErr w:type="spellStart"/>
+      <w:r>
+        <w:t>miyu</w:t>
+      </w:r>
+      <w:proofErr w:type="spellEnd"/>
+      <w:r>
+        <w:t xml:space="preserve"> takes observant as a </w:t>
+      </w:r>
+      <w:proofErr w:type="gramStart"/>
+      <w:r>
+        <w:t>feat</w:t>
+      </w:r>
+      <w:proofErr w:type="gramEnd"/>
+    </w:p>
+    <w:p/>
+    <w:p>
+      <w:pPr>
+        <w:pStyle w:val="Heading2"/>
+      </w:pPr>
+      <w:r>
+        <w:t>Roll20 Chat</w:t>
+      </w:r>
+    </w:p>
+    <w:p>
+      <w:r>
+        <w:t xml:space="preserve">Johnny </w:t>
+      </w:r>
+      <w:proofErr w:type="spellStart"/>
+      <w:proofErr w:type="gramStart"/>
+      <w:r>
+        <w:t>Horshot</w:t>
+      </w:r>
+      <w:proofErr w:type="spellEnd"/>
+      <w:r>
+        <w:t xml:space="preserve"> :</w:t>
+      </w:r>
+      <w:proofErr w:type="gramEnd"/>
+      <w:r>
+        <w:t xml:space="preserve"> </w:t>
+      </w:r>
+      <w:proofErr w:type="spellStart"/>
+      <w:r>
+        <w:t>im</w:t>
+      </w:r>
+      <w:proofErr w:type="spellEnd"/>
+      <w:r>
+        <w:t xml:space="preserve"> muted</w:t>
+      </w:r>
+    </w:p>
+    <w:p>
+      <w:r>
+        <w:t xml:space="preserve">Johnny </w:t>
+      </w:r>
+      <w:proofErr w:type="spellStart"/>
+      <w:proofErr w:type="gramStart"/>
+      <w:r>
+        <w:t>Horshot</w:t>
+      </w:r>
+      <w:proofErr w:type="spellEnd"/>
+      <w:r>
+        <w:t xml:space="preserve"> :yes</w:t>
+      </w:r>
+      <w:proofErr w:type="gramEnd"/>
+      <w:r>
+        <w:t xml:space="preserve"> </w:t>
+      </w:r>
+      <w:proofErr w:type="spellStart"/>
+      <w:r>
+        <w:t>im</w:t>
+      </w:r>
+      <w:proofErr w:type="spellEnd"/>
+      <w:r>
+        <w:t xml:space="preserve"> Johnny</w:t>
+      </w:r>
+    </w:p>
+    <w:p>
+      <w:proofErr w:type="spellStart"/>
+      <w:r>
+        <w:t>armstig</w:t>
+      </w:r>
+      <w:proofErr w:type="spellEnd"/>
+      <w:r>
+        <w:t xml:space="preserve"> is </w:t>
+      </w:r>
+      <w:proofErr w:type="gramStart"/>
+      <w:r>
+        <w:t>Shield</w:t>
+      </w:r>
+      <w:proofErr w:type="gramEnd"/>
+    </w:p>
+    <w:p>
+      <w:proofErr w:type="gramStart"/>
+      <w:r>
+        <w:t>oh</w:t>
+      </w:r>
+      <w:proofErr w:type="gramEnd"/>
+      <w:r>
+        <w:t xml:space="preserve"> okay </w:t>
+      </w:r>
+      <w:proofErr w:type="spellStart"/>
+      <w:r>
+        <w:t>i</w:t>
+      </w:r>
+      <w:proofErr w:type="spellEnd"/>
+      <w:r>
+        <w:t xml:space="preserve"> </w:t>
+      </w:r>
+      <w:proofErr w:type="spellStart"/>
+      <w:r>
+        <w:t>didnt</w:t>
+      </w:r>
+      <w:proofErr w:type="spellEnd"/>
+      <w:r>
+        <w:t xml:space="preserve"> see </w:t>
+      </w:r>
+      <w:proofErr w:type="spellStart"/>
+      <w:r>
+        <w:t>im</w:t>
+      </w:r>
+      <w:proofErr w:type="spellEnd"/>
+    </w:p>
+    <w:p>
+      <w:proofErr w:type="spellStart"/>
+      <w:r>
+        <w:t>i</w:t>
+      </w:r>
+      <w:proofErr w:type="spellEnd"/>
+      <w:r>
+        <w:t xml:space="preserve"> </w:t>
+      </w:r>
+      <w:proofErr w:type="spellStart"/>
+      <w:proofErr w:type="gramStart"/>
+      <w:r>
+        <w:t>cant</w:t>
+      </w:r>
+      <w:proofErr w:type="spellEnd"/>
+      <w:proofErr w:type="gramEnd"/>
+      <w:r>
+        <w:t xml:space="preserve"> speak</w:t>
+      </w:r>
+    </w:p>
+    <w:p>
+      <w:r>
+        <w:t xml:space="preserve">Val muted </w:t>
+      </w:r>
+      <w:proofErr w:type="gramStart"/>
+      <w:r>
+        <w:t>me</w:t>
+      </w:r>
+      <w:proofErr w:type="gramEnd"/>
+    </w:p>
+    <w:p>
+      <w:r>
+        <w:t xml:space="preserve">it is </w:t>
+      </w:r>
+      <w:proofErr w:type="gramStart"/>
+      <w:r>
+        <w:t>red</w:t>
+      </w:r>
+      <w:proofErr w:type="gramEnd"/>
+    </w:p>
+    <w:p>
+      <w:r>
+        <w:t xml:space="preserve">Johnny </w:t>
+      </w:r>
+      <w:proofErr w:type="spellStart"/>
+      <w:proofErr w:type="gramStart"/>
+      <w:r>
+        <w:t>Horshot</w:t>
+      </w:r>
+      <w:proofErr w:type="spellEnd"/>
+      <w:r>
+        <w:t xml:space="preserve"> :its</w:t>
+      </w:r>
+      <w:proofErr w:type="gramEnd"/>
+      <w:r>
+        <w:t xml:space="preserve"> red for me</w:t>
+      </w:r>
+    </w:p>
+    <w:p>
+      <w:r>
+        <w:t>yes</w:t>
+      </w:r>
+    </w:p>
+    <w:p>
+      <w:proofErr w:type="spellStart"/>
+      <w:r>
+        <w:t>im</w:t>
+      </w:r>
+      <w:proofErr w:type="spellEnd"/>
+      <w:r>
+        <w:t xml:space="preserve"> </w:t>
+      </w:r>
+      <w:proofErr w:type="gramStart"/>
+      <w:r>
+        <w:t>suppressed</w:t>
+      </w:r>
+      <w:proofErr w:type="gramEnd"/>
+    </w:p>
+    <w:p>
+      <w:r>
+        <w:t xml:space="preserve">(From Johnny </w:t>
+      </w:r>
+      <w:proofErr w:type="spellStart"/>
+      <w:proofErr w:type="gramStart"/>
+      <w:r>
+        <w:t>Horshot</w:t>
+      </w:r>
+      <w:proofErr w:type="spellEnd"/>
+      <w:r>
+        <w:t xml:space="preserve"> )</w:t>
+      </w:r>
+      <w:proofErr w:type="gramEnd"/>
+      <w:r>
+        <w:t>: the spider lady wants to talk to you</w:t>
+      </w:r>
+    </w:p>
+    <w:p>
+      <w:r>
+        <w:t>Trent Soul:</w:t>
+      </w:r>
+    </w:p>
+    <w:p>
+      <w:r>
+        <w:t>Encounter!</w:t>
+      </w:r>
+    </w:p>
+    <w:p>
+      <w:r>
+        <w:t>Victory conditions: Neutralize all skeletons, and the Skeleton Pirate Leader</w:t>
+      </w:r>
+    </w:p>
+    <w:p>
+      <w:r>
+        <w:t xml:space="preserve">Loss Condition: Everyone dies, or we lose that </w:t>
+      </w:r>
+      <w:proofErr w:type="gramStart"/>
+      <w:r>
+        <w:t>frog</w:t>
+      </w:r>
+      <w:proofErr w:type="gramEnd"/>
+    </w:p>
+    <w:p>
+      <w:r>
+        <w:t xml:space="preserve">Johnny </w:t>
+      </w:r>
+      <w:proofErr w:type="spellStart"/>
+      <w:proofErr w:type="gramStart"/>
+      <w:r>
+        <w:t>Horshot</w:t>
+      </w:r>
+      <w:proofErr w:type="spellEnd"/>
+      <w:r>
+        <w:t xml:space="preserve"> :</w:t>
+      </w:r>
+      <w:proofErr w:type="spellStart"/>
+      <w:r>
+        <w:t>youre</w:t>
+      </w:r>
+      <w:proofErr w:type="spellEnd"/>
+      <w:proofErr w:type="gramEnd"/>
+      <w:r>
+        <w:t xml:space="preserve"> not Michael Jackson</w:t>
+      </w:r>
+    </w:p>
+    <w:p>
+      <w:r>
+        <w:t xml:space="preserve">Johnny </w:t>
+      </w:r>
+      <w:proofErr w:type="spellStart"/>
+      <w:proofErr w:type="gramStart"/>
+      <w:r>
+        <w:t>Horshot</w:t>
+      </w:r>
+      <w:proofErr w:type="spellEnd"/>
+      <w:r>
+        <w:t xml:space="preserve"> :</w:t>
+      </w:r>
+      <w:proofErr w:type="gramEnd"/>
+      <w:r>
+        <w:t>*</w:t>
+      </w:r>
+      <w:proofErr w:type="spellStart"/>
+      <w:r>
+        <w:t>i</w:t>
+      </w:r>
+      <w:proofErr w:type="spellEnd"/>
+      <w:r>
+        <w:t xml:space="preserve"> grab my swords</w:t>
+      </w:r>
+    </w:p>
+    <w:p>
+      <w:r>
+        <w:t xml:space="preserve">Throws an apple at The </w:t>
+      </w:r>
+      <w:proofErr w:type="gramStart"/>
+      <w:r>
+        <w:t>kobold</w:t>
+      </w:r>
+      <w:proofErr w:type="gramEnd"/>
+    </w:p>
+    <w:p>
+      <w:r>
+        <w:t xml:space="preserve">Miyu </w:t>
+      </w:r>
+      <w:proofErr w:type="spellStart"/>
+      <w:r>
+        <w:t>Juinkama</w:t>
+      </w:r>
+      <w:proofErr w:type="spellEnd"/>
+      <w:r>
+        <w:t xml:space="preserve"> (GM):22 on food</w:t>
+      </w:r>
+    </w:p>
+    <w:p>
+      <w:r>
+        <w:t xml:space="preserve">Johnny </w:t>
+      </w:r>
+      <w:proofErr w:type="spellStart"/>
+      <w:proofErr w:type="gramStart"/>
+      <w:r>
+        <w:t>Horshot</w:t>
+      </w:r>
+      <w:proofErr w:type="spellEnd"/>
+      <w:r>
+        <w:t xml:space="preserve"> :</w:t>
+      </w:r>
+      <w:proofErr w:type="gramEnd"/>
+      <w:r>
+        <w:t xml:space="preserve"> </w:t>
+      </w:r>
+      <w:r>
+        <w:t>talks ins sylvan not yet</w:t>
+      </w:r>
+    </w:p>
+    <w:p>
+      <w:r>
+        <w:t xml:space="preserve">Roth </w:t>
+      </w:r>
+      <w:proofErr w:type="spellStart"/>
+      <w:r>
+        <w:t>Harkaj</w:t>
+      </w:r>
+      <w:proofErr w:type="spellEnd"/>
+      <w:r>
+        <w:t xml:space="preserve"> says "Hey Miu, </w:t>
+      </w:r>
+      <w:proofErr w:type="gramStart"/>
+      <w:r>
+        <w:t>Is</w:t>
+      </w:r>
+      <w:proofErr w:type="gramEnd"/>
+      <w:r>
+        <w:t xml:space="preserve"> this how the group usually reacts?"</w:t>
+      </w:r>
+    </w:p>
+    <w:p>
+      <w:r>
+        <w:t xml:space="preserve">Titus continues to drink the </w:t>
+      </w:r>
+      <w:proofErr w:type="gramStart"/>
+      <w:r>
+        <w:t>ale</w:t>
+      </w:r>
+      <w:proofErr w:type="gramEnd"/>
+    </w:p>
+    <w:p>
+      <w:r>
+        <w:t xml:space="preserve">Johnny </w:t>
+      </w:r>
+      <w:proofErr w:type="spellStart"/>
+      <w:proofErr w:type="gramStart"/>
+      <w:r>
+        <w:t>Horshot</w:t>
+      </w:r>
+      <w:proofErr w:type="spellEnd"/>
+      <w:r>
+        <w:t xml:space="preserve"> :</w:t>
+      </w:r>
+      <w:proofErr w:type="spellStart"/>
+      <w:r>
+        <w:t>hes</w:t>
+      </w:r>
+      <w:proofErr w:type="spellEnd"/>
+      <w:proofErr w:type="gramEnd"/>
+      <w:r>
+        <w:t xml:space="preserve"> a frog not a toad</w:t>
+      </w:r>
+    </w:p>
+    <w:p>
+      <w:r>
+        <w:t xml:space="preserve">Titus checking the damage from the </w:t>
+      </w:r>
+      <w:proofErr w:type="gramStart"/>
+      <w:r>
+        <w:t>fire</w:t>
+      </w:r>
+      <w:proofErr w:type="gramEnd"/>
+    </w:p>
+    <w:p>
+      <w:r>
+        <w:lastRenderedPageBreak/>
+        <w:t xml:space="preserve">Johnny </w:t>
+      </w:r>
+      <w:proofErr w:type="spellStart"/>
+      <w:proofErr w:type="gramStart"/>
+      <w:r>
+        <w:t>Horshot</w:t>
+      </w:r>
+      <w:proofErr w:type="spellEnd"/>
+      <w:r>
+        <w:t xml:space="preserve"> :you</w:t>
+      </w:r>
+      <w:proofErr w:type="gramEnd"/>
+      <w:r>
+        <w:t xml:space="preserve"> want to learn sleight of hand </w:t>
+      </w:r>
+      <w:proofErr w:type="spellStart"/>
+      <w:r>
+        <w:t>Armstig</w:t>
+      </w:r>
+      <w:proofErr w:type="spellEnd"/>
+      <w:r>
+        <w:t>?</w:t>
+      </w:r>
+    </w:p>
+    <w:p>
+      <w:proofErr w:type="spellStart"/>
+      <w:r>
+        <w:t>Armstig</w:t>
+      </w:r>
+      <w:proofErr w:type="spellEnd"/>
+      <w:r>
+        <w:t xml:space="preserve"> </w:t>
+      </w:r>
+      <w:proofErr w:type="spellStart"/>
+      <w:proofErr w:type="gramStart"/>
+      <w:r>
+        <w:t>Gorsum:sure</w:t>
+      </w:r>
+      <w:proofErr w:type="spellEnd"/>
+      <w:proofErr w:type="gramEnd"/>
+      <w:r>
+        <w:t xml:space="preserve"> how do you do that</w:t>
+      </w:r>
+    </w:p>
+    <w:p>
+      <w:r>
+        <w:t xml:space="preserve">Johnny </w:t>
+      </w:r>
+      <w:proofErr w:type="spellStart"/>
+      <w:proofErr w:type="gramStart"/>
+      <w:r>
+        <w:t>Horshot</w:t>
+      </w:r>
+      <w:proofErr w:type="spellEnd"/>
+      <w:r>
+        <w:t xml:space="preserve"> :turns</w:t>
+      </w:r>
+      <w:proofErr w:type="gramEnd"/>
+      <w:r>
+        <w:t xml:space="preserve"> around and puts a gold pouch in my pocket that you can see it try to steal the pouch without me noticing it</w:t>
+      </w:r>
+    </w:p>
+    <w:p>
+      <w:proofErr w:type="spellStart"/>
+      <w:r>
+        <w:t>Armstig</w:t>
+      </w:r>
+      <w:proofErr w:type="spellEnd"/>
+      <w:r>
+        <w:t xml:space="preserve"> </w:t>
+      </w:r>
+      <w:proofErr w:type="spellStart"/>
+      <w:r>
+        <w:t>Gorsum</w:t>
+      </w:r>
+      <w:proofErr w:type="spellEnd"/>
+      <w:r>
+        <w:t>:"look! a seagull!"</w:t>
+      </w:r>
+    </w:p>
+    <w:p/>
+    <w:p>
+      <w:proofErr w:type="spellStart"/>
+      <w:r>
+        <w:t>Armstig</w:t>
+      </w:r>
+      <w:proofErr w:type="spellEnd"/>
+      <w:r>
+        <w:t xml:space="preserve"> </w:t>
+      </w:r>
+      <w:proofErr w:type="spellStart"/>
+      <w:r>
+        <w:t>Gorsum</w:t>
+      </w:r>
+      <w:proofErr w:type="spellEnd"/>
+      <w:r>
+        <w:t xml:space="preserve"> points behind johnny</w:t>
+      </w:r>
+    </w:p>
+    <w:p>
+      <w:r>
+        <w:t xml:space="preserve">Johnny </w:t>
+      </w:r>
+      <w:proofErr w:type="spellStart"/>
+      <w:proofErr w:type="gramStart"/>
+      <w:r>
+        <w:t>Horshot</w:t>
+      </w:r>
+      <w:proofErr w:type="spellEnd"/>
+      <w:r>
+        <w:t xml:space="preserve"> :roll</w:t>
+      </w:r>
+      <w:proofErr w:type="gramEnd"/>
+      <w:r>
+        <w:t xml:space="preserve"> sleight of hand</w:t>
+      </w:r>
+    </w:p>
+    <w:p>
+      <w:proofErr w:type="gramStart"/>
+      <w:r>
+        <w:t>Sees</w:t>
+      </w:r>
+      <w:proofErr w:type="gramEnd"/>
+      <w:r>
+        <w:t xml:space="preserve"> you trying to steal my pouch hey!</w:t>
+      </w:r>
+    </w:p>
+    <w:p>
+      <w:r>
+        <w:t xml:space="preserve">Johnny </w:t>
+      </w:r>
+      <w:proofErr w:type="spellStart"/>
+      <w:proofErr w:type="gramStart"/>
+      <w:r>
+        <w:t>Horshot</w:t>
+      </w:r>
+      <w:proofErr w:type="spellEnd"/>
+      <w:r>
+        <w:t xml:space="preserve"> :never</w:t>
+      </w:r>
+      <w:proofErr w:type="gramEnd"/>
+      <w:r>
+        <w:t xml:space="preserve"> mind, you steal my pouch</w:t>
+      </w:r>
+    </w:p>
+    <w:p>
+      <w:proofErr w:type="spellStart"/>
+      <w:r>
+        <w:t>Armstig</w:t>
+      </w:r>
+      <w:proofErr w:type="spellEnd"/>
+      <w:r>
+        <w:t xml:space="preserve"> </w:t>
+      </w:r>
+      <w:proofErr w:type="spellStart"/>
+      <w:proofErr w:type="gramStart"/>
+      <w:r>
+        <w:t>Gorsum:got</w:t>
+      </w:r>
+      <w:proofErr w:type="spellEnd"/>
+      <w:proofErr w:type="gramEnd"/>
+      <w:r>
+        <w:t xml:space="preserve"> your pouch!</w:t>
+      </w:r>
+    </w:p>
+    <w:p>
+      <w:r>
+        <w:t xml:space="preserve">Johnny </w:t>
+      </w:r>
+      <w:proofErr w:type="spellStart"/>
+      <w:proofErr w:type="gramStart"/>
+      <w:r>
+        <w:t>Horshot</w:t>
+      </w:r>
+      <w:proofErr w:type="spellEnd"/>
+      <w:r>
+        <w:t xml:space="preserve"> :alright</w:t>
+      </w:r>
+      <w:proofErr w:type="gramEnd"/>
+      <w:r>
+        <w:t xml:space="preserve"> give it back</w:t>
+      </w:r>
+    </w:p>
+    <w:p>
+      <w:r>
+        <w:t xml:space="preserve">want to learn some more </w:t>
+      </w:r>
+      <w:proofErr w:type="spellStart"/>
+      <w:r>
+        <w:t>armstig</w:t>
+      </w:r>
+      <w:proofErr w:type="spellEnd"/>
+      <w:r>
+        <w:t>?</w:t>
+      </w:r>
+    </w:p>
     <w:p/>
     <w:sectPr>
       <w:pgSz w:w="12240" w:h="15840"/>

</xml_diff>

<commit_message>
[MOR] Add notes from session 4
</commit_message>
<xml_diff>
--- a/RealmOfMortana/The Realm of Mortana Notes.docx
+++ b/RealmOfMortana/The Realm of Mortana Notes.docx
@@ -11875,10 +11875,7 @@
       </w:r>
       <w:proofErr w:type="gramEnd"/>
       <w:r>
-        <w:t xml:space="preserve"> </w:t>
-      </w:r>
-      <w:r>
-        <w:t>talks ins sylvan not yet</w:t>
+        <w:t xml:space="preserve"> talks ins sylvan not yet</w:t>
       </w:r>
     </w:p>
     <w:p>
@@ -12143,6 +12140,3780 @@
       <w:r>
         <w:t>?</w:t>
       </w:r>
+    </w:p>
+    <w:p>
+      <w:r>
+        <w:br w:type="page"/>
+      </w:r>
+    </w:p>
+    <w:p>
+      <w:pPr>
+        <w:pStyle w:val="Heading1"/>
+      </w:pPr>
+      <w:r>
+        <w:lastRenderedPageBreak/>
+        <w:t>Session 4</w:t>
+      </w:r>
+    </w:p>
+    <w:p>
+      <w:r>
+        <w:t xml:space="preserve">=== </w:t>
+      </w:r>
+      <w:proofErr w:type="spellStart"/>
+      <w:r>
+        <w:t>Mortana</w:t>
+      </w:r>
+      <w:proofErr w:type="spellEnd"/>
+      <w:r>
+        <w:t xml:space="preserve"> ===</w:t>
+      </w:r>
+    </w:p>
+    <w:p/>
+    <w:p>
+      <w:r>
+        <w:t xml:space="preserve">arms on front point, </w:t>
+      </w:r>
+      <w:proofErr w:type="spellStart"/>
+      <w:r>
+        <w:t>ses</w:t>
+      </w:r>
+      <w:proofErr w:type="spellEnd"/>
+      <w:r>
+        <w:t xml:space="preserve"> big fish in water</w:t>
+      </w:r>
+    </w:p>
+    <w:p/>
+    <w:p/>
+    <w:p>
+      <w:r>
+        <w:t>"</w:t>
+      </w:r>
+      <w:proofErr w:type="gramStart"/>
+      <w:r>
+        <w:t>namaste</w:t>
+      </w:r>
+      <w:proofErr w:type="gramEnd"/>
+      <w:r>
+        <w:t>-over there"</w:t>
+      </w:r>
+    </w:p>
+    <w:p>
+      <w:r>
+        <w:t>"</w:t>
+      </w:r>
+      <w:proofErr w:type="gramStart"/>
+      <w:r>
+        <w:t>say</w:t>
+      </w:r>
+      <w:proofErr w:type="gramEnd"/>
+      <w:r>
+        <w:t xml:space="preserve"> what?"</w:t>
+      </w:r>
+    </w:p>
+    <w:p>
+      <w:r>
+        <w:t>"</w:t>
+      </w:r>
+      <w:proofErr w:type="spellStart"/>
+      <w:proofErr w:type="gramStart"/>
+      <w:r>
+        <w:t>mamaste</w:t>
+      </w:r>
+      <w:proofErr w:type="spellEnd"/>
+      <w:proofErr w:type="gramEnd"/>
+      <w:r>
+        <w:t xml:space="preserve">. over there </w:t>
+      </w:r>
+      <w:proofErr w:type="gramStart"/>
+      <w:r>
+        <w:t>is</w:t>
+      </w:r>
+      <w:proofErr w:type="gramEnd"/>
+      <w:r>
+        <w:t xml:space="preserve"> some oranges, if you want some"</w:t>
+      </w:r>
+    </w:p>
+    <w:p>
+      <w:r>
+        <w:t>"</w:t>
+      </w:r>
+      <w:proofErr w:type="gramStart"/>
+      <w:r>
+        <w:t>oh</w:t>
+      </w:r>
+      <w:proofErr w:type="gramEnd"/>
+      <w:r>
+        <w:t xml:space="preserve"> </w:t>
+      </w:r>
+      <w:proofErr w:type="spellStart"/>
+      <w:r>
+        <w:t>i</w:t>
+      </w:r>
+      <w:proofErr w:type="spellEnd"/>
+      <w:r>
+        <w:t xml:space="preserve"> </w:t>
+      </w:r>
+      <w:proofErr w:type="spellStart"/>
+      <w:r>
+        <w:t>dont</w:t>
+      </w:r>
+      <w:proofErr w:type="spellEnd"/>
+      <w:r>
+        <w:t xml:space="preserve"> like vitamin c"</w:t>
+      </w:r>
+    </w:p>
+    <w:p>
+      <w:r>
+        <w:t>"</w:t>
+      </w:r>
+      <w:proofErr w:type="gramStart"/>
+      <w:r>
+        <w:t>then</w:t>
+      </w:r>
+      <w:proofErr w:type="gramEnd"/>
+      <w:r>
+        <w:t xml:space="preserve"> how do you avoid scurvy"</w:t>
+      </w:r>
+    </w:p>
+    <w:p>
+      <w:r>
+        <w:t>"</w:t>
+      </w:r>
+      <w:proofErr w:type="spellStart"/>
+      <w:r>
+        <w:t>i</w:t>
+      </w:r>
+      <w:proofErr w:type="spellEnd"/>
+      <w:r>
+        <w:t xml:space="preserve"> </w:t>
+      </w:r>
+      <w:proofErr w:type="spellStart"/>
+      <w:r>
+        <w:t>dont</w:t>
+      </w:r>
+      <w:proofErr w:type="spellEnd"/>
+      <w:r>
+        <w:t xml:space="preserve"> get </w:t>
+      </w:r>
+      <w:proofErr w:type="spellStart"/>
+      <w:proofErr w:type="gramStart"/>
+      <w:r>
+        <w:t>scruvy</w:t>
+      </w:r>
+      <w:proofErr w:type="spellEnd"/>
+      <w:proofErr w:type="gramEnd"/>
+      <w:r>
+        <w:t>"</w:t>
+      </w:r>
+    </w:p>
+    <w:p>
+      <w:r>
+        <w:t>"</w:t>
+      </w:r>
+      <w:proofErr w:type="spellStart"/>
+      <w:proofErr w:type="gramStart"/>
+      <w:r>
+        <w:t>thats</w:t>
+      </w:r>
+      <w:proofErr w:type="spellEnd"/>
+      <w:proofErr w:type="gramEnd"/>
+      <w:r>
+        <w:t xml:space="preserve"> cool. is that </w:t>
+      </w:r>
+      <w:proofErr w:type="spellStart"/>
+      <w:r>
+        <w:t>bc</w:t>
+      </w:r>
+      <w:proofErr w:type="spellEnd"/>
+      <w:r>
+        <w:t xml:space="preserve"> </w:t>
+      </w:r>
+      <w:proofErr w:type="spellStart"/>
+      <w:proofErr w:type="gramStart"/>
+      <w:r>
+        <w:t>your</w:t>
+      </w:r>
+      <w:proofErr w:type="spellEnd"/>
+      <w:r>
+        <w:t xml:space="preserve"> a</w:t>
+      </w:r>
+      <w:proofErr w:type="gramEnd"/>
+      <w:r>
+        <w:t xml:space="preserve"> fish person"</w:t>
+      </w:r>
+    </w:p>
+    <w:p>
+      <w:r>
+        <w:t>"</w:t>
+      </w:r>
+      <w:proofErr w:type="gramStart"/>
+      <w:r>
+        <w:t>no</w:t>
+      </w:r>
+      <w:proofErr w:type="gramEnd"/>
+      <w:r>
+        <w:t xml:space="preserve"> its </w:t>
+      </w:r>
+      <w:proofErr w:type="spellStart"/>
+      <w:r>
+        <w:t>bc</w:t>
+      </w:r>
+      <w:proofErr w:type="spellEnd"/>
+      <w:r>
+        <w:t xml:space="preserve"> </w:t>
+      </w:r>
+      <w:proofErr w:type="spellStart"/>
+      <w:r>
+        <w:t>im</w:t>
+      </w:r>
+      <w:proofErr w:type="spellEnd"/>
+      <w:r>
+        <w:t xml:space="preserve"> a paladin"</w:t>
+      </w:r>
+    </w:p>
+    <w:p/>
+    <w:p>
+      <w:proofErr w:type="spellStart"/>
+      <w:r>
+        <w:t>miyu</w:t>
+      </w:r>
+      <w:proofErr w:type="spellEnd"/>
+      <w:r>
+        <w:t>: "</w:t>
+      </w:r>
+      <w:proofErr w:type="spellStart"/>
+      <w:r>
+        <w:t>im</w:t>
+      </w:r>
+      <w:proofErr w:type="spellEnd"/>
+      <w:r>
+        <w:t xml:space="preserve"> going up to the </w:t>
+      </w:r>
+      <w:proofErr w:type="spellStart"/>
+      <w:r>
+        <w:t>crows</w:t>
+      </w:r>
+      <w:proofErr w:type="spellEnd"/>
+      <w:r>
+        <w:t xml:space="preserve"> </w:t>
+      </w:r>
+      <w:proofErr w:type="gramStart"/>
+      <w:r>
+        <w:t>nest</w:t>
+      </w:r>
+      <w:proofErr w:type="gramEnd"/>
+      <w:r>
+        <w:t>"</w:t>
+      </w:r>
+    </w:p>
+    <w:p>
+      <w:r>
+        <w:t xml:space="preserve">arms: no </w:t>
+      </w:r>
+      <w:proofErr w:type="spellStart"/>
+      <w:r>
+        <w:t>dont</w:t>
+      </w:r>
+      <w:proofErr w:type="spellEnd"/>
+      <w:r>
+        <w:t>!"</w:t>
+      </w:r>
+    </w:p>
+    <w:p>
+      <w:proofErr w:type="spellStart"/>
+      <w:r>
+        <w:t>miyu</w:t>
+      </w:r>
+      <w:proofErr w:type="spellEnd"/>
+      <w:r>
+        <w:t xml:space="preserve">: </w:t>
+      </w:r>
+      <w:proofErr w:type="spellStart"/>
+      <w:r>
+        <w:t>im</w:t>
+      </w:r>
+      <w:proofErr w:type="spellEnd"/>
+      <w:r>
+        <w:t xml:space="preserve"> going </w:t>
+      </w:r>
+      <w:proofErr w:type="gramStart"/>
+      <w:r>
+        <w:t>up</w:t>
+      </w:r>
+      <w:proofErr w:type="gramEnd"/>
+      <w:r>
+        <w:t>"</w:t>
+      </w:r>
+    </w:p>
+    <w:p>
+      <w:r>
+        <w:t>arms: "</w:t>
+      </w:r>
+      <w:proofErr w:type="spellStart"/>
+      <w:r>
+        <w:t>dont</w:t>
+      </w:r>
+      <w:proofErr w:type="spellEnd"/>
+      <w:r>
+        <w:t xml:space="preserve"> look! its </w:t>
+      </w:r>
+      <w:proofErr w:type="spellStart"/>
+      <w:r>
+        <w:t>embaraessing</w:t>
+      </w:r>
+      <w:proofErr w:type="spellEnd"/>
+      <w:r>
+        <w:t>!"</w:t>
+      </w:r>
+    </w:p>
+    <w:p>
+      <w:proofErr w:type="spellStart"/>
+      <w:r>
+        <w:t>miyu</w:t>
+      </w:r>
+      <w:proofErr w:type="spellEnd"/>
+      <w:r>
+        <w:t xml:space="preserve"> looks and sees </w:t>
+      </w:r>
+      <w:proofErr w:type="spellStart"/>
+      <w:r>
+        <w:t>jizz</w:t>
+      </w:r>
+      <w:proofErr w:type="spellEnd"/>
+      <w:r>
+        <w:t xml:space="preserve"> all over the </w:t>
+      </w:r>
+      <w:proofErr w:type="spellStart"/>
+      <w:r>
+        <w:t>crows</w:t>
+      </w:r>
+      <w:proofErr w:type="spellEnd"/>
+      <w:r>
+        <w:t xml:space="preserve"> </w:t>
+      </w:r>
+      <w:proofErr w:type="gramStart"/>
+      <w:r>
+        <w:t>nest</w:t>
+      </w:r>
+      <w:proofErr w:type="gramEnd"/>
+    </w:p>
+    <w:p>
+      <w:r>
+        <w:t>arms: "</w:t>
+      </w:r>
+      <w:proofErr w:type="spellStart"/>
+      <w:r>
+        <w:t>miyu</w:t>
+      </w:r>
+      <w:proofErr w:type="spellEnd"/>
+      <w:r>
+        <w:t xml:space="preserve"> why did you put webs all the way up here?"</w:t>
+      </w:r>
+    </w:p>
+    <w:p>
+      <w:proofErr w:type="spellStart"/>
+      <w:r>
+        <w:t>miyu</w:t>
+      </w:r>
+      <w:proofErr w:type="spellEnd"/>
+      <w:r>
+        <w:t>: "why did you do it (wank) up here?"</w:t>
+      </w:r>
+    </w:p>
+    <w:p>
+      <w:r>
+        <w:t>arms: "</w:t>
+      </w:r>
+      <w:proofErr w:type="spellStart"/>
+      <w:r>
+        <w:t>i</w:t>
+      </w:r>
+      <w:proofErr w:type="spellEnd"/>
+      <w:r>
+        <w:t xml:space="preserve"> </w:t>
+      </w:r>
+      <w:proofErr w:type="spellStart"/>
+      <w:r>
+        <w:t>didnt</w:t>
+      </w:r>
+      <w:proofErr w:type="spellEnd"/>
+      <w:r>
+        <w:t xml:space="preserve"> want </w:t>
+      </w:r>
+      <w:proofErr w:type="spellStart"/>
+      <w:r>
+        <w:t>gary</w:t>
+      </w:r>
+      <w:proofErr w:type="spellEnd"/>
+      <w:r>
+        <w:t xml:space="preserve"> watching </w:t>
+      </w:r>
+      <w:proofErr w:type="gramStart"/>
+      <w:r>
+        <w:t>me</w:t>
+      </w:r>
+      <w:proofErr w:type="gramEnd"/>
+      <w:r>
+        <w:t>"</w:t>
+      </w:r>
+    </w:p>
+    <w:p/>
+    <w:p/>
+    <w:p>
+      <w:proofErr w:type="spellStart"/>
+      <w:r>
+        <w:t>selena</w:t>
+      </w:r>
+      <w:proofErr w:type="spellEnd"/>
+      <w:r>
+        <w:t xml:space="preserve"> accidentally sticks her hand in that </w:t>
+      </w:r>
+      <w:proofErr w:type="gramStart"/>
+      <w:r>
+        <w:t>mornings</w:t>
+      </w:r>
+      <w:proofErr w:type="gramEnd"/>
+      <w:r>
+        <w:t xml:space="preserve"> </w:t>
+      </w:r>
+    </w:p>
+    <w:p/>
+    <w:p>
+      <w:r>
+        <w:t>slick: "</w:t>
+      </w:r>
+      <w:proofErr w:type="spellStart"/>
+      <w:r>
+        <w:t>i</w:t>
+      </w:r>
+      <w:proofErr w:type="spellEnd"/>
+      <w:r>
+        <w:t xml:space="preserve"> thought </w:t>
+      </w:r>
+      <w:proofErr w:type="spellStart"/>
+      <w:r>
+        <w:t>youwere</w:t>
+      </w:r>
+      <w:proofErr w:type="spellEnd"/>
+      <w:r>
+        <w:t xml:space="preserve"> keeping an eye out, but it looks like you were keeping your eye </w:t>
+      </w:r>
+      <w:proofErr w:type="gramStart"/>
+      <w:r>
+        <w:t>out</w:t>
+      </w:r>
+      <w:proofErr w:type="gramEnd"/>
+      <w:r>
+        <w:t>"</w:t>
+      </w:r>
+    </w:p>
+    <w:p>
+      <w:r>
+        <w:t>"</w:t>
+      </w:r>
+      <w:proofErr w:type="spellStart"/>
+      <w:proofErr w:type="gramStart"/>
+      <w:r>
+        <w:t>youre</w:t>
+      </w:r>
+      <w:proofErr w:type="spellEnd"/>
+      <w:proofErr w:type="gramEnd"/>
+      <w:r>
+        <w:t xml:space="preserve"> going to </w:t>
+      </w:r>
+      <w:proofErr w:type="spellStart"/>
+      <w:r>
+        <w:t>hae</w:t>
+      </w:r>
+      <w:proofErr w:type="spellEnd"/>
+      <w:r>
+        <w:t xml:space="preserve"> to clean it up"</w:t>
+      </w:r>
+    </w:p>
+    <w:p>
+      <w:r>
+        <w:lastRenderedPageBreak/>
+        <w:t>"</w:t>
+      </w:r>
+      <w:proofErr w:type="spellStart"/>
+      <w:proofErr w:type="gramStart"/>
+      <w:r>
+        <w:t>everytime</w:t>
+      </w:r>
+      <w:proofErr w:type="spellEnd"/>
+      <w:proofErr w:type="gramEnd"/>
+      <w:r>
+        <w:t xml:space="preserve"> your up there </w:t>
+      </w:r>
+      <w:proofErr w:type="spellStart"/>
+      <w:r>
+        <w:t>ill</w:t>
+      </w:r>
+      <w:proofErr w:type="spellEnd"/>
+      <w:r>
+        <w:t xml:space="preserve"> be wondering what </w:t>
+      </w:r>
+      <w:proofErr w:type="spellStart"/>
+      <w:r>
+        <w:t>your</w:t>
+      </w:r>
+      <w:proofErr w:type="spellEnd"/>
+      <w:r>
+        <w:t xml:space="preserve"> doing up there"</w:t>
+      </w:r>
+    </w:p>
+    <w:p/>
+    <w:p>
+      <w:r>
+        <w:t xml:space="preserve">ppl </w:t>
+      </w:r>
+      <w:proofErr w:type="gramStart"/>
+      <w:r>
+        <w:t>have</w:t>
+      </w:r>
+      <w:proofErr w:type="gramEnd"/>
+      <w:r>
+        <w:t xml:space="preserve"> </w:t>
+      </w:r>
+      <w:proofErr w:type="spellStart"/>
+      <w:r>
+        <w:t>disavdanatgae</w:t>
+      </w:r>
+      <w:proofErr w:type="spellEnd"/>
+      <w:r>
+        <w:t xml:space="preserve"> going to </w:t>
+      </w:r>
+      <w:proofErr w:type="spellStart"/>
+      <w:r>
+        <w:t>crows</w:t>
+      </w:r>
+      <w:proofErr w:type="spellEnd"/>
+      <w:r>
+        <w:t xml:space="preserve"> nest now (</w:t>
+      </w:r>
+      <w:proofErr w:type="spellStart"/>
+      <w:r>
+        <w:t>ecept</w:t>
+      </w:r>
+      <w:proofErr w:type="spellEnd"/>
+      <w:r>
+        <w:t xml:space="preserve"> arms)</w:t>
+      </w:r>
+    </w:p>
+    <w:p/>
+    <w:p>
+      <w:r>
+        <w:t xml:space="preserve">arms </w:t>
+      </w:r>
+      <w:proofErr w:type="gramStart"/>
+      <w:r>
+        <w:t>has</w:t>
+      </w:r>
+      <w:proofErr w:type="gramEnd"/>
+      <w:r>
+        <w:t xml:space="preserve"> disadvantage on charisma while in </w:t>
+      </w:r>
+      <w:proofErr w:type="spellStart"/>
+      <w:r>
+        <w:t>crows</w:t>
+      </w:r>
+      <w:proofErr w:type="spellEnd"/>
+      <w:r>
+        <w:t xml:space="preserve"> nest</w:t>
+      </w:r>
+    </w:p>
+    <w:p/>
+    <w:p>
+      <w:r>
+        <w:t xml:space="preserve">arms </w:t>
+      </w:r>
+      <w:proofErr w:type="gramStart"/>
+      <w:r>
+        <w:t>is</w:t>
+      </w:r>
+      <w:proofErr w:type="gramEnd"/>
+      <w:r>
+        <w:t xml:space="preserve"> </w:t>
+      </w:r>
+      <w:proofErr w:type="spellStart"/>
+      <w:r>
+        <w:t>embarassed</w:t>
+      </w:r>
+      <w:proofErr w:type="spellEnd"/>
+      <w:r>
+        <w:t>, tail between legs</w:t>
+      </w:r>
+    </w:p>
+    <w:p/>
+    <w:p>
+      <w:r>
+        <w:t xml:space="preserve">arms </w:t>
+      </w:r>
+      <w:proofErr w:type="gramStart"/>
+      <w:r>
+        <w:t>has</w:t>
+      </w:r>
+      <w:proofErr w:type="gramEnd"/>
+      <w:r>
+        <w:t xml:space="preserve"> to clean it up</w:t>
+      </w:r>
+    </w:p>
+    <w:p>
+      <w:r>
+        <w:t>(</w:t>
+      </w:r>
+      <w:proofErr w:type="spellStart"/>
+      <w:proofErr w:type="gramStart"/>
+      <w:r>
+        <w:t>crows</w:t>
+      </w:r>
+      <w:proofErr w:type="spellEnd"/>
+      <w:proofErr w:type="gramEnd"/>
+      <w:r>
+        <w:t xml:space="preserve"> nest does not hold water)</w:t>
+      </w:r>
+    </w:p>
+    <w:p/>
+    <w:p>
+      <w:r>
+        <w:t>======</w:t>
+      </w:r>
+    </w:p>
+    <w:p/>
+    <w:p>
+      <w:r>
+        <w:t xml:space="preserve">party finds beached ship, broken in </w:t>
+      </w:r>
+      <w:proofErr w:type="gramStart"/>
+      <w:r>
+        <w:t>half</w:t>
+      </w:r>
+      <w:proofErr w:type="gramEnd"/>
+    </w:p>
+    <w:p/>
+    <w:p>
+      <w:r>
+        <w:t xml:space="preserve">johnny does not recognize the ship, neither does </w:t>
+      </w:r>
+      <w:proofErr w:type="spellStart"/>
+      <w:proofErr w:type="gramStart"/>
+      <w:r>
+        <w:t>selena</w:t>
+      </w:r>
+      <w:proofErr w:type="spellEnd"/>
+      <w:proofErr w:type="gramEnd"/>
+    </w:p>
+    <w:p/>
+    <w:p/>
+    <w:p>
+      <w:r>
+        <w:t xml:space="preserve">arms </w:t>
+      </w:r>
+      <w:proofErr w:type="gramStart"/>
+      <w:r>
+        <w:t>is</w:t>
+      </w:r>
+      <w:proofErr w:type="gramEnd"/>
+      <w:r>
+        <w:t xml:space="preserve"> too busy scrubbing the </w:t>
+      </w:r>
+      <w:proofErr w:type="spellStart"/>
+      <w:r>
+        <w:t>crows</w:t>
+      </w:r>
+      <w:proofErr w:type="spellEnd"/>
+      <w:r>
+        <w:t xml:space="preserve"> nest, ears down as party scolds him for his mess</w:t>
+      </w:r>
+    </w:p>
+    <w:p/>
+    <w:p/>
+    <w:p>
+      <w:proofErr w:type="spellStart"/>
+      <w:r>
+        <w:t>selena</w:t>
+      </w:r>
+      <w:proofErr w:type="spellEnd"/>
+      <w:r>
+        <w:t xml:space="preserve"> swims ahead to shipwreck, </w:t>
+      </w:r>
+      <w:proofErr w:type="spellStart"/>
+      <w:r>
+        <w:t>miyu</w:t>
+      </w:r>
+      <w:proofErr w:type="spellEnd"/>
+      <w:r>
+        <w:t xml:space="preserve"> walks on water to ship </w:t>
+      </w:r>
+      <w:proofErr w:type="gramStart"/>
+      <w:r>
+        <w:t>wreck</w:t>
+      </w:r>
+      <w:proofErr w:type="gramEnd"/>
+    </w:p>
+    <w:p/>
+    <w:p>
+      <w:proofErr w:type="spellStart"/>
+      <w:r>
+        <w:t>selena</w:t>
+      </w:r>
+      <w:proofErr w:type="spellEnd"/>
+      <w:r>
+        <w:t xml:space="preserve"> and </w:t>
+      </w:r>
+      <w:proofErr w:type="spellStart"/>
+      <w:r>
+        <w:t>miyu</w:t>
+      </w:r>
+      <w:proofErr w:type="spellEnd"/>
+      <w:r>
+        <w:t xml:space="preserve"> discuss stealing this broken ship's mast to replace theirs so arms </w:t>
+      </w:r>
+      <w:proofErr w:type="spellStart"/>
+      <w:r>
+        <w:t>doesnt</w:t>
+      </w:r>
+      <w:proofErr w:type="spellEnd"/>
+      <w:r>
+        <w:t xml:space="preserve"> need to clean </w:t>
+      </w:r>
+      <w:proofErr w:type="gramStart"/>
+      <w:r>
+        <w:t>it</w:t>
+      </w:r>
+      <w:proofErr w:type="gramEnd"/>
+    </w:p>
+    <w:p/>
+    <w:p>
+      <w:r>
+        <w:t xml:space="preserve">treasure chest and </w:t>
+      </w:r>
+      <w:proofErr w:type="spellStart"/>
+      <w:r>
+        <w:t>and</w:t>
+      </w:r>
+      <w:proofErr w:type="spellEnd"/>
+      <w:r>
+        <w:t xml:space="preserve"> barrels litter the </w:t>
+      </w:r>
+      <w:proofErr w:type="gramStart"/>
+      <w:r>
+        <w:t>beach</w:t>
+      </w:r>
+      <w:proofErr w:type="gramEnd"/>
+    </w:p>
+    <w:p/>
+    <w:p>
+      <w:r>
+        <w:t>"</w:t>
+      </w:r>
+      <w:proofErr w:type="gramStart"/>
+      <w:r>
+        <w:t>we</w:t>
+      </w:r>
+      <w:proofErr w:type="gramEnd"/>
+      <w:r>
+        <w:t xml:space="preserve"> can bring it on shore, let me attach string to it"</w:t>
+      </w:r>
+    </w:p>
+    <w:p/>
+    <w:p>
+      <w:proofErr w:type="spellStart"/>
+      <w:r>
+        <w:lastRenderedPageBreak/>
+        <w:t>selena</w:t>
+      </w:r>
+      <w:proofErr w:type="spellEnd"/>
+      <w:r>
+        <w:t xml:space="preserve"> saws the mast clean off the broken boat with the saw they got from session 1 (the puzzle cave)</w:t>
+      </w:r>
+    </w:p>
+    <w:p>
+      <w:r>
+        <w:t>the mast falls towards their ship, The Sloppy Toad</w:t>
+      </w:r>
+    </w:p>
+    <w:p/>
+    <w:p>
+      <w:proofErr w:type="spellStart"/>
+      <w:r>
+        <w:t>miyu</w:t>
+      </w:r>
+      <w:proofErr w:type="spellEnd"/>
+      <w:r>
+        <w:t xml:space="preserve"> helps </w:t>
+      </w:r>
+      <w:proofErr w:type="spellStart"/>
+      <w:r>
+        <w:t>selena</w:t>
+      </w:r>
+      <w:proofErr w:type="spellEnd"/>
+      <w:r>
+        <w:t xml:space="preserve"> push the mast to the </w:t>
+      </w:r>
+      <w:proofErr w:type="gramStart"/>
+      <w:r>
+        <w:t>TST</w:t>
+      </w:r>
+      <w:proofErr w:type="gramEnd"/>
+    </w:p>
+    <w:p/>
+    <w:p>
+      <w:proofErr w:type="spellStart"/>
+      <w:r>
+        <w:t>miyu</w:t>
+      </w:r>
+      <w:proofErr w:type="spellEnd"/>
+      <w:r>
+        <w:t xml:space="preserve">: "slick we found a </w:t>
+      </w:r>
+      <w:proofErr w:type="gramStart"/>
+      <w:r>
+        <w:t xml:space="preserve">new </w:t>
+      </w:r>
+      <w:proofErr w:type="spellStart"/>
+      <w:r>
+        <w:t>crows</w:t>
+      </w:r>
+      <w:proofErr w:type="spellEnd"/>
+      <w:proofErr w:type="gramEnd"/>
+      <w:r>
+        <w:t xml:space="preserve"> nest"</w:t>
+      </w:r>
+    </w:p>
+    <w:p>
+      <w:r>
+        <w:t xml:space="preserve">slick: "what do you want to do with </w:t>
+      </w:r>
+      <w:proofErr w:type="gramStart"/>
+      <w:r>
+        <w:t>it</w:t>
+      </w:r>
+      <w:proofErr w:type="gramEnd"/>
+      <w:r>
+        <w:t>"</w:t>
+      </w:r>
+    </w:p>
+    <w:p>
+      <w:proofErr w:type="spellStart"/>
+      <w:r>
+        <w:t>miyu</w:t>
+      </w:r>
+      <w:proofErr w:type="spellEnd"/>
+      <w:r>
+        <w:t xml:space="preserve">: "replace this </w:t>
+      </w:r>
+      <w:proofErr w:type="gramStart"/>
+      <w:r>
+        <w:t>one</w:t>
+      </w:r>
+      <w:proofErr w:type="gramEnd"/>
+      <w:r>
+        <w:t>"</w:t>
+      </w:r>
+    </w:p>
+    <w:p>
+      <w:r>
+        <w:t>slick: "ok"</w:t>
+      </w:r>
+    </w:p>
+    <w:p>
+      <w:proofErr w:type="spellStart"/>
+      <w:r>
+        <w:t>miyu</w:t>
+      </w:r>
+      <w:proofErr w:type="spellEnd"/>
+      <w:r>
+        <w:t xml:space="preserve"> asks </w:t>
+      </w:r>
+      <w:proofErr w:type="spellStart"/>
+      <w:r>
+        <w:t>titus</w:t>
+      </w:r>
+      <w:proofErr w:type="spellEnd"/>
+      <w:r>
+        <w:t xml:space="preserve"> to </w:t>
+      </w:r>
+      <w:proofErr w:type="gramStart"/>
+      <w:r>
+        <w:t>help</w:t>
+      </w:r>
+      <w:proofErr w:type="gramEnd"/>
+    </w:p>
+    <w:p/>
+    <w:p>
+      <w:proofErr w:type="spellStart"/>
+      <w:r>
+        <w:t>miyu</w:t>
+      </w:r>
+      <w:proofErr w:type="spellEnd"/>
+      <w:r>
+        <w:t xml:space="preserve"> goes back to investigate </w:t>
+      </w:r>
+      <w:proofErr w:type="spellStart"/>
+      <w:proofErr w:type="gramStart"/>
+      <w:r>
+        <w:t>shiip</w:t>
+      </w:r>
+      <w:proofErr w:type="spellEnd"/>
+      <w:proofErr w:type="gramEnd"/>
+    </w:p>
+    <w:p>
+      <w:r>
+        <w:t>arms: "</w:t>
+      </w:r>
+      <w:proofErr w:type="spellStart"/>
+      <w:r>
+        <w:t>im</w:t>
+      </w:r>
+      <w:proofErr w:type="spellEnd"/>
+      <w:r>
+        <w:t xml:space="preserve"> coming too!"</w:t>
+      </w:r>
+    </w:p>
+    <w:p>
+      <w:proofErr w:type="spellStart"/>
+      <w:r>
+        <w:t>miyu</w:t>
+      </w:r>
+      <w:proofErr w:type="spellEnd"/>
+      <w:r>
+        <w:t xml:space="preserve">: "no </w:t>
+      </w:r>
+      <w:proofErr w:type="spellStart"/>
+      <w:r>
+        <w:t>youre</w:t>
+      </w:r>
+      <w:proofErr w:type="spellEnd"/>
+      <w:r>
+        <w:t xml:space="preserve"> not. you go reflect on your </w:t>
+      </w:r>
+      <w:proofErr w:type="gramStart"/>
+      <w:r>
+        <w:t>actions</w:t>
+      </w:r>
+      <w:proofErr w:type="gramEnd"/>
+      <w:r>
+        <w:t>"</w:t>
+      </w:r>
+    </w:p>
+    <w:p>
+      <w:r>
+        <w:t xml:space="preserve">arms </w:t>
+      </w:r>
+      <w:proofErr w:type="gramStart"/>
+      <w:r>
+        <w:t>whines</w:t>
+      </w:r>
+      <w:proofErr w:type="gramEnd"/>
+      <w:r>
+        <w:t xml:space="preserve"> and goes back to </w:t>
+      </w:r>
+      <w:proofErr w:type="spellStart"/>
+      <w:r>
+        <w:t>crows</w:t>
+      </w:r>
+      <w:proofErr w:type="spellEnd"/>
+      <w:r>
+        <w:t xml:space="preserve"> nest</w:t>
+      </w:r>
+    </w:p>
+    <w:p/>
+    <w:p>
+      <w:r>
+        <w:t>johnny swims to shipwreck</w:t>
+      </w:r>
+    </w:p>
+    <w:p>
+      <w:proofErr w:type="spellStart"/>
+      <w:r>
+        <w:t>miyu</w:t>
+      </w:r>
+      <w:proofErr w:type="spellEnd"/>
+      <w:r>
+        <w:t xml:space="preserve"> goes to shipwreck, finds no </w:t>
+      </w:r>
+      <w:proofErr w:type="gramStart"/>
+      <w:r>
+        <w:t>survivors</w:t>
+      </w:r>
+      <w:proofErr w:type="gramEnd"/>
+    </w:p>
+    <w:p/>
+    <w:p>
+      <w:proofErr w:type="spellStart"/>
+      <w:r>
+        <w:t>miyu</w:t>
+      </w:r>
+      <w:proofErr w:type="spellEnd"/>
+      <w:r>
+        <w:t xml:space="preserve"> looks for things of use. finds a treasure </w:t>
+      </w:r>
+      <w:proofErr w:type="gramStart"/>
+      <w:r>
+        <w:t>chest</w:t>
+      </w:r>
+      <w:proofErr w:type="gramEnd"/>
+    </w:p>
+    <w:p>
+      <w:r>
+        <w:t xml:space="preserve">johnny pops open the lock of the </w:t>
+      </w:r>
+      <w:proofErr w:type="gramStart"/>
+      <w:r>
+        <w:t>chest</w:t>
+      </w:r>
+      <w:proofErr w:type="gramEnd"/>
+    </w:p>
+    <w:p>
+      <w:r>
+        <w:t>inside chest: padded interior, ancient vase</w:t>
+      </w:r>
+    </w:p>
+    <w:p>
+      <w:r>
+        <w:t xml:space="preserve">the destination of the chest was to "The General" in </w:t>
+      </w:r>
+      <w:proofErr w:type="spellStart"/>
+      <w:r>
+        <w:t>Oramir</w:t>
+      </w:r>
+      <w:proofErr w:type="spellEnd"/>
+    </w:p>
+    <w:p/>
+    <w:p>
+      <w:proofErr w:type="spellStart"/>
+      <w:r>
+        <w:t>miyu</w:t>
+      </w:r>
+      <w:proofErr w:type="spellEnd"/>
+      <w:r>
+        <w:t xml:space="preserve"> carries the chest to the </w:t>
+      </w:r>
+      <w:proofErr w:type="gramStart"/>
+      <w:r>
+        <w:t>ship</w:t>
+      </w:r>
+      <w:proofErr w:type="gramEnd"/>
+    </w:p>
+    <w:p>
+      <w:proofErr w:type="spellStart"/>
+      <w:r>
+        <w:t>miyu</w:t>
+      </w:r>
+      <w:proofErr w:type="spellEnd"/>
+      <w:r>
+        <w:t xml:space="preserve">: "do you know 'The </w:t>
+      </w:r>
+      <w:proofErr w:type="gramStart"/>
+      <w:r>
+        <w:t>General</w:t>
+      </w:r>
+      <w:proofErr w:type="gramEnd"/>
+      <w:r>
+        <w:t>'"</w:t>
+      </w:r>
+    </w:p>
+    <w:p>
+      <w:r>
+        <w:t>slick: "</w:t>
+      </w:r>
+      <w:proofErr w:type="spellStart"/>
+      <w:r>
+        <w:t>hes</w:t>
+      </w:r>
+      <w:proofErr w:type="spellEnd"/>
+      <w:r>
+        <w:t xml:space="preserve"> a </w:t>
+      </w:r>
+      <w:proofErr w:type="spellStart"/>
+      <w:r>
+        <w:t>wack</w:t>
+      </w:r>
+      <w:proofErr w:type="spellEnd"/>
+      <w:r>
+        <w:t xml:space="preserve"> job"</w:t>
+      </w:r>
+    </w:p>
+    <w:p>
+      <w:proofErr w:type="spellStart"/>
+      <w:r>
+        <w:t>miyu</w:t>
+      </w:r>
+      <w:proofErr w:type="spellEnd"/>
+      <w:r>
+        <w:t>: "could we find him?"</w:t>
+      </w:r>
+    </w:p>
+    <w:p>
+      <w:r>
+        <w:t>slick: "</w:t>
+      </w:r>
+      <w:proofErr w:type="spellStart"/>
+      <w:r>
+        <w:t>i</w:t>
+      </w:r>
+      <w:proofErr w:type="spellEnd"/>
+      <w:r>
+        <w:t xml:space="preserve"> can ask around a </w:t>
+      </w:r>
+      <w:proofErr w:type="gramStart"/>
+      <w:r>
+        <w:t>bit</w:t>
+      </w:r>
+      <w:proofErr w:type="gramEnd"/>
+      <w:r>
+        <w:t>"</w:t>
+      </w:r>
+    </w:p>
+    <w:p/>
+    <w:p>
+      <w:r>
+        <w:t xml:space="preserve">arms </w:t>
+      </w:r>
+      <w:proofErr w:type="gramStart"/>
+      <w:r>
+        <w:t>complains</w:t>
+      </w:r>
+      <w:proofErr w:type="gramEnd"/>
+      <w:r>
+        <w:t xml:space="preserve"> about the "new" </w:t>
+      </w:r>
+      <w:proofErr w:type="spellStart"/>
+      <w:r>
+        <w:t>crows</w:t>
+      </w:r>
+      <w:proofErr w:type="spellEnd"/>
+      <w:r>
+        <w:t xml:space="preserve"> nest</w:t>
+      </w:r>
+    </w:p>
+    <w:p/>
+    <w:p>
+      <w:proofErr w:type="spellStart"/>
+      <w:r>
+        <w:t>miyu</w:t>
+      </w:r>
+      <w:proofErr w:type="spellEnd"/>
+      <w:r>
+        <w:t xml:space="preserve"> tosses old </w:t>
+      </w:r>
+      <w:proofErr w:type="spellStart"/>
+      <w:proofErr w:type="gramStart"/>
+      <w:r>
+        <w:t>crows</w:t>
+      </w:r>
+      <w:proofErr w:type="spellEnd"/>
+      <w:proofErr w:type="gramEnd"/>
+      <w:r>
+        <w:t xml:space="preserve"> nest overboard and burns it on the beach.</w:t>
+      </w:r>
+    </w:p>
+    <w:p/>
+    <w:p>
+      <w:r>
+        <w:t xml:space="preserve">party sails </w:t>
+      </w:r>
+      <w:proofErr w:type="gramStart"/>
+      <w:r>
+        <w:t>off</w:t>
+      </w:r>
+      <w:proofErr w:type="gramEnd"/>
+    </w:p>
+    <w:p/>
+    <w:p>
+      <w:proofErr w:type="spellStart"/>
+      <w:r>
+        <w:t>miyu</w:t>
+      </w:r>
+      <w:proofErr w:type="spellEnd"/>
+      <w:r>
+        <w:t xml:space="preserve"> repairs the soggy old mast </w:t>
+      </w:r>
+      <w:proofErr w:type="spellStart"/>
+      <w:r>
+        <w:t>thats</w:t>
+      </w:r>
+      <w:proofErr w:type="spellEnd"/>
+      <w:r>
+        <w:t xml:space="preserve"> newly attached to the </w:t>
+      </w:r>
+      <w:proofErr w:type="gramStart"/>
+      <w:r>
+        <w:t>ship</w:t>
+      </w:r>
+      <w:proofErr w:type="gramEnd"/>
+    </w:p>
+    <w:p/>
+    <w:p>
+      <w:r>
+        <w:t xml:space="preserve">=== a week </w:t>
+      </w:r>
+      <w:proofErr w:type="gramStart"/>
+      <w:r>
+        <w:t>passes</w:t>
+      </w:r>
+      <w:proofErr w:type="gramEnd"/>
+      <w:r>
+        <w:t xml:space="preserve"> ===</w:t>
+      </w:r>
+    </w:p>
+    <w:p/>
+    <w:p>
+      <w:r>
+        <w:t xml:space="preserve">arms </w:t>
+      </w:r>
+      <w:proofErr w:type="gramStart"/>
+      <w:r>
+        <w:t>tries</w:t>
+      </w:r>
+      <w:proofErr w:type="gramEnd"/>
+      <w:r>
+        <w:t xml:space="preserve"> to look at it</w:t>
+      </w:r>
+    </w:p>
+    <w:p>
+      <w:proofErr w:type="spellStart"/>
+      <w:r>
+        <w:t>miyu</w:t>
+      </w:r>
+      <w:proofErr w:type="spellEnd"/>
+      <w:r>
+        <w:t xml:space="preserve"> stops him, even when he </w:t>
+      </w:r>
+      <w:proofErr w:type="gramStart"/>
+      <w:r>
+        <w:t>sneaks</w:t>
+      </w:r>
+      <w:proofErr w:type="gramEnd"/>
+      <w:r>
+        <w:t xml:space="preserve"> </w:t>
+      </w:r>
+    </w:p>
+    <w:p/>
+    <w:p>
+      <w:r>
+        <w:t xml:space="preserve">arms howls in his bed at night, keeping ppl </w:t>
+      </w:r>
+      <w:proofErr w:type="gramStart"/>
+      <w:r>
+        <w:t>up</w:t>
+      </w:r>
+      <w:proofErr w:type="gramEnd"/>
+    </w:p>
+    <w:p>
+      <w:r>
+        <w:t>"</w:t>
+      </w:r>
+      <w:proofErr w:type="gramStart"/>
+      <w:r>
+        <w:t>this</w:t>
+      </w:r>
+      <w:proofErr w:type="gramEnd"/>
+      <w:r>
+        <w:t xml:space="preserve"> is why </w:t>
+      </w:r>
+      <w:proofErr w:type="spellStart"/>
+      <w:r>
+        <w:t>i</w:t>
+      </w:r>
+      <w:proofErr w:type="spellEnd"/>
+      <w:r>
+        <w:t xml:space="preserve"> </w:t>
+      </w:r>
+      <w:proofErr w:type="spellStart"/>
+      <w:r>
+        <w:t>didnt</w:t>
+      </w:r>
+      <w:proofErr w:type="spellEnd"/>
+      <w:r>
+        <w:t xml:space="preserve"> it in the </w:t>
+      </w:r>
+      <w:proofErr w:type="spellStart"/>
+      <w:r>
+        <w:t>crows</w:t>
+      </w:r>
+      <w:proofErr w:type="spellEnd"/>
+      <w:r>
+        <w:t xml:space="preserve"> nest!"</w:t>
+      </w:r>
+    </w:p>
+    <w:p>
+      <w:proofErr w:type="spellStart"/>
+      <w:r>
+        <w:t>miyu</w:t>
+      </w:r>
+      <w:proofErr w:type="spellEnd"/>
+      <w:r>
+        <w:t>: "</w:t>
+      </w:r>
+      <w:proofErr w:type="spellStart"/>
+      <w:r>
+        <w:t>doesnt</w:t>
+      </w:r>
+      <w:proofErr w:type="spellEnd"/>
+      <w:r>
+        <w:t xml:space="preserve"> make it </w:t>
+      </w:r>
+      <w:proofErr w:type="gramStart"/>
+      <w:r>
+        <w:t>better</w:t>
+      </w:r>
+      <w:proofErr w:type="gramEnd"/>
+      <w:r>
+        <w:t>"</w:t>
+      </w:r>
+    </w:p>
+    <w:p/>
+    <w:p>
+      <w:r>
+        <w:t xml:space="preserve">=== party get to </w:t>
+      </w:r>
+      <w:proofErr w:type="spellStart"/>
+      <w:r>
+        <w:t>Auramere</w:t>
+      </w:r>
+      <w:proofErr w:type="spellEnd"/>
+      <w:r>
+        <w:t xml:space="preserve"> ===</w:t>
+      </w:r>
+    </w:p>
+    <w:p/>
+    <w:p>
+      <w:r>
+        <w:t xml:space="preserve">slick: tells party about </w:t>
+      </w:r>
+      <w:proofErr w:type="spellStart"/>
+      <w:proofErr w:type="gramStart"/>
+      <w:r>
+        <w:t>aurmeere</w:t>
+      </w:r>
+      <w:proofErr w:type="spellEnd"/>
+      <w:proofErr w:type="gramEnd"/>
+    </w:p>
+    <w:p>
+      <w:proofErr w:type="spellStart"/>
+      <w:r>
+        <w:t>aurmere</w:t>
+      </w:r>
+      <w:proofErr w:type="spellEnd"/>
+      <w:r>
+        <w:t xml:space="preserve"> has </w:t>
+      </w:r>
+      <w:proofErr w:type="spellStart"/>
+      <w:r>
+        <w:t>victorian-esque</w:t>
+      </w:r>
+      <w:proofErr w:type="spellEnd"/>
+      <w:r>
+        <w:t xml:space="preserve"> street </w:t>
+      </w:r>
+      <w:proofErr w:type="gramStart"/>
+      <w:r>
+        <w:t>lamps</w:t>
+      </w:r>
+      <w:proofErr w:type="gramEnd"/>
+    </w:p>
+    <w:p>
+      <w:r>
+        <w:t xml:space="preserve">aur built next to </w:t>
+      </w:r>
+      <w:proofErr w:type="spellStart"/>
+      <w:r>
+        <w:t>civiliaation</w:t>
+      </w:r>
+      <w:proofErr w:type="spellEnd"/>
+      <w:r>
+        <w:t xml:space="preserve"> discovered </w:t>
+      </w:r>
+      <w:proofErr w:type="spellStart"/>
+      <w:r>
+        <w:t>builtin</w:t>
+      </w:r>
+      <w:proofErr w:type="spellEnd"/>
+      <w:r>
+        <w:t xml:space="preserve"> to </w:t>
+      </w:r>
+      <w:proofErr w:type="gramStart"/>
+      <w:r>
+        <w:t>mountains</w:t>
+      </w:r>
+      <w:proofErr w:type="gramEnd"/>
+    </w:p>
+    <w:p>
+      <w:r>
+        <w:t xml:space="preserve">craftsmen incorporate stone form mountains into their </w:t>
+      </w:r>
+      <w:proofErr w:type="gramStart"/>
+      <w:r>
+        <w:t>works</w:t>
+      </w:r>
+      <w:proofErr w:type="gramEnd"/>
+    </w:p>
+    <w:p>
+      <w:r>
+        <w:t xml:space="preserve">the stone is said to shine, even in darkness, </w:t>
+      </w:r>
+      <w:proofErr w:type="spellStart"/>
+      <w:r>
+        <w:t>its</w:t>
+      </w:r>
+      <w:proofErr w:type="spellEnd"/>
+      <w:r>
+        <w:t xml:space="preserve"> what makes the </w:t>
+      </w:r>
+      <w:proofErr w:type="gramStart"/>
+      <w:r>
+        <w:t>street lights</w:t>
+      </w:r>
+      <w:proofErr w:type="gramEnd"/>
+      <w:r>
+        <w:t xml:space="preserve"> glow at night</w:t>
+      </w:r>
+    </w:p>
+    <w:p/>
+    <w:p>
+      <w:r>
+        <w:t xml:space="preserve">slick: "the man were </w:t>
+      </w:r>
+      <w:proofErr w:type="spellStart"/>
+      <w:r>
+        <w:t>lookgin</w:t>
+      </w:r>
+      <w:proofErr w:type="spellEnd"/>
+      <w:r>
+        <w:t xml:space="preserve"> for, the general. </w:t>
+      </w:r>
+      <w:proofErr w:type="spellStart"/>
+      <w:r>
+        <w:t>hes</w:t>
+      </w:r>
+      <w:proofErr w:type="spellEnd"/>
+      <w:r>
+        <w:t xml:space="preserve"> </w:t>
+      </w:r>
+      <w:proofErr w:type="spellStart"/>
+      <w:r>
+        <w:t>abit</w:t>
+      </w:r>
+      <w:proofErr w:type="spellEnd"/>
+      <w:r>
+        <w:t xml:space="preserve"> of a weird fellow, stands out like a sore </w:t>
+      </w:r>
+      <w:proofErr w:type="gramStart"/>
+      <w:r>
+        <w:t>thumb</w:t>
+      </w:r>
+      <w:proofErr w:type="gramEnd"/>
+      <w:r>
+        <w:t>"</w:t>
+      </w:r>
+    </w:p>
+    <w:p/>
+    <w:p>
+      <w:proofErr w:type="spellStart"/>
+      <w:r>
+        <w:t>miyu</w:t>
+      </w:r>
+      <w:proofErr w:type="spellEnd"/>
+      <w:r>
+        <w:t xml:space="preserve"> strolls into town, </w:t>
+      </w:r>
+      <w:proofErr w:type="spellStart"/>
+      <w:r>
+        <w:t>gary</w:t>
+      </w:r>
+      <w:proofErr w:type="spellEnd"/>
+      <w:r>
+        <w:t xml:space="preserve"> on her back, holding the </w:t>
+      </w:r>
+      <w:proofErr w:type="gramStart"/>
+      <w:r>
+        <w:t>chest</w:t>
+      </w:r>
+      <w:proofErr w:type="gramEnd"/>
+    </w:p>
+    <w:p>
+      <w:r>
+        <w:lastRenderedPageBreak/>
+        <w:t>asks about The General</w:t>
+      </w:r>
+    </w:p>
+    <w:p>
+      <w:r>
+        <w:t xml:space="preserve">easily finds info about him, and where he </w:t>
+      </w:r>
+      <w:proofErr w:type="gramStart"/>
+      <w:r>
+        <w:t>lives</w:t>
+      </w:r>
+      <w:proofErr w:type="gramEnd"/>
+    </w:p>
+    <w:p/>
+    <w:p>
+      <w:r>
+        <w:t>"</w:t>
+      </w:r>
+      <w:proofErr w:type="gramStart"/>
+      <w:r>
+        <w:t>up</w:t>
+      </w:r>
+      <w:proofErr w:type="gramEnd"/>
+      <w:r>
+        <w:t xml:space="preserve"> in that house, near the museum"</w:t>
+      </w:r>
+    </w:p>
+    <w:p/>
+    <w:p>
+      <w:r>
+        <w:t xml:space="preserve">johnny goes with </w:t>
+      </w:r>
+      <w:proofErr w:type="spellStart"/>
+      <w:r>
+        <w:t>miyu</w:t>
+      </w:r>
+      <w:proofErr w:type="spellEnd"/>
+      <w:r>
+        <w:t xml:space="preserve"> to The General's </w:t>
+      </w:r>
+      <w:proofErr w:type="gramStart"/>
+      <w:r>
+        <w:t>house</w:t>
+      </w:r>
+      <w:proofErr w:type="gramEnd"/>
+    </w:p>
+    <w:p/>
+    <w:p>
+      <w:r>
+        <w:t xml:space="preserve">arms </w:t>
+      </w:r>
+      <w:proofErr w:type="gramStart"/>
+      <w:r>
+        <w:t>browses</w:t>
+      </w:r>
+      <w:proofErr w:type="gramEnd"/>
+      <w:r>
+        <w:t xml:space="preserve"> shops for cool looking glowing stone</w:t>
+      </w:r>
+    </w:p>
+    <w:p/>
+    <w:p>
+      <w:r>
+        <w:t xml:space="preserve">The </w:t>
+      </w:r>
+      <w:proofErr w:type="gramStart"/>
+      <w:r>
+        <w:t>Generals</w:t>
+      </w:r>
+      <w:proofErr w:type="gramEnd"/>
+      <w:r>
+        <w:t xml:space="preserve"> house is made out of an old ship, mostly wood, but some stone to keep it from coming apart</w:t>
+      </w:r>
+    </w:p>
+    <w:p>
+      <w:r>
+        <w:t>vines and mosses on walls,</w:t>
+      </w:r>
+    </w:p>
+    <w:p>
+      <w:r>
+        <w:t xml:space="preserve">The General is into </w:t>
+      </w:r>
+      <w:proofErr w:type="gramStart"/>
+      <w:r>
+        <w:t>history</w:t>
+      </w:r>
+      <w:proofErr w:type="gramEnd"/>
+    </w:p>
+    <w:p/>
+    <w:p>
+      <w:proofErr w:type="spellStart"/>
+      <w:r>
+        <w:t>miyu</w:t>
+      </w:r>
+      <w:proofErr w:type="spellEnd"/>
+      <w:r>
+        <w:t xml:space="preserve"> knocks on the </w:t>
+      </w:r>
+      <w:proofErr w:type="gramStart"/>
+      <w:r>
+        <w:t>door</w:t>
+      </w:r>
+      <w:proofErr w:type="gramEnd"/>
+    </w:p>
+    <w:p/>
+    <w:p>
+      <w:r>
+        <w:t>The General: "what is it?" (</w:t>
+      </w:r>
+      <w:proofErr w:type="spellStart"/>
+      <w:proofErr w:type="gramStart"/>
+      <w:r>
+        <w:t>doesnt</w:t>
+      </w:r>
+      <w:proofErr w:type="spellEnd"/>
+      <w:proofErr w:type="gramEnd"/>
+      <w:r>
+        <w:t xml:space="preserve"> open door"</w:t>
+      </w:r>
+    </w:p>
+    <w:p/>
+    <w:p>
+      <w:proofErr w:type="spellStart"/>
+      <w:r>
+        <w:t>miyu</w:t>
+      </w:r>
+      <w:proofErr w:type="spellEnd"/>
+      <w:r>
+        <w:t>: "</w:t>
+      </w:r>
+      <w:proofErr w:type="spellStart"/>
+      <w:r>
+        <w:t>i</w:t>
+      </w:r>
+      <w:proofErr w:type="spellEnd"/>
+      <w:r>
+        <w:t xml:space="preserve"> found something that might belong to </w:t>
+      </w:r>
+      <w:proofErr w:type="gramStart"/>
+      <w:r>
+        <w:t>you</w:t>
+      </w:r>
+      <w:proofErr w:type="gramEnd"/>
+      <w:r>
+        <w:t>"</w:t>
+      </w:r>
+    </w:p>
+    <w:p/>
+    <w:p>
+      <w:r>
+        <w:t xml:space="preserve">TG unlocks the door and opens </w:t>
+      </w:r>
+      <w:proofErr w:type="gramStart"/>
+      <w:r>
+        <w:t>it</w:t>
+      </w:r>
+      <w:proofErr w:type="gramEnd"/>
+    </w:p>
+    <w:p>
+      <w:r>
+        <w:t xml:space="preserve">TG is a tall lizard folk: 7ft </w:t>
+      </w:r>
+      <w:proofErr w:type="gramStart"/>
+      <w:r>
+        <w:t>tall</w:t>
+      </w:r>
+      <w:proofErr w:type="gramEnd"/>
+    </w:p>
+    <w:p>
+      <w:r>
+        <w:t xml:space="preserve">adorned in general attire, medals and all, bucket </w:t>
+      </w:r>
+      <w:proofErr w:type="gramStart"/>
+      <w:r>
+        <w:t>helm</w:t>
+      </w:r>
+      <w:proofErr w:type="gramEnd"/>
+    </w:p>
+    <w:p/>
+    <w:p>
+      <w:proofErr w:type="spellStart"/>
+      <w:r>
+        <w:t>miyu</w:t>
+      </w:r>
+      <w:proofErr w:type="spellEnd"/>
+      <w:r>
+        <w:t xml:space="preserve">: "we found it by a wrecked </w:t>
+      </w:r>
+      <w:proofErr w:type="gramStart"/>
+      <w:r>
+        <w:t>ship</w:t>
+      </w:r>
+      <w:proofErr w:type="gramEnd"/>
+      <w:r>
+        <w:t>"</w:t>
+      </w:r>
+    </w:p>
+    <w:p>
+      <w:r>
+        <w:t xml:space="preserve">TG: " </w:t>
+      </w:r>
+      <w:proofErr w:type="spellStart"/>
+      <w:r>
+        <w:t>irodered</w:t>
+      </w:r>
+      <w:proofErr w:type="spellEnd"/>
+      <w:r>
+        <w:t xml:space="preserve"> that a while ago, never came. </w:t>
+      </w:r>
+      <w:proofErr w:type="spellStart"/>
+      <w:proofErr w:type="gramStart"/>
+      <w:r>
+        <w:t>i</w:t>
+      </w:r>
+      <w:proofErr w:type="spellEnd"/>
+      <w:r>
+        <w:t xml:space="preserve"> assume</w:t>
+      </w:r>
+      <w:proofErr w:type="gramEnd"/>
+      <w:r>
+        <w:t xml:space="preserve"> they met trouble?"</w:t>
+      </w:r>
+    </w:p>
+    <w:p>
+      <w:proofErr w:type="spellStart"/>
+      <w:r>
+        <w:t>miyu</w:t>
+      </w:r>
+      <w:proofErr w:type="spellEnd"/>
+      <w:r>
+        <w:t xml:space="preserve"> tells about </w:t>
+      </w:r>
+      <w:proofErr w:type="gramStart"/>
+      <w:r>
+        <w:t>shipwreck</w:t>
+      </w:r>
+      <w:proofErr w:type="gramEnd"/>
+    </w:p>
+    <w:p>
+      <w:r>
+        <w:t>TG: "</w:t>
+      </w:r>
+      <w:proofErr w:type="spellStart"/>
+      <w:r>
+        <w:t>thats</w:t>
+      </w:r>
+      <w:proofErr w:type="spellEnd"/>
+      <w:r>
+        <w:t xml:space="preserve"> rather unfortunate. would you like to come in?"</w:t>
+      </w:r>
+    </w:p>
+    <w:p>
+      <w:proofErr w:type="spellStart"/>
+      <w:r>
+        <w:t>miyu</w:t>
+      </w:r>
+      <w:proofErr w:type="spellEnd"/>
+      <w:r>
+        <w:t xml:space="preserve"> and johnny</w:t>
+      </w:r>
+    </w:p>
+    <w:p>
+      <w:r>
+        <w:lastRenderedPageBreak/>
+        <w:t xml:space="preserve">TG's house is </w:t>
+      </w:r>
+      <w:proofErr w:type="gramStart"/>
+      <w:r>
+        <w:t>cluttered</w:t>
+      </w:r>
+      <w:proofErr w:type="gramEnd"/>
+    </w:p>
+    <w:p>
+      <w:proofErr w:type="spellStart"/>
+      <w:r>
+        <w:t>miyu</w:t>
+      </w:r>
+      <w:proofErr w:type="spellEnd"/>
+      <w:r>
+        <w:t xml:space="preserve">: "where would you </w:t>
+      </w:r>
+      <w:proofErr w:type="spellStart"/>
+      <w:r>
+        <w:t>liek</w:t>
+      </w:r>
+      <w:proofErr w:type="spellEnd"/>
+      <w:r>
+        <w:t xml:space="preserve"> to put this down?"</w:t>
+      </w:r>
+    </w:p>
+    <w:p>
+      <w:r>
+        <w:t>TG: "other there. what is that?"</w:t>
+      </w:r>
+    </w:p>
+    <w:p>
+      <w:proofErr w:type="spellStart"/>
+      <w:r>
+        <w:t>miyu</w:t>
+      </w:r>
+      <w:proofErr w:type="spellEnd"/>
+      <w:r>
+        <w:t xml:space="preserve">: "this is </w:t>
+      </w:r>
+      <w:proofErr w:type="spellStart"/>
+      <w:r>
+        <w:t>gary</w:t>
+      </w:r>
+      <w:proofErr w:type="spellEnd"/>
+      <w:r>
+        <w:t>."</w:t>
+      </w:r>
+    </w:p>
+    <w:p>
+      <w:r>
+        <w:t>"</w:t>
+      </w:r>
+      <w:proofErr w:type="gramStart"/>
+      <w:r>
+        <w:t>what</w:t>
+      </w:r>
+      <w:proofErr w:type="gramEnd"/>
+      <w:r>
+        <w:t xml:space="preserve"> an interesting specimen. </w:t>
+      </w:r>
+      <w:proofErr w:type="spellStart"/>
+      <w:r>
+        <w:t>ive</w:t>
+      </w:r>
+      <w:proofErr w:type="spellEnd"/>
+      <w:r>
+        <w:t xml:space="preserve"> never seen anything like </w:t>
+      </w:r>
+      <w:proofErr w:type="spellStart"/>
+      <w:proofErr w:type="gramStart"/>
+      <w:r>
+        <w:t>ti</w:t>
+      </w:r>
+      <w:proofErr w:type="spellEnd"/>
+      <w:proofErr w:type="gramEnd"/>
+      <w:r>
+        <w:t>"</w:t>
+      </w:r>
+    </w:p>
+    <w:p>
+      <w:proofErr w:type="spellStart"/>
+      <w:r>
+        <w:t>miyu</w:t>
+      </w:r>
+      <w:proofErr w:type="spellEnd"/>
+      <w:r>
+        <w:t xml:space="preserve"> pets </w:t>
+      </w:r>
+      <w:proofErr w:type="spellStart"/>
+      <w:r>
+        <w:t>gary</w:t>
+      </w:r>
+      <w:proofErr w:type="spellEnd"/>
+      <w:r>
+        <w:t xml:space="preserve"> "</w:t>
+      </w:r>
+      <w:proofErr w:type="spellStart"/>
+      <w:r>
+        <w:t>i</w:t>
+      </w:r>
+      <w:proofErr w:type="spellEnd"/>
+      <w:r>
+        <w:t xml:space="preserve"> </w:t>
+      </w:r>
+      <w:proofErr w:type="spellStart"/>
+      <w:r>
+        <w:t>dont</w:t>
+      </w:r>
+      <w:proofErr w:type="spellEnd"/>
+      <w:r>
+        <w:t xml:space="preserve"> recommend petting him, he might </w:t>
+      </w:r>
+      <w:proofErr w:type="gramStart"/>
+      <w:r>
+        <w:t>bite</w:t>
+      </w:r>
+      <w:proofErr w:type="gramEnd"/>
+      <w:r>
+        <w:t>"</w:t>
+      </w:r>
+    </w:p>
+    <w:p>
+      <w:r>
+        <w:t>"</w:t>
+      </w:r>
+      <w:proofErr w:type="spellStart"/>
+      <w:r>
+        <w:t>i</w:t>
+      </w:r>
+      <w:proofErr w:type="spellEnd"/>
+      <w:r>
+        <w:t xml:space="preserve"> </w:t>
+      </w:r>
+      <w:proofErr w:type="spellStart"/>
+      <w:r>
+        <w:t>wasnt</w:t>
+      </w:r>
+      <w:proofErr w:type="spellEnd"/>
+      <w:r>
+        <w:t xml:space="preserve"> planning on </w:t>
+      </w:r>
+      <w:proofErr w:type="gramStart"/>
+      <w:r>
+        <w:t>it</w:t>
+      </w:r>
+      <w:proofErr w:type="gramEnd"/>
+      <w:r>
+        <w:t>"</w:t>
+      </w:r>
+    </w:p>
+    <w:p>
+      <w:proofErr w:type="spellStart"/>
+      <w:r>
+        <w:t>miyu</w:t>
+      </w:r>
+      <w:proofErr w:type="spellEnd"/>
+      <w:r>
+        <w:t>: "</w:t>
+      </w:r>
+      <w:proofErr w:type="spellStart"/>
+      <w:r>
+        <w:t>i</w:t>
+      </w:r>
+      <w:proofErr w:type="spellEnd"/>
+      <w:r>
+        <w:t xml:space="preserve"> found him when he was younger, and </w:t>
+      </w:r>
+      <w:proofErr w:type="spellStart"/>
+      <w:r>
+        <w:t>hes</w:t>
+      </w:r>
+      <w:proofErr w:type="spellEnd"/>
+      <w:r>
+        <w:t xml:space="preserve"> </w:t>
+      </w:r>
+      <w:proofErr w:type="spellStart"/>
+      <w:r>
+        <w:t>grwo</w:t>
+      </w:r>
+      <w:proofErr w:type="spellEnd"/>
+      <w:r>
+        <w:t xml:space="preserve"> </w:t>
+      </w:r>
+      <w:proofErr w:type="spellStart"/>
+      <w:r>
+        <w:t>nsince</w:t>
+      </w:r>
+      <w:proofErr w:type="spellEnd"/>
+      <w:r>
+        <w:t xml:space="preserve"> </w:t>
+      </w:r>
+      <w:proofErr w:type="gramStart"/>
+      <w:r>
+        <w:t>then</w:t>
+      </w:r>
+      <w:proofErr w:type="gramEnd"/>
+      <w:r>
+        <w:t>"</w:t>
+      </w:r>
+    </w:p>
+    <w:p>
+      <w:r>
+        <w:t>"</w:t>
+      </w:r>
+      <w:proofErr w:type="gramStart"/>
+      <w:r>
+        <w:t>what</w:t>
+      </w:r>
+      <w:proofErr w:type="gramEnd"/>
+      <w:r>
+        <w:t xml:space="preserve"> genus?"</w:t>
+      </w:r>
+    </w:p>
+    <w:p>
+      <w:r>
+        <w:t>"</w:t>
+      </w:r>
+      <w:proofErr w:type="spellStart"/>
+      <w:r>
+        <w:t>i</w:t>
+      </w:r>
+      <w:proofErr w:type="spellEnd"/>
+      <w:r>
+        <w:t xml:space="preserve"> </w:t>
+      </w:r>
+      <w:proofErr w:type="spellStart"/>
+      <w:r>
+        <w:t>dont</w:t>
+      </w:r>
+      <w:proofErr w:type="spellEnd"/>
+      <w:r>
+        <w:t xml:space="preserve"> know. </w:t>
+      </w:r>
+      <w:proofErr w:type="spellStart"/>
+      <w:r>
+        <w:t>i</w:t>
+      </w:r>
+      <w:proofErr w:type="spellEnd"/>
+      <w:r>
+        <w:t xml:space="preserve"> called him </w:t>
+      </w:r>
+      <w:proofErr w:type="spellStart"/>
+      <w:r>
+        <w:t>gary</w:t>
+      </w:r>
+      <w:proofErr w:type="spellEnd"/>
+      <w:r>
+        <w:t xml:space="preserve">, so </w:t>
+      </w:r>
+      <w:proofErr w:type="spellStart"/>
+      <w:r>
+        <w:t>hes</w:t>
+      </w:r>
+      <w:proofErr w:type="spellEnd"/>
+      <w:r>
+        <w:t xml:space="preserve"> a </w:t>
+      </w:r>
+      <w:proofErr w:type="spellStart"/>
+      <w:proofErr w:type="gramStart"/>
+      <w:r>
+        <w:t>gary</w:t>
+      </w:r>
+      <w:proofErr w:type="spellEnd"/>
+      <w:proofErr w:type="gramEnd"/>
+      <w:r>
+        <w:t>"</w:t>
+      </w:r>
+    </w:p>
+    <w:p>
+      <w:r>
+        <w:t>"</w:t>
+      </w:r>
+      <w:proofErr w:type="gramStart"/>
+      <w:r>
+        <w:t>it</w:t>
+      </w:r>
+      <w:proofErr w:type="gramEnd"/>
+      <w:r>
+        <w:t xml:space="preserve"> is quite fascinating. </w:t>
+      </w:r>
+      <w:proofErr w:type="gramStart"/>
+      <w:r>
+        <w:t>thanks</w:t>
+      </w:r>
+      <w:proofErr w:type="gramEnd"/>
+      <w:r>
+        <w:t xml:space="preserve"> for bringing me my package. </w:t>
+      </w:r>
+      <w:proofErr w:type="gramStart"/>
+      <w:r>
+        <w:t xml:space="preserve">what can </w:t>
+      </w:r>
+      <w:proofErr w:type="spellStart"/>
+      <w:r>
+        <w:t>i</w:t>
+      </w:r>
+      <w:proofErr w:type="spellEnd"/>
+      <w:proofErr w:type="gramEnd"/>
+      <w:r>
+        <w:t xml:space="preserve"> do for you?"</w:t>
+      </w:r>
+    </w:p>
+    <w:p>
+      <w:proofErr w:type="spellStart"/>
+      <w:r>
+        <w:t>johny</w:t>
+      </w:r>
+      <w:proofErr w:type="spellEnd"/>
+      <w:r>
+        <w:t xml:space="preserve"> asks about his </w:t>
+      </w:r>
+      <w:proofErr w:type="gramStart"/>
+      <w:r>
+        <w:t>commander</w:t>
+      </w:r>
+      <w:proofErr w:type="gramEnd"/>
+    </w:p>
+    <w:p>
+      <w:r>
+        <w:t xml:space="preserve">TG has no idea who it </w:t>
+      </w:r>
+      <w:proofErr w:type="gramStart"/>
+      <w:r>
+        <w:t>is</w:t>
+      </w:r>
+      <w:proofErr w:type="gramEnd"/>
+    </w:p>
+    <w:p>
+      <w:proofErr w:type="spellStart"/>
+      <w:r>
+        <w:t>miyu</w:t>
+      </w:r>
+      <w:proofErr w:type="spellEnd"/>
+      <w:r>
+        <w:t>: "</w:t>
+      </w:r>
+      <w:proofErr w:type="spellStart"/>
+      <w:proofErr w:type="gramStart"/>
+      <w:r>
+        <w:t>ntohing</w:t>
+      </w:r>
+      <w:proofErr w:type="spellEnd"/>
+      <w:proofErr w:type="gramEnd"/>
+      <w:r>
+        <w:t xml:space="preserve"> in mind, but </w:t>
+      </w:r>
+      <w:proofErr w:type="spellStart"/>
+      <w:r>
+        <w:t>i</w:t>
+      </w:r>
+      <w:proofErr w:type="spellEnd"/>
+      <w:r>
+        <w:t xml:space="preserve"> </w:t>
+      </w:r>
+      <w:proofErr w:type="spellStart"/>
+      <w:proofErr w:type="gramStart"/>
+      <w:r>
+        <w:t>cant</w:t>
+      </w:r>
+      <w:proofErr w:type="spellEnd"/>
+      <w:proofErr w:type="gramEnd"/>
+      <w:r>
+        <w:t xml:space="preserve"> return empty handed. </w:t>
+      </w:r>
+      <w:proofErr w:type="spellStart"/>
+      <w:r>
+        <w:t>im</w:t>
+      </w:r>
+      <w:proofErr w:type="spellEnd"/>
+      <w:r>
+        <w:t xml:space="preserve"> out exploring the nature of the world."</w:t>
+      </w:r>
+    </w:p>
+    <w:p>
+      <w:r>
+        <w:t>TG: "there is the withering woods not far off"</w:t>
+      </w:r>
+    </w:p>
+    <w:p>
+      <w:proofErr w:type="spellStart"/>
+      <w:r>
+        <w:t>miyu</w:t>
+      </w:r>
+      <w:proofErr w:type="spellEnd"/>
+      <w:r>
+        <w:t>: "</w:t>
+      </w:r>
+      <w:proofErr w:type="spellStart"/>
+      <w:r>
+        <w:t>whitering</w:t>
+      </w:r>
+      <w:proofErr w:type="spellEnd"/>
+      <w:r>
+        <w:t>? what happened?"</w:t>
+      </w:r>
+    </w:p>
+    <w:p>
+      <w:r>
+        <w:t xml:space="preserve">TG: "long ago, hm... </w:t>
+      </w:r>
+      <w:proofErr w:type="spellStart"/>
+      <w:proofErr w:type="gramStart"/>
+      <w:r>
+        <w:t>i</w:t>
+      </w:r>
+      <w:proofErr w:type="spellEnd"/>
+      <w:r>
+        <w:t xml:space="preserve"> </w:t>
+      </w:r>
+      <w:proofErr w:type="spellStart"/>
+      <w:r>
+        <w:t>dont</w:t>
+      </w:r>
+      <w:proofErr w:type="spellEnd"/>
+      <w:proofErr w:type="gramEnd"/>
+      <w:r>
+        <w:t xml:space="preserve"> </w:t>
+      </w:r>
+      <w:proofErr w:type="spellStart"/>
+      <w:r>
+        <w:t>rmemeber</w:t>
+      </w:r>
+      <w:proofErr w:type="spellEnd"/>
+      <w:r>
+        <w:t xml:space="preserve"> the name..."</w:t>
+      </w:r>
+    </w:p>
+    <w:p>
+      <w:r>
+        <w:t xml:space="preserve">pulls book off </w:t>
+      </w:r>
+      <w:proofErr w:type="gramStart"/>
+      <w:r>
+        <w:t>shelf</w:t>
+      </w:r>
+      <w:proofErr w:type="gramEnd"/>
+    </w:p>
+    <w:p>
+      <w:r>
+        <w:t>"...</w:t>
+      </w:r>
+      <w:proofErr w:type="spellStart"/>
+      <w:r>
+        <w:t>eldrimoor</w:t>
+      </w:r>
+      <w:proofErr w:type="spellEnd"/>
+      <w:r>
+        <w:t xml:space="preserve">! </w:t>
+      </w:r>
+      <w:proofErr w:type="gramStart"/>
+      <w:r>
+        <w:t>not</w:t>
+      </w:r>
+      <w:proofErr w:type="gramEnd"/>
+      <w:r>
+        <w:t xml:space="preserve"> long ago, </w:t>
+      </w:r>
+      <w:proofErr w:type="spellStart"/>
+      <w:r>
+        <w:t>its</w:t>
+      </w:r>
+      <w:proofErr w:type="spellEnd"/>
+      <w:r>
+        <w:t xml:space="preserve"> was near </w:t>
+      </w:r>
+      <w:proofErr w:type="spellStart"/>
+      <w:r>
+        <w:t>auramere</w:t>
+      </w:r>
+      <w:proofErr w:type="spellEnd"/>
+      <w:r>
+        <w:t xml:space="preserve">. very advanced in their tech. </w:t>
+      </w:r>
+      <w:proofErr w:type="gramStart"/>
+      <w:r>
+        <w:t>back</w:t>
+      </w:r>
+      <w:proofErr w:type="gramEnd"/>
+      <w:r>
+        <w:t xml:space="preserve"> when we were starting to mine or mountain, they were already at the level we are today. their innovation industrial </w:t>
+      </w:r>
+      <w:proofErr w:type="spellStart"/>
+      <w:r>
+        <w:t>revolutoin</w:t>
+      </w:r>
+      <w:proofErr w:type="spellEnd"/>
+      <w:r>
+        <w:t xml:space="preserve">, </w:t>
+      </w:r>
+      <w:proofErr w:type="spellStart"/>
+      <w:r>
+        <w:t>poisned</w:t>
+      </w:r>
+      <w:proofErr w:type="spellEnd"/>
+      <w:r>
+        <w:t xml:space="preserve"> the land, making it </w:t>
+      </w:r>
+      <w:proofErr w:type="gramStart"/>
+      <w:r>
+        <w:t>uninhabitable</w:t>
+      </w:r>
+      <w:proofErr w:type="gramEnd"/>
+      <w:r>
+        <w:t>"</w:t>
+      </w:r>
+    </w:p>
+    <w:p>
+      <w:proofErr w:type="spellStart"/>
+      <w:r>
+        <w:t>miyu</w:t>
+      </w:r>
+      <w:proofErr w:type="spellEnd"/>
+      <w:r>
+        <w:t xml:space="preserve">: "the land </w:t>
+      </w:r>
+      <w:proofErr w:type="spellStart"/>
+      <w:r>
+        <w:t>hasnt</w:t>
+      </w:r>
+      <w:proofErr w:type="spellEnd"/>
+      <w:r>
+        <w:t xml:space="preserve"> been able to take back over?"</w:t>
+      </w:r>
+    </w:p>
+    <w:p>
+      <w:r>
+        <w:t>TG: "most if not all the plant life there is dead."</w:t>
+      </w:r>
+    </w:p>
+    <w:p>
+      <w:proofErr w:type="spellStart"/>
+      <w:r>
+        <w:t>miyu</w:t>
+      </w:r>
+      <w:proofErr w:type="spellEnd"/>
+      <w:r>
+        <w:t xml:space="preserve"> is </w:t>
+      </w:r>
+      <w:proofErr w:type="gramStart"/>
+      <w:r>
+        <w:t>upset</w:t>
+      </w:r>
+      <w:proofErr w:type="gramEnd"/>
+    </w:p>
+    <w:p>
+      <w:r>
+        <w:t xml:space="preserve">TG: "the sad fact is that </w:t>
+      </w:r>
+      <w:proofErr w:type="spellStart"/>
+      <w:r>
+        <w:t>eldirmoor</w:t>
+      </w:r>
+      <w:proofErr w:type="spellEnd"/>
+      <w:r>
+        <w:t xml:space="preserve"> is, well no more"</w:t>
+      </w:r>
+    </w:p>
+    <w:p>
+      <w:proofErr w:type="spellStart"/>
+      <w:r>
+        <w:t>miyu</w:t>
+      </w:r>
+      <w:proofErr w:type="spellEnd"/>
+      <w:r>
+        <w:t xml:space="preserve">: "and </w:t>
+      </w:r>
+      <w:proofErr w:type="spellStart"/>
+      <w:r>
+        <w:t>te</w:t>
+      </w:r>
+      <w:proofErr w:type="spellEnd"/>
+      <w:r>
+        <w:t xml:space="preserve"> ppl?"</w:t>
+      </w:r>
+    </w:p>
+    <w:p>
+      <w:r>
+        <w:t>TG: "most had to leave, some died."</w:t>
+      </w:r>
+    </w:p>
+    <w:p/>
+    <w:p>
+      <w:r>
+        <w:t xml:space="preserve">johnny has never heard of the </w:t>
+      </w:r>
+      <w:proofErr w:type="spellStart"/>
+      <w:r>
+        <w:t>whitering</w:t>
+      </w:r>
+      <w:proofErr w:type="spellEnd"/>
+      <w:r>
+        <w:t xml:space="preserve"> woods, surprised to hear </w:t>
+      </w:r>
+      <w:proofErr w:type="spellStart"/>
+      <w:r>
+        <w:t>eldrimoor</w:t>
+      </w:r>
+      <w:proofErr w:type="spellEnd"/>
+      <w:r>
+        <w:t xml:space="preserve"> is no </w:t>
+      </w:r>
+      <w:proofErr w:type="gramStart"/>
+      <w:r>
+        <w:t>more</w:t>
+      </w:r>
+      <w:proofErr w:type="gramEnd"/>
+    </w:p>
+    <w:p/>
+    <w:p>
+      <w:r>
+        <w:t>TG: "island is dangerous"</w:t>
+      </w:r>
+    </w:p>
+    <w:p>
+      <w:proofErr w:type="spellStart"/>
+      <w:r>
+        <w:t>miyu</w:t>
+      </w:r>
+      <w:proofErr w:type="spellEnd"/>
+      <w:r>
+        <w:t>: "what kind of danger?"</w:t>
+      </w:r>
+    </w:p>
+    <w:p>
+      <w:r>
+        <w:t xml:space="preserve">TG: "creatures, monstrosities, we </w:t>
+      </w:r>
+      <w:proofErr w:type="spellStart"/>
+      <w:r>
+        <w:t>dont</w:t>
+      </w:r>
+      <w:proofErr w:type="spellEnd"/>
+      <w:r>
+        <w:t xml:space="preserve"> know. no one has been </w:t>
+      </w:r>
+      <w:proofErr w:type="gramStart"/>
+      <w:r>
+        <w:t>brave</w:t>
+      </w:r>
+      <w:proofErr w:type="gramEnd"/>
+      <w:r>
+        <w:t xml:space="preserve"> enough to go"</w:t>
+      </w:r>
+    </w:p>
+    <w:p>
+      <w:proofErr w:type="spellStart"/>
+      <w:r>
+        <w:t>miyu</w:t>
+      </w:r>
+      <w:proofErr w:type="spellEnd"/>
+      <w:r>
+        <w:t>: "can it be healed? take in nature again?"</w:t>
+      </w:r>
+    </w:p>
+    <w:p>
+      <w:r>
+        <w:t xml:space="preserve">TG: "maybe. then </w:t>
+      </w:r>
+      <w:proofErr w:type="spellStart"/>
+      <w:r>
+        <w:t>eldirmoor</w:t>
+      </w:r>
+      <w:proofErr w:type="spellEnd"/>
+      <w:r>
+        <w:t xml:space="preserve"> could be restored."</w:t>
+      </w:r>
+    </w:p>
+    <w:p>
+      <w:proofErr w:type="spellStart"/>
+      <w:r>
+        <w:t>miyu</w:t>
+      </w:r>
+      <w:proofErr w:type="spellEnd"/>
+      <w:r>
+        <w:t>: "</w:t>
+      </w:r>
+      <w:proofErr w:type="gramStart"/>
+      <w:r>
+        <w:t>you</w:t>
+      </w:r>
+      <w:proofErr w:type="gramEnd"/>
+      <w:r>
+        <w:t xml:space="preserve"> have anything unique? </w:t>
+      </w:r>
+      <w:proofErr w:type="spellStart"/>
+      <w:r>
+        <w:t>ive</w:t>
+      </w:r>
+      <w:proofErr w:type="spellEnd"/>
+      <w:r>
+        <w:t xml:space="preserve"> never been off my island, </w:t>
+      </w:r>
+      <w:proofErr w:type="spellStart"/>
+      <w:r>
+        <w:t>Huudorn</w:t>
+      </w:r>
+      <w:proofErr w:type="spellEnd"/>
+      <w:r>
+        <w:t xml:space="preserve"> (starting island)"</w:t>
+      </w:r>
+    </w:p>
+    <w:p/>
+    <w:p>
+      <w:r>
+        <w:t xml:space="preserve">TG: "so </w:t>
+      </w:r>
+      <w:proofErr w:type="spellStart"/>
+      <w:r>
+        <w:t>youre</w:t>
+      </w:r>
+      <w:proofErr w:type="spellEnd"/>
+      <w:r>
+        <w:t xml:space="preserve"> from </w:t>
+      </w:r>
+      <w:proofErr w:type="spellStart"/>
+      <w:r>
+        <w:t>huudor</w:t>
+      </w:r>
+      <w:proofErr w:type="spellEnd"/>
+      <w:r>
+        <w:t>?"</w:t>
+      </w:r>
+    </w:p>
+    <w:p>
+      <w:r>
+        <w:t xml:space="preserve">johnny: "that </w:t>
+      </w:r>
+      <w:proofErr w:type="spellStart"/>
+      <w:r>
+        <w:t>wa</w:t>
+      </w:r>
+      <w:proofErr w:type="spellEnd"/>
+      <w:r>
+        <w:t xml:space="preserve"> the last stop on my </w:t>
+      </w:r>
+      <w:proofErr w:type="spellStart"/>
+      <w:r>
+        <w:t>journy</w:t>
+      </w:r>
+      <w:proofErr w:type="spellEnd"/>
+      <w:r>
+        <w:t xml:space="preserve">, </w:t>
+      </w:r>
+      <w:proofErr w:type="spellStart"/>
+      <w:r>
+        <w:t>im</w:t>
+      </w:r>
+      <w:proofErr w:type="spellEnd"/>
+      <w:r>
+        <w:t xml:space="preserve"> from [</w:t>
+      </w:r>
+      <w:proofErr w:type="spellStart"/>
+      <w:r>
+        <w:t>worgen</w:t>
+      </w:r>
+      <w:proofErr w:type="spellEnd"/>
+      <w:r>
+        <w:t xml:space="preserve"> place]"</w:t>
+      </w:r>
+    </w:p>
+    <w:p>
+      <w:proofErr w:type="spellStart"/>
+      <w:r>
+        <w:t>miyu</w:t>
+      </w:r>
+      <w:proofErr w:type="spellEnd"/>
+      <w:r>
+        <w:t>: "</w:t>
+      </w:r>
+      <w:proofErr w:type="spellStart"/>
+      <w:r>
+        <w:t>ive</w:t>
+      </w:r>
+      <w:proofErr w:type="spellEnd"/>
+      <w:r>
+        <w:t xml:space="preserve"> been getting a lot of odd </w:t>
+      </w:r>
+      <w:proofErr w:type="gramStart"/>
+      <w:r>
+        <w:t>stares</w:t>
+      </w:r>
+      <w:proofErr w:type="gramEnd"/>
+      <w:r>
+        <w:t>"</w:t>
+      </w:r>
+    </w:p>
+    <w:p>
+      <w:r>
+        <w:t xml:space="preserve">TG: "yeah we </w:t>
+      </w:r>
+      <w:proofErr w:type="spellStart"/>
+      <w:r>
+        <w:t>dont</w:t>
+      </w:r>
+      <w:proofErr w:type="spellEnd"/>
+      <w:r>
+        <w:t xml:space="preserve"> see a lot of your kind here"</w:t>
+      </w:r>
+    </w:p>
+    <w:p>
+      <w:proofErr w:type="spellStart"/>
+      <w:r>
+        <w:t>miyu</w:t>
+      </w:r>
+      <w:proofErr w:type="spellEnd"/>
+      <w:r>
+        <w:t>: "</w:t>
+      </w:r>
+      <w:proofErr w:type="spellStart"/>
+      <w:r>
+        <w:t>i</w:t>
+      </w:r>
+      <w:proofErr w:type="spellEnd"/>
+      <w:r>
+        <w:t xml:space="preserve"> grew up with </w:t>
+      </w:r>
+      <w:proofErr w:type="gramStart"/>
+      <w:r>
+        <w:t>humans</w:t>
+      </w:r>
+      <w:proofErr w:type="gramEnd"/>
+      <w:r>
+        <w:t>"</w:t>
+      </w:r>
+    </w:p>
+    <w:p>
+      <w:r>
+        <w:t>TG: "anything else?"</w:t>
+      </w:r>
+    </w:p>
+    <w:p>
+      <w:proofErr w:type="spellStart"/>
+      <w:r>
+        <w:t>miyu</w:t>
+      </w:r>
+      <w:proofErr w:type="spellEnd"/>
+      <w:r>
+        <w:t>: "flowers?"</w:t>
+      </w:r>
+    </w:p>
+    <w:p>
+      <w:r>
+        <w:t xml:space="preserve">TG: shows her a book of local plant </w:t>
+      </w:r>
+      <w:proofErr w:type="gramStart"/>
+      <w:r>
+        <w:t>life</w:t>
+      </w:r>
+      <w:proofErr w:type="gramEnd"/>
+    </w:p>
+    <w:p>
+      <w:proofErr w:type="spellStart"/>
+      <w:r>
+        <w:t>miyu</w:t>
+      </w:r>
+      <w:proofErr w:type="spellEnd"/>
+      <w:r>
+        <w:t>: lights up "YESSS!"</w:t>
+      </w:r>
+    </w:p>
+    <w:p>
+      <w:r>
+        <w:t>TG: "</w:t>
+      </w:r>
+      <w:proofErr w:type="spellStart"/>
+      <w:proofErr w:type="gramStart"/>
+      <w:r>
+        <w:t>its</w:t>
+      </w:r>
+      <w:proofErr w:type="spellEnd"/>
+      <w:proofErr w:type="gramEnd"/>
+      <w:r>
+        <w:t xml:space="preserve"> a rather old book, but </w:t>
+      </w:r>
+      <w:proofErr w:type="spellStart"/>
+      <w:r>
+        <w:t>im</w:t>
+      </w:r>
+      <w:proofErr w:type="spellEnd"/>
+      <w:r>
+        <w:t xml:space="preserve"> willing to give it to you as a reward. will your </w:t>
+      </w:r>
+      <w:proofErr w:type="spellStart"/>
+      <w:r>
+        <w:t>comptraitos</w:t>
+      </w:r>
+      <w:proofErr w:type="spellEnd"/>
+      <w:r>
+        <w:t xml:space="preserve"> want a cash compensation?"</w:t>
+      </w:r>
+    </w:p>
+    <w:p>
+      <w:proofErr w:type="spellStart"/>
+      <w:r>
+        <w:t>miyu</w:t>
+      </w:r>
+      <w:proofErr w:type="spellEnd"/>
+      <w:r>
+        <w:t>: "yes please"</w:t>
+      </w:r>
+    </w:p>
+    <w:p>
+      <w:r>
+        <w:t xml:space="preserve">TG: "from the </w:t>
+      </w:r>
+      <w:proofErr w:type="spellStart"/>
+      <w:r>
+        <w:t>emre</w:t>
+      </w:r>
+      <w:proofErr w:type="spellEnd"/>
+      <w:r>
+        <w:t xml:space="preserve"> </w:t>
+      </w:r>
+      <w:proofErr w:type="spellStart"/>
+      <w:r>
+        <w:t>gratitud</w:t>
+      </w:r>
+      <w:proofErr w:type="spellEnd"/>
+      <w:r>
+        <w:t xml:space="preserve"> of my heart, </w:t>
+      </w:r>
+      <w:proofErr w:type="spellStart"/>
+      <w:r>
+        <w:t>ill</w:t>
+      </w:r>
+      <w:proofErr w:type="spellEnd"/>
+      <w:r>
+        <w:t xml:space="preserve"> give you a hefty sum." Gives </w:t>
+      </w:r>
+      <w:proofErr w:type="spellStart"/>
+      <w:r>
+        <w:t>miyu</w:t>
+      </w:r>
+      <w:proofErr w:type="spellEnd"/>
+      <w:r>
+        <w:t xml:space="preserve"> a brilliant ruby gem. "Here you are, mined from our mountain. worth about 500gp"</w:t>
+      </w:r>
+    </w:p>
+    <w:p>
+      <w:proofErr w:type="spellStart"/>
+      <w:r>
+        <w:t>miyu</w:t>
+      </w:r>
+      <w:proofErr w:type="spellEnd"/>
+      <w:r>
+        <w:t>: "you sure?"</w:t>
+      </w:r>
+    </w:p>
+    <w:p>
+      <w:r>
+        <w:t>TG: "yeah"</w:t>
+      </w:r>
+    </w:p>
+    <w:p>
+      <w:proofErr w:type="spellStart"/>
+      <w:r>
+        <w:t>miyu</w:t>
+      </w:r>
+      <w:proofErr w:type="spellEnd"/>
+      <w:r>
+        <w:t>: "</w:t>
+      </w:r>
+      <w:proofErr w:type="spellStart"/>
+      <w:r>
+        <w:t>thats</w:t>
+      </w:r>
+      <w:proofErr w:type="spellEnd"/>
+      <w:r>
+        <w:t xml:space="preserve"> a lot."</w:t>
+      </w:r>
+    </w:p>
+    <w:p>
+      <w:r>
+        <w:t xml:space="preserve">TG: "now if you find an </w:t>
+      </w:r>
+      <w:proofErr w:type="gramStart"/>
+      <w:r>
+        <w:t>y artifacts</w:t>
+      </w:r>
+      <w:proofErr w:type="gramEnd"/>
+      <w:r>
+        <w:t xml:space="preserve">, </w:t>
+      </w:r>
+      <w:proofErr w:type="spellStart"/>
+      <w:r>
+        <w:t>id</w:t>
+      </w:r>
+      <w:proofErr w:type="spellEnd"/>
+      <w:r>
+        <w:t xml:space="preserve"> be </w:t>
+      </w:r>
+      <w:proofErr w:type="spellStart"/>
+      <w:r>
+        <w:t>grteful</w:t>
+      </w:r>
+      <w:proofErr w:type="spellEnd"/>
+      <w:r>
+        <w:t xml:space="preserve"> if you gave them to me."</w:t>
+      </w:r>
+    </w:p>
+    <w:p>
+      <w:proofErr w:type="spellStart"/>
+      <w:r>
+        <w:t>miyu</w:t>
+      </w:r>
+      <w:proofErr w:type="spellEnd"/>
+      <w:r>
+        <w:t xml:space="preserve">: "does </w:t>
+      </w:r>
+      <w:proofErr w:type="spellStart"/>
+      <w:r>
+        <w:t>whiering</w:t>
+      </w:r>
+      <w:proofErr w:type="spellEnd"/>
+      <w:r>
+        <w:t xml:space="preserve"> </w:t>
+      </w:r>
+      <w:proofErr w:type="gramStart"/>
+      <w:r>
+        <w:t>woods</w:t>
+      </w:r>
+      <w:proofErr w:type="gramEnd"/>
+      <w:r>
+        <w:t xml:space="preserve"> have artifacts?"</w:t>
+      </w:r>
+    </w:p>
+    <w:p>
+      <w:r>
+        <w:t>TG: "most definitely."</w:t>
+      </w:r>
+    </w:p>
+    <w:p>
+      <w:proofErr w:type="spellStart"/>
+      <w:r>
+        <w:t>miyu</w:t>
+      </w:r>
+      <w:proofErr w:type="spellEnd"/>
+      <w:r>
+        <w:t>: "it was a pleasure talking to you."</w:t>
+      </w:r>
+    </w:p>
+    <w:p>
+      <w:r>
+        <w:lastRenderedPageBreak/>
+        <w:t xml:space="preserve">johnny compliments his sword, and TG rambles about his sword: </w:t>
+      </w:r>
+      <w:proofErr w:type="gramStart"/>
+      <w:r>
+        <w:t>cutlass</w:t>
+      </w:r>
+      <w:proofErr w:type="gramEnd"/>
+    </w:p>
+    <w:p>
+      <w:r>
+        <w:t xml:space="preserve">johnny and TG have a lengthy conversation about fencing and sword </w:t>
+      </w:r>
+      <w:proofErr w:type="gramStart"/>
+      <w:r>
+        <w:t>fighting</w:t>
+      </w:r>
+      <w:proofErr w:type="gramEnd"/>
+    </w:p>
+    <w:p>
+      <w:proofErr w:type="spellStart"/>
+      <w:r>
+        <w:t>miyu</w:t>
+      </w:r>
+      <w:proofErr w:type="spellEnd"/>
+      <w:r>
+        <w:t xml:space="preserve"> feeds </w:t>
+      </w:r>
+      <w:proofErr w:type="spellStart"/>
+      <w:r>
+        <w:t>gary</w:t>
+      </w:r>
+      <w:proofErr w:type="spellEnd"/>
+      <w:r>
+        <w:t xml:space="preserve"> while they </w:t>
+      </w:r>
+      <w:proofErr w:type="gramStart"/>
+      <w:r>
+        <w:t>talk</w:t>
+      </w:r>
+      <w:proofErr w:type="gramEnd"/>
+    </w:p>
+    <w:p>
+      <w:proofErr w:type="spellStart"/>
+      <w:r>
+        <w:t>miyu</w:t>
+      </w:r>
+      <w:proofErr w:type="spellEnd"/>
+      <w:r>
+        <w:t>: "</w:t>
+      </w:r>
+      <w:proofErr w:type="spellStart"/>
+      <w:r>
+        <w:t>im</w:t>
+      </w:r>
+      <w:proofErr w:type="spellEnd"/>
+      <w:r>
+        <w:t xml:space="preserve"> going to need to get you a bigger </w:t>
+      </w:r>
+      <w:proofErr w:type="gramStart"/>
+      <w:r>
+        <w:t>pot</w:t>
+      </w:r>
+      <w:proofErr w:type="gramEnd"/>
+      <w:r>
+        <w:t>"</w:t>
+      </w:r>
+    </w:p>
+    <w:p>
+      <w:r>
+        <w:t>TG: "there is a pottery pot just down the way."</w:t>
+      </w:r>
+    </w:p>
+    <w:p>
+      <w:proofErr w:type="spellStart"/>
+      <w:r>
+        <w:t>miyu</w:t>
+      </w:r>
+      <w:proofErr w:type="spellEnd"/>
+      <w:r>
+        <w:t>: "thanks"</w:t>
+      </w:r>
+    </w:p>
+    <w:p/>
+    <w:p>
+      <w:proofErr w:type="spellStart"/>
+      <w:r>
+        <w:t>miyu</w:t>
+      </w:r>
+      <w:proofErr w:type="spellEnd"/>
+      <w:r>
+        <w:t xml:space="preserve"> and The General tell each other </w:t>
+      </w:r>
+      <w:proofErr w:type="spellStart"/>
+      <w:r>
+        <w:t>theyre</w:t>
+      </w:r>
+      <w:proofErr w:type="spellEnd"/>
+      <w:r>
+        <w:t xml:space="preserve"> names. The General real name: "</w:t>
+      </w:r>
+      <w:proofErr w:type="spellStart"/>
+      <w:r>
+        <w:t>Zarkov</w:t>
+      </w:r>
+      <w:proofErr w:type="spellEnd"/>
+      <w:r>
+        <w:t>"</w:t>
+      </w:r>
+    </w:p>
+    <w:p/>
+    <w:p>
+      <w:proofErr w:type="spellStart"/>
+      <w:r>
+        <w:t>miyu</w:t>
+      </w:r>
+      <w:proofErr w:type="spellEnd"/>
+      <w:r>
+        <w:t xml:space="preserve"> bows head and </w:t>
+      </w:r>
+      <w:proofErr w:type="gramStart"/>
+      <w:r>
+        <w:t>leaves</w:t>
+      </w:r>
+      <w:proofErr w:type="gramEnd"/>
+    </w:p>
+    <w:p>
+      <w:r>
+        <w:t xml:space="preserve">johnny shakes hand and </w:t>
+      </w:r>
+      <w:proofErr w:type="gramStart"/>
+      <w:r>
+        <w:t>leaves</w:t>
+      </w:r>
+      <w:proofErr w:type="gramEnd"/>
+    </w:p>
+    <w:p/>
+    <w:p/>
+    <w:p/>
+    <w:p>
+      <w:proofErr w:type="spellStart"/>
+      <w:r>
+        <w:t>miyu</w:t>
+      </w:r>
+      <w:proofErr w:type="spellEnd"/>
+      <w:r>
+        <w:t xml:space="preserve"> takes </w:t>
+      </w:r>
+      <w:proofErr w:type="gramStart"/>
+      <w:r>
+        <w:t>gem stone</w:t>
+      </w:r>
+      <w:proofErr w:type="gramEnd"/>
+      <w:r>
+        <w:t>, wanders around shops, reading the plant book TG gave her, easily avoids bumping into ppl</w:t>
+      </w:r>
+    </w:p>
+    <w:p>
+      <w:r>
+        <w:t xml:space="preserve">finds someone else reading a book, walking along. they are reading about "I </w:t>
+      </w:r>
+      <w:proofErr w:type="spellStart"/>
+      <w:r>
+        <w:t>jizzed</w:t>
+      </w:r>
+      <w:proofErr w:type="spellEnd"/>
+      <w:r>
+        <w:t xml:space="preserve"> in your </w:t>
+      </w:r>
+      <w:proofErr w:type="spellStart"/>
+      <w:proofErr w:type="gramStart"/>
+      <w:r>
+        <w:t>crows</w:t>
+      </w:r>
+      <w:proofErr w:type="spellEnd"/>
+      <w:proofErr w:type="gramEnd"/>
+      <w:r>
+        <w:t xml:space="preserve"> nest: a love series" (suspiciously specific series)</w:t>
+      </w:r>
+    </w:p>
+    <w:p>
+      <w:r>
+        <w:t>"45 shades of orange"?</w:t>
+      </w:r>
+    </w:p>
+    <w:p/>
+    <w:p>
+      <w:proofErr w:type="spellStart"/>
+      <w:r>
+        <w:t>armstig</w:t>
+      </w:r>
+      <w:proofErr w:type="spellEnd"/>
+      <w:r>
+        <w:t xml:space="preserve"> goes shopping, spends 15gp on </w:t>
+      </w:r>
+      <w:proofErr w:type="gramStart"/>
+      <w:r>
+        <w:t>a</w:t>
+      </w:r>
+      <w:proofErr w:type="gramEnd"/>
+      <w:r>
+        <w:t xml:space="preserve"> </w:t>
+      </w:r>
+      <w:proofErr w:type="spellStart"/>
+      <w:r>
+        <w:t>aurastone</w:t>
+      </w:r>
+      <w:proofErr w:type="spellEnd"/>
+      <w:r>
+        <w:t xml:space="preserve"> </w:t>
+      </w:r>
+      <w:proofErr w:type="spellStart"/>
+      <w:r>
+        <w:t>neckalce</w:t>
+      </w:r>
+      <w:proofErr w:type="spellEnd"/>
+      <w:r>
+        <w:t>, emits 5ft of bright light, 10ft of dim light</w:t>
+      </w:r>
+    </w:p>
+    <w:p>
+      <w:pPr>
+        <w:pStyle w:val="Heading2"/>
+      </w:pPr>
+      <w:r>
+        <w:t>Roll20 Chat</w:t>
+      </w:r>
+    </w:p>
+    <w:p>
+      <w:proofErr w:type="spellStart"/>
+      <w:proofErr w:type="gramStart"/>
+      <w:r>
+        <w:t>Titus:Especially</w:t>
+      </w:r>
+      <w:proofErr w:type="spellEnd"/>
+      <w:proofErr w:type="gramEnd"/>
+      <w:r>
+        <w:t xml:space="preserve"> a sea hearty one</w:t>
+      </w:r>
+    </w:p>
+    <w:p>
+      <w:r>
+        <w:t xml:space="preserve">Oh no, not a back in my time </w:t>
+      </w:r>
+      <w:proofErr w:type="gramStart"/>
+      <w:r>
+        <w:t>story</w:t>
+      </w:r>
+      <w:proofErr w:type="gramEnd"/>
+    </w:p>
+    <w:p>
+      <w:r>
+        <w:t xml:space="preserve">I </w:t>
+      </w:r>
+      <w:proofErr w:type="spellStart"/>
+      <w:r>
+        <w:t>jizzed</w:t>
+      </w:r>
+      <w:proofErr w:type="spellEnd"/>
+      <w:r>
+        <w:t xml:space="preserve"> in your crow's nest; a love series</w:t>
+      </w:r>
+    </w:p>
+    <w:p>
+      <w:r>
+        <w:t xml:space="preserve">That is your book series, whenever you do another campaign, you can make it an easter </w:t>
+      </w:r>
+      <w:proofErr w:type="gramStart"/>
+      <w:r>
+        <w:t>egg</w:t>
+      </w:r>
+      <w:proofErr w:type="gramEnd"/>
+    </w:p>
+    <w:p>
+      <w:r>
+        <w:t>Bye Val</w:t>
+      </w:r>
+    </w:p>
+    <w:p>
+      <w:r>
+        <w:t xml:space="preserve">It would sparkle but never </w:t>
+      </w:r>
+      <w:proofErr w:type="gramStart"/>
+      <w:r>
+        <w:t>shine</w:t>
+      </w:r>
+      <w:proofErr w:type="gramEnd"/>
+    </w:p>
+    <w:p/>
+    <w:p>
+      <w:proofErr w:type="spellStart"/>
+      <w:r>
+        <w:t>Armstig</w:t>
+      </w:r>
+      <w:proofErr w:type="spellEnd"/>
+      <w:r>
+        <w:t xml:space="preserve"> </w:t>
+      </w:r>
+      <w:proofErr w:type="spellStart"/>
+      <w:r>
+        <w:t>Gorsum</w:t>
+      </w:r>
+      <w:proofErr w:type="spellEnd"/>
+      <w:r>
+        <w:t xml:space="preserve"> looks for </w:t>
+      </w:r>
+      <w:proofErr w:type="spellStart"/>
+      <w:r>
+        <w:t>neckalace</w:t>
+      </w:r>
+      <w:proofErr w:type="spellEnd"/>
+      <w:r>
+        <w:t xml:space="preserve"> with gemstone in </w:t>
+      </w:r>
+      <w:proofErr w:type="gramStart"/>
+      <w:r>
+        <w:t>it</w:t>
+      </w:r>
+      <w:proofErr w:type="gramEnd"/>
+    </w:p>
+    <w:p>
+      <w:proofErr w:type="spellStart"/>
+      <w:proofErr w:type="gramStart"/>
+      <w:r>
+        <w:lastRenderedPageBreak/>
+        <w:t>Titus:I</w:t>
+      </w:r>
+      <w:proofErr w:type="spellEnd"/>
+      <w:proofErr w:type="gramEnd"/>
+      <w:r>
+        <w:t xml:space="preserve"> would like to talk to you at a later date, </w:t>
+      </w:r>
+      <w:proofErr w:type="spellStart"/>
+      <w:r>
+        <w:t>enon</w:t>
+      </w:r>
+      <w:proofErr w:type="spellEnd"/>
+    </w:p>
+    <w:p>
+      <w:r>
+        <w:t xml:space="preserve">Anytime, on </w:t>
+      </w:r>
+      <w:proofErr w:type="spellStart"/>
+      <w:r>
+        <w:t>friday</w:t>
+      </w:r>
+      <w:proofErr w:type="spellEnd"/>
+      <w:r>
+        <w:t xml:space="preserve">, </w:t>
+      </w:r>
+      <w:proofErr w:type="spellStart"/>
+      <w:r>
+        <w:t>saturday</w:t>
+      </w:r>
+      <w:proofErr w:type="spellEnd"/>
+      <w:r>
+        <w:t xml:space="preserve">, or </w:t>
+      </w:r>
+      <w:proofErr w:type="spellStart"/>
+      <w:r>
+        <w:t>sunday</w:t>
+      </w:r>
+      <w:proofErr w:type="spellEnd"/>
+      <w:r>
+        <w:t xml:space="preserve"> in the afternoon</w:t>
+      </w:r>
+    </w:p>
+    <w:p>
+      <w:proofErr w:type="spellStart"/>
+      <w:r>
+        <w:t>Thats</w:t>
+      </w:r>
+      <w:proofErr w:type="spellEnd"/>
+      <w:r>
+        <w:t xml:space="preserve"> fine</w:t>
+      </w:r>
+    </w:p>
+    <w:p>
+      <w:r>
+        <w:t xml:space="preserve">Yeah, that will be </w:t>
+      </w:r>
+      <w:proofErr w:type="gramStart"/>
+      <w:r>
+        <w:t>good</w:t>
+      </w:r>
+      <w:proofErr w:type="gramEnd"/>
+    </w:p>
+    <w:p>
+      <w:pPr>
+        <w:pStyle w:val="Heading2"/>
+      </w:pPr>
+      <w:r>
+        <w:t>Discord Chat</w:t>
+      </w:r>
+    </w:p>
+    <w:p>
+      <w:r>
+        <w:t>Status/Enon — Yesterday at 8:30 PM</w:t>
+      </w:r>
+    </w:p>
+    <w:p>
+      <w:r>
+        <w:t xml:space="preserve">@Realm of </w:t>
+      </w:r>
+      <w:proofErr w:type="spellStart"/>
+      <w:r>
+        <w:t>Mortana</w:t>
+      </w:r>
+      <w:proofErr w:type="spellEnd"/>
+      <w:r>
+        <w:t xml:space="preserve"> Game time everybody</w:t>
+      </w:r>
+    </w:p>
+    <w:p>
+      <w:proofErr w:type="spellStart"/>
+      <w:r>
+        <w:t>Azuledon</w:t>
+      </w:r>
+      <w:proofErr w:type="spellEnd"/>
+      <w:r>
+        <w:t xml:space="preserve"> — Yesterday at 8:35 PM</w:t>
+      </w:r>
+    </w:p>
+    <w:p>
+      <w:r>
+        <w:t xml:space="preserve">I'm just going to listen in on the </w:t>
+      </w:r>
+      <w:proofErr w:type="gramStart"/>
+      <w:r>
+        <w:t>session</w:t>
+      </w:r>
+      <w:proofErr w:type="gramEnd"/>
+    </w:p>
+    <w:p>
+      <w:r>
+        <w:t>Status/Enon — Yesterday at 8:37 PM</w:t>
+      </w:r>
+    </w:p>
+    <w:p>
+      <w:r>
+        <w:t xml:space="preserve">@Realm of </w:t>
+      </w:r>
+      <w:proofErr w:type="spellStart"/>
+      <w:r>
+        <w:t>Mortana</w:t>
+      </w:r>
+      <w:proofErr w:type="spellEnd"/>
+      <w:r>
+        <w:t xml:space="preserve"> BTW y'all are level 4 if you haven't already updated your character sheet</w:t>
+      </w:r>
+    </w:p>
+    <w:p>
+      <w:proofErr w:type="spellStart"/>
+      <w:r>
+        <w:t>Azuledon</w:t>
+      </w:r>
+      <w:proofErr w:type="spellEnd"/>
+      <w:r>
+        <w:t xml:space="preserve"> — Yesterday at 8:41 PM</w:t>
+      </w:r>
+    </w:p>
+    <w:p>
+      <w:r>
+        <w:t xml:space="preserve">I mean it is possible for me to play but idk if you will be able to hear me, but yeah, that was the </w:t>
+      </w:r>
+      <w:proofErr w:type="gramStart"/>
+      <w:r>
+        <w:t>idea</w:t>
+      </w:r>
+      <w:proofErr w:type="gramEnd"/>
+    </w:p>
+    <w:p>
+      <w:r>
+        <w:t>Yes</w:t>
+      </w:r>
+    </w:p>
+    <w:p>
+      <w:r>
+        <w:t>Not only that but loud machinery</w:t>
+      </w:r>
+    </w:p>
+    <w:p>
+      <w:r>
+        <w:t>Lazy ass, Val</w:t>
+      </w:r>
+    </w:p>
+    <w:p>
+      <w:proofErr w:type="spellStart"/>
+      <w:r>
+        <w:t>Azuledon</w:t>
+      </w:r>
+      <w:proofErr w:type="spellEnd"/>
+      <w:r>
+        <w:t xml:space="preserve"> — Yesterday at 8:48 PM</w:t>
+      </w:r>
+    </w:p>
+    <w:p>
+      <w:r>
+        <w:t xml:space="preserve">Some would beg to </w:t>
+      </w:r>
+      <w:proofErr w:type="gramStart"/>
+      <w:r>
+        <w:t>differ</w:t>
+      </w:r>
+      <w:proofErr w:type="gramEnd"/>
+    </w:p>
+    <w:p>
+      <w:r>
+        <w:t xml:space="preserve">I forgot to ask, </w:t>
+      </w:r>
+      <w:proofErr w:type="spellStart"/>
+      <w:r>
+        <w:t>enon</w:t>
+      </w:r>
+      <w:proofErr w:type="spellEnd"/>
+      <w:r>
+        <w:t>, are you ok with the feat I chose?</w:t>
+      </w:r>
+    </w:p>
+    <w:p>
+      <w:proofErr w:type="spellStart"/>
+      <w:r>
+        <w:t>Valgard</w:t>
+      </w:r>
+      <w:proofErr w:type="spellEnd"/>
+      <w:r>
+        <w:t xml:space="preserve"> — Yesterday at 8:51 PM</w:t>
+      </w:r>
+    </w:p>
+    <w:p>
+      <w:r>
+        <w:t>Hell yeah!</w:t>
+      </w:r>
+    </w:p>
+    <w:p>
+      <w:proofErr w:type="spellStart"/>
+      <w:r>
+        <w:t>Azuledon</w:t>
+      </w:r>
+      <w:proofErr w:type="spellEnd"/>
+      <w:r>
+        <w:t xml:space="preserve"> — Yesterday at 8:52 PM</w:t>
+      </w:r>
+    </w:p>
+    <w:p>
+      <w:r>
+        <w:t xml:space="preserve">It should be, I </w:t>
+      </w:r>
+      <w:proofErr w:type="spellStart"/>
+      <w:r>
+        <w:t>gotta</w:t>
+      </w:r>
+      <w:proofErr w:type="spellEnd"/>
+      <w:r>
+        <w:t xml:space="preserve"> from the </w:t>
+      </w:r>
+      <w:proofErr w:type="spellStart"/>
+      <w:proofErr w:type="gramStart"/>
+      <w:r>
+        <w:t>wikidot</w:t>
+      </w:r>
+      <w:proofErr w:type="spellEnd"/>
+      <w:proofErr w:type="gramEnd"/>
+    </w:p>
+    <w:p>
+      <w:proofErr w:type="gramStart"/>
+      <w:r>
+        <w:t>So</w:t>
+      </w:r>
+      <w:proofErr w:type="gramEnd"/>
+      <w:r>
+        <w:t xml:space="preserve"> what, I can punch things from a distance</w:t>
+      </w:r>
+    </w:p>
+    <w:p>
+      <w:r>
+        <w:t xml:space="preserve">Yeah, I wanted to flavor it to be like I am </w:t>
+      </w:r>
+      <w:proofErr w:type="gramStart"/>
+      <w:r>
+        <w:t>punching</w:t>
+      </w:r>
+      <w:proofErr w:type="gramEnd"/>
+    </w:p>
+    <w:p>
+      <w:r>
+        <w:t xml:space="preserve">I speak drunk </w:t>
+      </w:r>
+      <w:proofErr w:type="gramStart"/>
+      <w:r>
+        <w:t>lol</w:t>
+      </w:r>
+      <w:proofErr w:type="gramEnd"/>
+    </w:p>
+    <w:p>
+      <w:proofErr w:type="gramStart"/>
+      <w:r>
+        <w:t>Most commonly known</w:t>
+      </w:r>
+      <w:proofErr w:type="gramEnd"/>
+      <w:r>
+        <w:t xml:space="preserve"> as gibberish</w:t>
+      </w:r>
+    </w:p>
+    <w:p>
+      <w:proofErr w:type="spellStart"/>
+      <w:r>
+        <w:t>Azuledon</w:t>
+      </w:r>
+      <w:proofErr w:type="spellEnd"/>
+      <w:r>
+        <w:t xml:space="preserve"> — Yesterday at 9:02 PM</w:t>
+      </w:r>
+    </w:p>
+    <w:p>
+      <w:r>
+        <w:t>Kill him!!!</w:t>
+      </w:r>
+    </w:p>
+    <w:p>
+      <w:proofErr w:type="spellStart"/>
+      <w:r>
+        <w:lastRenderedPageBreak/>
+        <w:t>Azuledon</w:t>
+      </w:r>
+      <w:proofErr w:type="spellEnd"/>
+      <w:r>
+        <w:t xml:space="preserve"> — Yesterday at 9:10 PM</w:t>
+      </w:r>
+    </w:p>
+    <w:p>
+      <w:r>
+        <w:t xml:space="preserve">Depending on their environment they can last at least a week to a week and a half. Also, depending on how they were grown they can last less time to twice as </w:t>
+      </w:r>
+      <w:proofErr w:type="gramStart"/>
+      <w:r>
+        <w:t>long</w:t>
+      </w:r>
+      <w:proofErr w:type="gramEnd"/>
+    </w:p>
+    <w:p>
+      <w:r>
+        <w:t xml:space="preserve">Bitch, this is not avatar the last Airbender </w:t>
+      </w:r>
+      <w:proofErr w:type="gramStart"/>
+      <w:r>
+        <w:t>lol</w:t>
+      </w:r>
+      <w:proofErr w:type="gramEnd"/>
+    </w:p>
+    <w:p>
+      <w:proofErr w:type="spellStart"/>
+      <w:r>
+        <w:t>Azuledon</w:t>
+      </w:r>
+      <w:proofErr w:type="spellEnd"/>
+      <w:r>
+        <w:t xml:space="preserve"> — Yesterday at 9:19 PM</w:t>
+      </w:r>
+    </w:p>
+    <w:p>
+      <w:r>
+        <w:t xml:space="preserve">Unfortunately, that is how </w:t>
+      </w:r>
+      <w:proofErr w:type="spellStart"/>
+      <w:r>
+        <w:t>titus</w:t>
+      </w:r>
+      <w:proofErr w:type="spellEnd"/>
+      <w:r>
+        <w:t xml:space="preserve"> is with </w:t>
+      </w:r>
+      <w:proofErr w:type="gramStart"/>
+      <w:r>
+        <w:t>booze</w:t>
+      </w:r>
+      <w:proofErr w:type="gramEnd"/>
+    </w:p>
+    <w:p>
+      <w:r>
+        <w:t xml:space="preserve">The only one that the world is ideal to is the DM we are going to fuck it </w:t>
+      </w:r>
+      <w:proofErr w:type="gramStart"/>
+      <w:r>
+        <w:t>up</w:t>
+      </w:r>
+      <w:proofErr w:type="gramEnd"/>
+    </w:p>
+    <w:p>
+      <w:r>
+        <w:t>YAY!!!!</w:t>
+      </w:r>
+    </w:p>
+    <w:p>
+      <w:proofErr w:type="spellStart"/>
+      <w:r>
+        <w:t>Everyday</w:t>
+      </w:r>
+      <w:proofErr w:type="spellEnd"/>
+      <w:r>
+        <w:t xml:space="preserve"> is their birthday to a </w:t>
+      </w:r>
+      <w:proofErr w:type="gramStart"/>
+      <w:r>
+        <w:t>drunk</w:t>
+      </w:r>
+      <w:proofErr w:type="gramEnd"/>
+    </w:p>
+    <w:p>
+      <w:r>
+        <w:t xml:space="preserve">Try telling that to a </w:t>
+      </w:r>
+      <w:proofErr w:type="gramStart"/>
+      <w:r>
+        <w:t>drunk</w:t>
+      </w:r>
+      <w:proofErr w:type="gramEnd"/>
+    </w:p>
+    <w:p>
+      <w:r>
+        <w:t>shieldgenerator7 — Yesterday at 9:23 PM</w:t>
+      </w:r>
+    </w:p>
+    <w:p>
+      <w:r>
+        <w:t>Image</w:t>
+      </w:r>
+    </w:p>
+    <w:p>
+      <w:proofErr w:type="gramStart"/>
+      <w:r>
+        <w:t>tiny</w:t>
+      </w:r>
+      <w:proofErr w:type="gramEnd"/>
+      <w:r>
+        <w:t xml:space="preserve"> pizza or orange?</w:t>
+      </w:r>
+    </w:p>
+    <w:p>
+      <w:proofErr w:type="spellStart"/>
+      <w:r>
+        <w:t>Azuledon</w:t>
+      </w:r>
+      <w:proofErr w:type="spellEnd"/>
+      <w:r>
+        <w:t xml:space="preserve"> — Yesterday at 9:24 PM</w:t>
+      </w:r>
+    </w:p>
+    <w:p>
+      <w:r>
+        <w:t xml:space="preserve">I have brewer's supplies </w:t>
+      </w:r>
+      <w:proofErr w:type="spellStart"/>
+      <w:r>
+        <w:t>i</w:t>
+      </w:r>
+      <w:proofErr w:type="spellEnd"/>
+      <w:r>
+        <w:t xml:space="preserve"> can make my own at </w:t>
+      </w:r>
+      <w:proofErr w:type="spellStart"/>
+      <w:r>
+        <w:t>anytime</w:t>
+      </w:r>
+      <w:proofErr w:type="spellEnd"/>
+      <w:r>
+        <w:t xml:space="preserve"> as long as I have or can find the </w:t>
+      </w:r>
+      <w:proofErr w:type="gramStart"/>
+      <w:r>
+        <w:t>ingredients</w:t>
+      </w:r>
+      <w:proofErr w:type="gramEnd"/>
+    </w:p>
+    <w:p>
+      <w:proofErr w:type="spellStart"/>
+      <w:r>
+        <w:t>Azuledon</w:t>
+      </w:r>
+      <w:proofErr w:type="spellEnd"/>
+      <w:r>
+        <w:t xml:space="preserve"> — Yesterday at 9:34 PM</w:t>
+      </w:r>
+    </w:p>
+    <w:p>
+      <w:r>
+        <w:t xml:space="preserve">I was really hoping to win the kingdom back with just the 3 of </w:t>
+      </w:r>
+      <w:proofErr w:type="gramStart"/>
+      <w:r>
+        <w:t>us</w:t>
+      </w:r>
+      <w:proofErr w:type="gramEnd"/>
+    </w:p>
+    <w:p>
+      <w:proofErr w:type="spellStart"/>
+      <w:r>
+        <w:t>Azuledon</w:t>
+      </w:r>
+      <w:proofErr w:type="spellEnd"/>
+      <w:r>
+        <w:t xml:space="preserve"> — Yesterday at 10:01 PM</w:t>
+      </w:r>
+    </w:p>
+    <w:p>
+      <w:r>
+        <w:t xml:space="preserve">Don't do it, it's a </w:t>
+      </w:r>
+      <w:proofErr w:type="gramStart"/>
+      <w:r>
+        <w:t>trap</w:t>
+      </w:r>
+      <w:proofErr w:type="gramEnd"/>
+    </w:p>
+    <w:p>
+      <w:r>
+        <w:t xml:space="preserve">If you are still on after my lunch break, I will hop back on to </w:t>
+      </w:r>
+      <w:proofErr w:type="gramStart"/>
+      <w:r>
+        <w:t>listen</w:t>
+      </w:r>
+      <w:proofErr w:type="gramEnd"/>
+    </w:p>
+    <w:p>
+      <w:proofErr w:type="spellStart"/>
+      <w:r>
+        <w:t>Valgard</w:t>
+      </w:r>
+      <w:proofErr w:type="spellEnd"/>
+      <w:r>
+        <w:t xml:space="preserve"> — Yesterday at 10:05 PM</w:t>
+      </w:r>
+    </w:p>
+    <w:p>
+      <w:r>
+        <w:t>kay</w:t>
+      </w:r>
+    </w:p>
+    <w:p>
+      <w:proofErr w:type="spellStart"/>
+      <w:r>
+        <w:t>Azuledon</w:t>
+      </w:r>
+      <w:proofErr w:type="spellEnd"/>
+      <w:r>
+        <w:t xml:space="preserve"> — Yesterday at 10:46 PM</w:t>
+      </w:r>
+    </w:p>
+    <w:p>
+      <w:r>
+        <w:t xml:space="preserve">Titus shouts, you know, I'm sure someone could have helped you out if you had just asked lol </w:t>
+      </w:r>
+      <w:proofErr w:type="spellStart"/>
+      <w:proofErr w:type="gramStart"/>
+      <w:r>
+        <w:t>jk</w:t>
+      </w:r>
+      <w:proofErr w:type="spellEnd"/>
+      <w:proofErr w:type="gramEnd"/>
+    </w:p>
+    <w:p>
+      <w:proofErr w:type="spellStart"/>
+      <w:r>
+        <w:t>Azuledon</w:t>
+      </w:r>
+      <w:proofErr w:type="spellEnd"/>
+      <w:r>
+        <w:t xml:space="preserve"> — Yesterday at 10:56 PM</w:t>
+      </w:r>
+    </w:p>
+    <w:p>
+      <w:r>
+        <w:t xml:space="preserve">This would be a good spot to use my </w:t>
+      </w:r>
+      <w:proofErr w:type="gramStart"/>
+      <w:r>
+        <w:t>character</w:t>
+      </w:r>
+      <w:proofErr w:type="gramEnd"/>
+    </w:p>
+    <w:p>
+      <w:r>
+        <w:t xml:space="preserve">Use my background </w:t>
+      </w:r>
+      <w:proofErr w:type="gramStart"/>
+      <w:r>
+        <w:t>feature</w:t>
+      </w:r>
+      <w:proofErr w:type="gramEnd"/>
+    </w:p>
+    <w:p>
+      <w:r>
+        <w:t>Got anything to deter werewolves?</w:t>
+      </w:r>
+    </w:p>
+    <w:p>
+      <w:proofErr w:type="spellStart"/>
+      <w:r>
+        <w:t>Azuledon</w:t>
+      </w:r>
+      <w:proofErr w:type="spellEnd"/>
+      <w:r>
+        <w:t xml:space="preserve"> — Yesterday at 11:06 PM</w:t>
+      </w:r>
+    </w:p>
+    <w:p>
+      <w:r>
+        <w:lastRenderedPageBreak/>
+        <w:t xml:space="preserve">Make sure you call to save some </w:t>
+      </w:r>
+      <w:proofErr w:type="gramStart"/>
+      <w:r>
+        <w:t>time</w:t>
+      </w:r>
+      <w:proofErr w:type="gramEnd"/>
+    </w:p>
+    <w:p>
+      <w:proofErr w:type="spellStart"/>
+      <w:r>
+        <w:t>Azuledon</w:t>
+      </w:r>
+      <w:proofErr w:type="spellEnd"/>
+      <w:r>
+        <w:t xml:space="preserve"> — Yesterday at 11:22 PM</w:t>
+      </w:r>
+    </w:p>
+    <w:p>
+      <w:r>
+        <w:t xml:space="preserve">I called him and saved some time on my ship </w:t>
+      </w:r>
+      <w:proofErr w:type="gramStart"/>
+      <w:r>
+        <w:t>insurance</w:t>
+      </w:r>
+      <w:proofErr w:type="gramEnd"/>
+    </w:p>
+    <w:p>
+      <w:r>
+        <w:t>Be funnier if that was just for a little slot for him to look out of</w:t>
+      </w:r>
+    </w:p>
+    <w:p>
+      <w:proofErr w:type="spellStart"/>
+      <w:r>
+        <w:t>Azuledon</w:t>
+      </w:r>
+      <w:proofErr w:type="spellEnd"/>
+      <w:r>
+        <w:t xml:space="preserve"> — Yesterday at 11:30 PM</w:t>
+      </w:r>
+    </w:p>
+    <w:p>
+      <w:r>
+        <w:t xml:space="preserve">Rude, </w:t>
+      </w:r>
+      <w:proofErr w:type="spellStart"/>
+      <w:r>
+        <w:t>miyu</w:t>
+      </w:r>
+      <w:proofErr w:type="spellEnd"/>
+      <w:r>
+        <w:t xml:space="preserve"> is always trying to take me away from my treasures </w:t>
+      </w:r>
+      <w:proofErr w:type="gramStart"/>
+      <w:r>
+        <w:t>lol</w:t>
+      </w:r>
+      <w:proofErr w:type="gramEnd"/>
     </w:p>
     <w:p/>
     <w:sectPr>
@@ -12599,6 +16370,29 @@
       <w:szCs w:val="26"/>
     </w:rPr>
   </w:style>
+  <w:style w:type="paragraph" w:styleId="Heading3">
+    <w:name w:val="heading 3"/>
+    <w:basedOn w:val="Normal"/>
+    <w:next w:val="Normal"/>
+    <w:link w:val="Heading3Char"/>
+    <w:uiPriority w:val="9"/>
+    <w:semiHidden/>
+    <w:unhideWhenUsed/>
+    <w:qFormat/>
+    <w:rsid w:val="001A36FD"/>
+    <w:pPr>
+      <w:keepNext/>
+      <w:keepLines/>
+      <w:spacing w:before="40" w:after="0"/>
+      <w:outlineLvl w:val="2"/>
+    </w:pPr>
+    <w:rPr>
+      <w:rFonts w:asciiTheme="majorHAnsi" w:eastAsiaTheme="majorEastAsia" w:hAnsiTheme="majorHAnsi" w:cstheme="majorBidi"/>
+      <w:color w:val="1F3763" w:themeColor="accent1" w:themeShade="7F"/>
+      <w:sz w:val="24"/>
+      <w:szCs w:val="24"/>
+    </w:rPr>
+  </w:style>
   <w:style w:type="character" w:default="1" w:styleId="DefaultParagraphFont">
     <w:name w:val="Default Paragraph Font"/>
     <w:uiPriority w:val="1"/>
@@ -12684,6 +16478,20 @@
       <w:color w:val="2F5496" w:themeColor="accent1" w:themeShade="BF"/>
       <w:sz w:val="26"/>
       <w:szCs w:val="26"/>
+    </w:rPr>
+  </w:style>
+  <w:style w:type="character" w:customStyle="1" w:styleId="Heading3Char">
+    <w:name w:val="Heading 3 Char"/>
+    <w:basedOn w:val="DefaultParagraphFont"/>
+    <w:link w:val="Heading3"/>
+    <w:uiPriority w:val="9"/>
+    <w:semiHidden/>
+    <w:rsid w:val="001A36FD"/>
+    <w:rPr>
+      <w:rFonts w:asciiTheme="majorHAnsi" w:eastAsiaTheme="majorEastAsia" w:hAnsiTheme="majorHAnsi" w:cstheme="majorBidi"/>
+      <w:color w:val="1F3763" w:themeColor="accent1" w:themeShade="7F"/>
+      <w:sz w:val="24"/>
+      <w:szCs w:val="24"/>
     </w:rPr>
   </w:style>
 </w:styles>

</xml_diff>